<commit_message>
all task have done, test have done
</commit_message>
<xml_diff>
--- a/IOT1701_胡晗_物联网中间件实验报告.docx
+++ b/IOT1701_胡晗_物联网中间件实验报告.docx
@@ -41,7 +41,7 @@
                     </pic:cNvPicPr>
                   </pic:nvPicPr>
                   <pic:blipFill>
-                    <a:blip r:embed="rId8"/>
+                    <a:blip r:embed="rId10"/>
                     <a:stretch>
                       <a:fillRect/>
                     </a:stretch>
@@ -741,20 +741,6 @@
     </w:p>
     <w:p>
       <w:pPr>
-        <w:widowControl/>
-        <w:jc w:val="left"/>
-      </w:pPr>
-      <w:r>
-        <w:rPr>
-          <w:rFonts w:ascii="Arial Unicode MS" w:hAnsi="Arial Unicode MS" w:eastAsia="Arial Unicode MS" w:cs="Arial Unicode MS"/>
-          <w:sz w:val="28"/>
-          <w:szCs w:val="28"/>
-        </w:rPr>
-        <w:br w:type="page"/>
-      </w:r>
-    </w:p>
-    <w:p>
-      <w:pPr>
         <w:pStyle w:val="5"/>
         <w:jc w:val="left"/>
         <w:rPr>
@@ -763,82 +749,105 @@
           <w:szCs w:val="28"/>
           <w:lang w:val="zh-TW" w:eastAsia="zh-TW"/>
         </w:rPr>
-      </w:pPr>
-      <w:r>
+        <w:sectPr>
+          <w:headerReference r:id="rId4" w:type="first"/>
+          <w:footerReference r:id="rId6" w:type="first"/>
+          <w:headerReference r:id="rId3" w:type="default"/>
+          <w:footerReference r:id="rId5" w:type="default"/>
+          <w:pgSz w:w="11900" w:h="16840"/>
+          <w:pgMar w:top="1440" w:right="1800" w:bottom="1440" w:left="1800" w:header="851" w:footer="992" w:gutter="0"/>
+          <w:pgNumType w:start="1"/>
+          <w:cols w:space="720" w:num="1"/>
+          <w:titlePg/>
+        </w:sectPr>
+      </w:pPr>
+    </w:p>
+    <w:p>
+      <w:pPr>
+        <w:pStyle w:val="5"/>
+        <w:jc w:val="left"/>
         <w:rPr>
           <w:rFonts w:ascii="黑体" w:hAnsi="黑体" w:eastAsia="黑体" w:cs="黑体"/>
           <w:sz w:val="28"/>
           <w:szCs w:val="28"/>
           <w:lang w:val="zh-TW" w:eastAsia="zh-TW"/>
         </w:rPr>
-        <w:t>一、实验名称</w:t>
-      </w:r>
-    </w:p>
-    <w:p>
-      <w:pPr>
-        <w:ind w:left="420"/>
-        <w:rPr>
-          <w:rFonts w:eastAsiaTheme="minorEastAsia"/>
-          <w:sz w:val="24"/>
-          <w:szCs w:val="24"/>
-          <w:lang w:val="zh-TW" w:eastAsia="zh-TW"/>
-        </w:rPr>
-      </w:pPr>
-      <w:r>
-        <w:rPr>
-          <w:rFonts w:eastAsiaTheme="minorEastAsia"/>
-          <w:sz w:val="24"/>
-          <w:szCs w:val="24"/>
-          <w:lang w:val="zh-CN"/>
-        </w:rPr>
-        <w:t>基于</w:t>
-      </w:r>
-      <w:r>
-        <w:rPr>
-          <w:rFonts w:eastAsiaTheme="minorEastAsia"/>
-          <w:sz w:val="24"/>
-          <w:szCs w:val="24"/>
-          <w:lang w:eastAsia="zh-TW"/>
-        </w:rPr>
-        <w:t>TensorFlow</w:t>
-      </w:r>
-      <w:r>
-        <w:rPr>
-          <w:rFonts w:eastAsiaTheme="minorEastAsia"/>
-          <w:sz w:val="24"/>
-          <w:szCs w:val="24"/>
-          <w:lang w:val="zh-CN"/>
-        </w:rPr>
-        <w:t>和Keras平台的手写数字识别系统</w:t>
-      </w:r>
-      <w:r>
-        <w:rPr>
-          <w:rFonts w:eastAsiaTheme="minorEastAsia"/>
-          <w:sz w:val="24"/>
-          <w:szCs w:val="24"/>
-          <w:lang w:val="zh-TW" w:eastAsia="zh-TW"/>
-        </w:rPr>
-        <w:t>。</w:t>
-      </w:r>
-    </w:p>
-    <w:p>
-      <w:pPr>
-        <w:pStyle w:val="5"/>
-        <w:jc w:val="left"/>
+      </w:pPr>
+      <w:r>
         <w:rPr>
           <w:rFonts w:ascii="黑体" w:hAnsi="黑体" w:eastAsia="黑体" w:cs="黑体"/>
           <w:sz w:val="28"/>
           <w:szCs w:val="28"/>
           <w:lang w:val="zh-TW" w:eastAsia="zh-TW"/>
         </w:rPr>
-      </w:pPr>
-      <w:r>
+        <w:t>一、实验名称</w:t>
+      </w:r>
+    </w:p>
+    <w:p>
+      <w:pPr>
+        <w:ind w:left="420"/>
+        <w:rPr>
+          <w:rFonts w:eastAsiaTheme="minorEastAsia"/>
+          <w:sz w:val="24"/>
+          <w:szCs w:val="24"/>
+          <w:lang w:val="zh-TW" w:eastAsia="zh-TW"/>
+        </w:rPr>
+      </w:pPr>
+      <w:r>
+        <w:rPr>
+          <w:rFonts w:eastAsiaTheme="minorEastAsia"/>
+          <w:sz w:val="24"/>
+          <w:szCs w:val="24"/>
+          <w:lang w:val="zh-CN"/>
+        </w:rPr>
+        <w:t>基于</w:t>
+      </w:r>
+      <w:r>
+        <w:rPr>
+          <w:rFonts w:eastAsiaTheme="minorEastAsia"/>
+          <w:sz w:val="24"/>
+          <w:szCs w:val="24"/>
+          <w:lang w:eastAsia="zh-TW"/>
+        </w:rPr>
+        <w:t>TensorFlow</w:t>
+      </w:r>
+      <w:r>
+        <w:rPr>
+          <w:rFonts w:eastAsiaTheme="minorEastAsia"/>
+          <w:sz w:val="24"/>
+          <w:szCs w:val="24"/>
+          <w:lang w:val="zh-CN"/>
+        </w:rPr>
+        <w:t>和Keras平台的手写数字识别系统</w:t>
+      </w:r>
+      <w:r>
+        <w:rPr>
+          <w:rFonts w:eastAsiaTheme="minorEastAsia"/>
+          <w:sz w:val="24"/>
+          <w:szCs w:val="24"/>
+          <w:lang w:val="zh-TW" w:eastAsia="zh-TW"/>
+        </w:rPr>
+        <w:t>。</w:t>
+      </w:r>
+    </w:p>
+    <w:p>
+      <w:pPr>
+        <w:pStyle w:val="5"/>
+        <w:jc w:val="left"/>
         <w:rPr>
           <w:rFonts w:ascii="黑体" w:hAnsi="黑体" w:eastAsia="黑体" w:cs="黑体"/>
           <w:sz w:val="28"/>
           <w:szCs w:val="28"/>
           <w:lang w:val="zh-TW" w:eastAsia="zh-TW"/>
         </w:rPr>
+      </w:pPr>
+      <w:r>
+        <w:rPr>
+          <w:rFonts w:ascii="黑体" w:hAnsi="黑体" w:eastAsia="黑体" w:cs="黑体"/>
+          <w:sz w:val="28"/>
+          <w:szCs w:val="28"/>
+          <w:lang w:val="zh-TW" w:eastAsia="zh-TW"/>
+        </w:rPr>
         <w:t>二、实验</w:t>
       </w:r>
       <w:r>
@@ -853,7 +862,7 @@
     </w:p>
     <w:p>
       <w:pPr>
-        <w:pStyle w:val="10"/>
+        <w:pStyle w:val="12"/>
         <w:numPr>
           <w:ilvl w:val="0"/>
           <w:numId w:val="1"/>
@@ -879,7 +888,7 @@
     </w:p>
     <w:p>
       <w:pPr>
-        <w:pStyle w:val="10"/>
+        <w:pStyle w:val="12"/>
         <w:numPr>
           <w:ilvl w:val="0"/>
           <w:numId w:val="1"/>
@@ -905,7 +914,7 @@
     </w:p>
     <w:p>
       <w:pPr>
-        <w:pStyle w:val="10"/>
+        <w:pStyle w:val="12"/>
         <w:numPr>
           <w:ilvl w:val="1"/>
           <w:numId w:val="2"/>
@@ -965,7 +974,7 @@
     </w:p>
     <w:p>
       <w:pPr>
-        <w:pStyle w:val="10"/>
+        <w:pStyle w:val="12"/>
         <w:numPr>
           <w:ilvl w:val="1"/>
           <w:numId w:val="2"/>
@@ -1026,7 +1035,7 @@
     </w:p>
     <w:p>
       <w:pPr>
-        <w:pStyle w:val="10"/>
+        <w:pStyle w:val="12"/>
         <w:numPr>
           <w:ilvl w:val="1"/>
           <w:numId w:val="2"/>
@@ -1224,7 +1233,7 @@
     </w:p>
     <w:p>
       <w:pPr>
-        <w:pStyle w:val="11"/>
+        <w:pStyle w:val="13"/>
         <w:numPr>
           <w:ilvl w:val="0"/>
           <w:numId w:val="3"/>
@@ -1282,7 +1291,7 @@
     </w:p>
     <w:p>
       <w:pPr>
-        <w:pStyle w:val="11"/>
+        <w:pStyle w:val="13"/>
         <w:ind w:left="600" w:firstLine="0"/>
         <w:rPr>
           <w:rFonts w:cs="Times New Roman" w:eastAsiaTheme="minorEastAsia"/>
@@ -1318,7 +1327,7 @@
     </w:p>
     <w:p>
       <w:pPr>
-        <w:pStyle w:val="11"/>
+        <w:pStyle w:val="13"/>
         <w:ind w:left="600" w:firstLine="0"/>
         <w:rPr>
           <w:rFonts w:cs="Times New Roman" w:eastAsiaTheme="minorEastAsia"/>
@@ -1330,7 +1339,7 @@
     </w:p>
     <w:p>
       <w:pPr>
-        <w:pStyle w:val="11"/>
+        <w:pStyle w:val="13"/>
         <w:numPr>
           <w:ilvl w:val="0"/>
           <w:numId w:val="3"/>
@@ -1388,7 +1397,7 @@
     </w:p>
     <w:p>
       <w:pPr>
-        <w:pStyle w:val="11"/>
+        <w:pStyle w:val="13"/>
         <w:ind w:left="600" w:firstLine="0"/>
         <w:rPr>
           <w:rFonts w:cs="Times New Roman" w:eastAsiaTheme="minorEastAsia"/>
@@ -1399,7 +1408,7 @@
     </w:p>
     <w:p>
       <w:pPr>
-        <w:pStyle w:val="11"/>
+        <w:pStyle w:val="13"/>
         <w:ind w:left="600" w:firstLine="0"/>
         <w:rPr>
           <w:rFonts w:cs="Times New Roman" w:eastAsiaTheme="minorEastAsia"/>
@@ -1418,7 +1427,7 @@
     </w:p>
     <w:p>
       <w:pPr>
-        <w:pStyle w:val="11"/>
+        <w:pStyle w:val="13"/>
         <w:numPr>
           <w:ilvl w:val="0"/>
           <w:numId w:val="3"/>
@@ -1531,7 +1540,7 @@
     </w:p>
     <w:p>
       <w:pPr>
-        <w:pStyle w:val="11"/>
+        <w:pStyle w:val="13"/>
         <w:numPr>
           <w:ilvl w:val="0"/>
           <w:numId w:val="3"/>
@@ -1581,7 +1590,7 @@
     </w:p>
     <w:p>
       <w:pPr>
-        <w:pStyle w:val="11"/>
+        <w:pStyle w:val="13"/>
         <w:numPr>
           <w:ilvl w:val="0"/>
           <w:numId w:val="3"/>
@@ -1603,7 +1612,7 @@
     </w:p>
     <w:p>
       <w:pPr>
-        <w:pStyle w:val="11"/>
+        <w:pStyle w:val="13"/>
         <w:ind w:left="600" w:firstLine="0"/>
         <w:rPr>
           <w:rFonts w:cs="Times New Roman" w:eastAsiaTheme="minorEastAsia"/>
@@ -1622,7 +1631,7 @@
     </w:p>
     <w:p>
       <w:pPr>
-        <w:pStyle w:val="11"/>
+        <w:pStyle w:val="13"/>
         <w:ind w:left="600" w:firstLine="0"/>
         <w:rPr>
           <w:rFonts w:cs="Times New Roman" w:eastAsiaTheme="minorEastAsia"/>
@@ -1641,7 +1650,7 @@
     </w:p>
     <w:p>
       <w:pPr>
-        <w:pStyle w:val="11"/>
+        <w:pStyle w:val="13"/>
         <w:ind w:left="600" w:firstLine="0"/>
         <w:rPr>
           <w:rFonts w:cs="Times New Roman" w:eastAsiaTheme="minorEastAsia"/>
@@ -1660,7 +1669,7 @@
     </w:p>
     <w:p>
       <w:pPr>
-        <w:pStyle w:val="11"/>
+        <w:pStyle w:val="13"/>
         <w:ind w:left="600" w:firstLine="0"/>
         <w:rPr>
           <w:rFonts w:cs="Times New Roman" w:eastAsiaTheme="minorEastAsia"/>
@@ -1679,7 +1688,7 @@
     </w:p>
     <w:p>
       <w:pPr>
-        <w:pStyle w:val="11"/>
+        <w:pStyle w:val="13"/>
         <w:ind w:left="600" w:firstLine="0"/>
         <w:rPr>
           <w:rFonts w:cs="Times New Roman" w:eastAsiaTheme="minorEastAsia"/>
@@ -1690,7 +1699,7 @@
     </w:p>
     <w:p>
       <w:pPr>
-        <w:pStyle w:val="11"/>
+        <w:pStyle w:val="13"/>
         <w:ind w:left="600" w:firstLine="0"/>
         <w:rPr>
           <w:rFonts w:cs="Times New Roman" w:eastAsiaTheme="minorEastAsia"/>
@@ -1709,7 +1718,7 @@
     </w:p>
     <w:p>
       <w:pPr>
-        <w:pStyle w:val="11"/>
+        <w:pStyle w:val="13"/>
         <w:ind w:left="600" w:firstLine="0"/>
         <w:rPr>
           <w:rFonts w:cs="Times New Roman" w:eastAsiaTheme="minorEastAsia"/>
@@ -1720,7 +1729,7 @@
     </w:p>
     <w:p>
       <w:pPr>
-        <w:pStyle w:val="11"/>
+        <w:pStyle w:val="13"/>
         <w:numPr>
           <w:ilvl w:val="0"/>
           <w:numId w:val="3"/>
@@ -2165,7 +2174,7 @@
     </w:p>
     <w:p>
       <w:pPr>
-        <w:pStyle w:val="11"/>
+        <w:pStyle w:val="13"/>
         <w:numPr>
           <w:ilvl w:val="0"/>
           <w:numId w:val="4"/>
@@ -2204,7 +2213,7 @@
     </w:p>
     <w:p>
       <w:pPr>
-        <w:pStyle w:val="11"/>
+        <w:pStyle w:val="13"/>
         <w:numPr>
           <w:ilvl w:val="0"/>
           <w:numId w:val="4"/>
@@ -2401,7 +2410,7 @@
     </w:p>
     <w:p>
       <w:pPr>
-        <w:pStyle w:val="10"/>
+        <w:pStyle w:val="12"/>
         <w:spacing w:line="400" w:lineRule="exact"/>
         <w:jc w:val="left"/>
         <w:rPr>
@@ -2430,7 +2439,7 @@
     </w:p>
     <w:p>
       <w:pPr>
-        <w:pStyle w:val="10"/>
+        <w:pStyle w:val="12"/>
         <w:numPr>
           <w:ilvl w:val="0"/>
           <w:numId w:val="5"/>
@@ -2456,7 +2465,7 @@
     </w:p>
     <w:p>
       <w:pPr>
-        <w:pStyle w:val="10"/>
+        <w:pStyle w:val="12"/>
         <w:spacing w:line="400" w:lineRule="exact"/>
         <w:jc w:val="left"/>
         <w:rPr>
@@ -2478,7 +2487,7 @@
     </w:p>
     <w:p>
       <w:pPr>
-        <w:pStyle w:val="10"/>
+        <w:pStyle w:val="12"/>
         <w:spacing w:line="400" w:lineRule="exact"/>
         <w:jc w:val="left"/>
         <w:rPr>
@@ -2500,7 +2509,7 @@
     </w:p>
     <w:p>
       <w:pPr>
-        <w:pStyle w:val="10"/>
+        <w:pStyle w:val="12"/>
         <w:spacing w:line="400" w:lineRule="exact"/>
         <w:jc w:val="left"/>
         <w:rPr>
@@ -2522,7 +2531,7 @@
     </w:p>
     <w:p>
       <w:pPr>
-        <w:pStyle w:val="10"/>
+        <w:pStyle w:val="12"/>
         <w:spacing w:line="400" w:lineRule="exact"/>
         <w:jc w:val="left"/>
         <w:rPr>
@@ -2562,7 +2571,7 @@
     </w:p>
     <w:p>
       <w:pPr>
-        <w:pStyle w:val="10"/>
+        <w:pStyle w:val="12"/>
         <w:spacing w:line="240" w:lineRule="auto"/>
         <w:ind w:left="0" w:leftChars="0" w:firstLine="0" w:firstLineChars="0"/>
         <w:jc w:val="center"/>
@@ -2598,7 +2607,7 @@
                     </pic:cNvPicPr>
                   </pic:nvPicPr>
                   <pic:blipFill>
-                    <a:blip r:embed="rId9"/>
+                    <a:blip r:embed="rId11"/>
                     <a:stretch>
                       <a:fillRect/>
                     </a:stretch>
@@ -2660,7 +2669,7 @@
     </w:p>
     <w:p>
       <w:pPr>
-        <w:pStyle w:val="10"/>
+        <w:pStyle w:val="12"/>
         <w:spacing w:line="400" w:lineRule="exact"/>
         <w:jc w:val="left"/>
         <w:rPr>
@@ -2700,7 +2709,7 @@
     </w:p>
     <w:p>
       <w:pPr>
-        <w:pStyle w:val="10"/>
+        <w:pStyle w:val="12"/>
         <w:spacing w:line="400" w:lineRule="exact"/>
         <w:jc w:val="left"/>
         <w:rPr>
@@ -2731,7 +2740,7 @@
     </w:p>
     <w:p>
       <w:pPr>
-        <w:pStyle w:val="10"/>
+        <w:pStyle w:val="12"/>
         <w:spacing w:line="240" w:lineRule="auto"/>
         <w:ind w:left="0" w:leftChars="0" w:firstLine="0" w:firstLineChars="0"/>
         <w:jc w:val="center"/>
@@ -2767,7 +2776,7 @@
                     </pic:cNvPicPr>
                   </pic:nvPicPr>
                   <pic:blipFill>
-                    <a:blip r:embed="rId10"/>
+                    <a:blip r:embed="rId12"/>
                     <a:stretch>
                       <a:fillRect/>
                     </a:stretch>
@@ -2829,7 +2838,7 @@
     </w:p>
     <w:p>
       <w:pPr>
-        <w:pStyle w:val="10"/>
+        <w:pStyle w:val="12"/>
         <w:spacing w:line="400" w:lineRule="exact"/>
         <w:jc w:val="left"/>
         <w:rPr>
@@ -2841,7 +2850,7 @@
     </w:p>
     <w:p>
       <w:pPr>
-        <w:pStyle w:val="10"/>
+        <w:pStyle w:val="12"/>
         <w:numPr>
           <w:ilvl w:val="0"/>
           <w:numId w:val="5"/>
@@ -2867,7 +2876,7 @@
     </w:p>
     <w:p>
       <w:pPr>
-        <w:pStyle w:val="10"/>
+        <w:pStyle w:val="12"/>
         <w:spacing w:line="400" w:lineRule="exact"/>
         <w:jc w:val="both"/>
         <w:rPr>
@@ -2924,7 +2933,7 @@
     </w:p>
     <w:p>
       <w:pPr>
-        <w:pStyle w:val="10"/>
+        <w:pStyle w:val="12"/>
         <w:spacing w:line="400" w:lineRule="exact"/>
         <w:jc w:val="left"/>
         <w:rPr>
@@ -2974,7 +2983,7 @@
     </w:p>
     <w:p>
       <w:pPr>
-        <w:pStyle w:val="10"/>
+        <w:pStyle w:val="12"/>
         <w:spacing w:line="400" w:lineRule="exact"/>
         <w:jc w:val="left"/>
         <w:rPr>
@@ -3020,7 +3029,7 @@
     </w:p>
     <w:p>
       <w:pPr>
-        <w:pStyle w:val="10"/>
+        <w:pStyle w:val="12"/>
         <w:numPr>
           <w:ilvl w:val="0"/>
           <w:numId w:val="6"/>
@@ -3046,7 +3055,7 @@
     </w:p>
     <w:p>
       <w:pPr>
-        <w:pStyle w:val="10"/>
+        <w:pStyle w:val="12"/>
         <w:spacing w:line="400" w:lineRule="exact"/>
         <w:jc w:val="left"/>
         <w:rPr>
@@ -3068,7 +3077,7 @@
     </w:p>
     <w:p>
       <w:pPr>
-        <w:pStyle w:val="10"/>
+        <w:pStyle w:val="12"/>
         <w:spacing w:line="400" w:lineRule="exact"/>
         <w:jc w:val="left"/>
         <w:rPr>
@@ -3090,31 +3099,177 @@
     </w:p>
     <w:p>
       <w:pPr>
-        <w:pStyle w:val="10"/>
-        <w:spacing w:line="400" w:lineRule="exact"/>
-        <w:ind w:left="0" w:leftChars="0" w:firstLine="420" w:firstLineChars="0"/>
-        <w:jc w:val="both"/>
-        <w:rPr>
-          <w:rFonts w:hint="default" w:ascii="Times New Roman" w:hAnsi="Times New Roman" w:cs="Times New Roman" w:eastAsiaTheme="minorEastAsia"/>
-          <w:sz w:val="24"/>
-          <w:szCs w:val="24"/>
-          <w:lang w:val="en-US" w:eastAsia="zh-CN"/>
-        </w:rPr>
-      </w:pPr>
-      <w:r>
-        <w:rPr>
-          <w:rFonts w:hint="default" w:ascii="Times New Roman" w:hAnsi="Times New Roman" w:cs="Times New Roman" w:eastAsiaTheme="minorEastAsia"/>
-          <w:sz w:val="24"/>
-          <w:szCs w:val="24"/>
-          <w:shd w:val="clear" w:color="FFFFFF" w:fill="D9D9D9"/>
-          <w:lang w:val="en-US" w:eastAsia="zh-CN"/>
-        </w:rPr>
-        <w:t>plot_model(model,to_file='model.png')</w:t>
-      </w:r>
-    </w:p>
-    <w:p>
-      <w:pPr>
-        <w:pStyle w:val="10"/>
+        <w:pStyle w:val="6"/>
+        <w:keepNext w:val="0"/>
+        <w:keepLines w:val="0"/>
+        <w:widowControl/>
+        <w:suppressLineNumbers w:val="0"/>
+        <w:pBdr>
+          <w:top w:val="none" w:color="auto" w:sz="0" w:space="0"/>
+          <w:left w:val="none" w:color="auto" w:sz="0" w:space="0"/>
+          <w:bottom w:val="none" w:color="auto" w:sz="0" w:space="0"/>
+          <w:right w:val="none" w:color="auto" w:sz="0" w:space="0"/>
+        </w:pBdr>
+        <w:shd w:val="clear" w:fill="494949"/>
+        <w:spacing w:before="210" w:beforeAutospacing="0" w:after="210" w:afterAutospacing="0"/>
+        <w:ind w:left="0" w:right="0" w:firstLine="0"/>
+        <w:jc w:val="left"/>
+        <w:rPr>
+          <w:rFonts w:hint="default" w:ascii="Andale Mono" w:hAnsi="Andale Mono" w:eastAsia="Andale Mono" w:cs="Andale Mono"/>
+          <w:i w:val="0"/>
+          <w:caps w:val="0"/>
+          <w:color w:val="DCDCCC"/>
+          <w:spacing w:val="0"/>
+          <w:sz w:val="17"/>
+          <w:szCs w:val="17"/>
+          <w:shd w:val="clear" w:fill="494949"/>
+          <w:lang w:val="en-US" w:eastAsia="zh-CN"/>
+        </w:rPr>
+      </w:pPr>
+      <w:r>
+        <w:rPr>
+          <w:rFonts w:hint="eastAsia" w:ascii="Andale Mono" w:hAnsi="Andale Mono" w:eastAsia="Andale Mono" w:cs="Andale Mono"/>
+          <w:i w:val="0"/>
+          <w:caps w:val="0"/>
+          <w:color w:val="DCDCCC"/>
+          <w:spacing w:val="0"/>
+          <w:sz w:val="17"/>
+          <w:szCs w:val="17"/>
+          <w:shd w:val="clear" w:fill="494949"/>
+          <w:lang w:val="en-US" w:eastAsia="zh-CN"/>
+        </w:rPr>
+        <w:tab/>
+      </w:r>
+      <w:r>
+        <w:rPr>
+          <w:rFonts w:hint="default" w:ascii="Andale Mono" w:hAnsi="Andale Mono" w:eastAsia="Andale Mono" w:cs="Andale Mono"/>
+          <w:i w:val="0"/>
+          <w:caps w:val="0"/>
+          <w:color w:val="00B0F0"/>
+          <w:spacing w:val="0"/>
+          <w:sz w:val="21"/>
+          <w:szCs w:val="21"/>
+          <w:shd w:val="clear" w:fill="494949"/>
+          <w:lang w:val="en-US" w:eastAsia="zh-CN"/>
+        </w:rPr>
+        <w:t>plot_model</w:t>
+      </w:r>
+      <w:r>
+        <w:rPr>
+          <w:rFonts w:hint="default" w:ascii="Andale Mono" w:hAnsi="Andale Mono" w:eastAsia="Andale Mono" w:cs="Andale Mono"/>
+          <w:i w:val="0"/>
+          <w:caps w:val="0"/>
+          <w:color w:val="DCDCCC"/>
+          <w:spacing w:val="0"/>
+          <w:sz w:val="21"/>
+          <w:szCs w:val="21"/>
+          <w:shd w:val="clear" w:fill="494949"/>
+          <w:lang w:val="en-US" w:eastAsia="zh-CN"/>
+        </w:rPr>
+        <w:t>(model,</w:t>
+      </w:r>
+      <w:r>
+        <w:rPr>
+          <w:rFonts w:hint="eastAsia" w:ascii="Andale Mono" w:hAnsi="Andale Mono" w:eastAsia="Andale Mono" w:cs="Andale Mono"/>
+          <w:i w:val="0"/>
+          <w:caps w:val="0"/>
+          <w:color w:val="DCDCCC"/>
+          <w:spacing w:val="0"/>
+          <w:sz w:val="21"/>
+          <w:szCs w:val="21"/>
+          <w:shd w:val="clear" w:fill="494949"/>
+          <w:lang w:val="en-US" w:eastAsia="zh-CN"/>
+        </w:rPr>
+        <w:t xml:space="preserve"> </w:t>
+      </w:r>
+      <w:r>
+        <w:rPr>
+          <w:rFonts w:hint="default" w:ascii="Andale Mono" w:hAnsi="Andale Mono" w:eastAsia="Andale Mono" w:cs="Andale Mono"/>
+          <w:i w:val="0"/>
+          <w:caps w:val="0"/>
+          <w:color w:val="DCDCCC"/>
+          <w:spacing w:val="0"/>
+          <w:sz w:val="21"/>
+          <w:szCs w:val="21"/>
+          <w:shd w:val="clear" w:fill="494949"/>
+          <w:lang w:val="en-US" w:eastAsia="zh-CN"/>
+        </w:rPr>
+        <w:t>to_file</w:t>
+      </w:r>
+      <w:r>
+        <w:rPr>
+          <w:rFonts w:hint="eastAsia" w:ascii="Andale Mono" w:hAnsi="Andale Mono" w:eastAsia="Andale Mono" w:cs="Andale Mono"/>
+          <w:i w:val="0"/>
+          <w:caps w:val="0"/>
+          <w:color w:val="DCDCCC"/>
+          <w:spacing w:val="0"/>
+          <w:sz w:val="21"/>
+          <w:szCs w:val="21"/>
+          <w:shd w:val="clear" w:fill="494949"/>
+          <w:lang w:val="en-US" w:eastAsia="zh-CN"/>
+        </w:rPr>
+        <w:t xml:space="preserve"> </w:t>
+      </w:r>
+      <w:r>
+        <w:rPr>
+          <w:rFonts w:hint="default" w:ascii="Andale Mono" w:hAnsi="Andale Mono" w:eastAsia="Andale Mono" w:cs="Andale Mono"/>
+          <w:i w:val="0"/>
+          <w:caps w:val="0"/>
+          <w:color w:val="FF0000"/>
+          <w:spacing w:val="0"/>
+          <w:sz w:val="21"/>
+          <w:szCs w:val="21"/>
+          <w:shd w:val="clear" w:fill="494949"/>
+          <w:lang w:val="en-US" w:eastAsia="zh-CN"/>
+        </w:rPr>
+        <w:t>=</w:t>
+      </w:r>
+      <w:r>
+        <w:rPr>
+          <w:rFonts w:hint="eastAsia" w:ascii="Andale Mono" w:hAnsi="Andale Mono" w:eastAsia="Andale Mono" w:cs="Andale Mono"/>
+          <w:i w:val="0"/>
+          <w:caps w:val="0"/>
+          <w:color w:val="DCDCCC"/>
+          <w:spacing w:val="0"/>
+          <w:sz w:val="21"/>
+          <w:szCs w:val="21"/>
+          <w:shd w:val="clear" w:fill="494949"/>
+          <w:lang w:val="en-US" w:eastAsia="zh-CN"/>
+        </w:rPr>
+        <w:t xml:space="preserve"> </w:t>
+      </w:r>
+      <w:r>
+        <w:rPr>
+          <w:rFonts w:hint="default" w:ascii="Andale Mono" w:hAnsi="Andale Mono" w:eastAsia="Andale Mono" w:cs="Andale Mono"/>
+          <w:i w:val="0"/>
+          <w:caps w:val="0"/>
+          <w:color w:val="FDCE93"/>
+          <w:spacing w:val="0"/>
+          <w:sz w:val="21"/>
+          <w:szCs w:val="21"/>
+          <w:shd w:val="clear" w:fill="494949"/>
+          <w:lang w:val="en-US" w:eastAsia="zh-CN"/>
+        </w:rPr>
+        <w:t>'model.png'</w:t>
+      </w:r>
+      <w:r>
+        <w:rPr>
+          <w:rFonts w:hint="default" w:ascii="Andale Mono" w:hAnsi="Andale Mono" w:eastAsia="Andale Mono" w:cs="Andale Mono"/>
+          <w:i w:val="0"/>
+          <w:caps w:val="0"/>
+          <w:color w:val="DCDCCC"/>
+          <w:spacing w:val="0"/>
+          <w:sz w:val="21"/>
+          <w:szCs w:val="21"/>
+          <w:shd w:val="clear" w:fill="494949"/>
+          <w:lang w:val="en-US" w:eastAsia="zh-CN"/>
+        </w:rPr>
+        <w:t>)</w:t>
+      </w:r>
+    </w:p>
+    <w:p>
+      <w:pPr>
+        <w:pStyle w:val="12"/>
         <w:spacing w:line="240" w:lineRule="auto"/>
         <w:ind w:left="0" w:leftChars="0" w:firstLine="0" w:firstLineChars="0"/>
         <w:jc w:val="center"/>
@@ -3150,7 +3305,7 @@
                     </pic:cNvPicPr>
                   </pic:nvPicPr>
                   <pic:blipFill>
-                    <a:blip r:embed="rId11"/>
+                    <a:blip r:embed="rId13"/>
                     <a:stretch>
                       <a:fillRect/>
                     </a:stretch>
@@ -3212,7 +3367,7 @@
     </w:p>
     <w:p>
       <w:pPr>
-        <w:pStyle w:val="10"/>
+        <w:pStyle w:val="12"/>
         <w:spacing w:line="400" w:lineRule="exact"/>
         <w:jc w:val="left"/>
         <w:rPr>
@@ -3252,7 +3407,7 @@
     </w:p>
     <w:p>
       <w:pPr>
-        <w:pStyle w:val="10"/>
+        <w:pStyle w:val="12"/>
         <w:spacing w:line="400" w:lineRule="exact"/>
         <w:jc w:val="left"/>
         <w:rPr>
@@ -3283,7 +3438,7 @@
     </w:p>
     <w:p>
       <w:pPr>
-        <w:pStyle w:val="10"/>
+        <w:pStyle w:val="12"/>
         <w:spacing w:line="240" w:lineRule="auto"/>
         <w:ind w:left="0" w:leftChars="0" w:firstLine="0" w:firstLineChars="0"/>
         <w:jc w:val="center"/>
@@ -3319,7 +3474,7 @@
                     </pic:cNvPicPr>
                   </pic:nvPicPr>
                   <pic:blipFill>
-                    <a:blip r:embed="rId12"/>
+                    <a:blip r:embed="rId14"/>
                     <a:stretch>
                       <a:fillRect/>
                     </a:stretch>
@@ -3381,7 +3536,7 @@
     </w:p>
     <w:p>
       <w:pPr>
-        <w:pStyle w:val="10"/>
+        <w:pStyle w:val="12"/>
         <w:spacing w:line="400" w:lineRule="exact"/>
         <w:jc w:val="left"/>
         <w:rPr>
@@ -3421,7 +3576,7 @@
     </w:p>
     <w:p>
       <w:pPr>
-        <w:pStyle w:val="10"/>
+        <w:pStyle w:val="12"/>
         <w:spacing w:line="400" w:lineRule="exact"/>
         <w:jc w:val="left"/>
         <w:rPr>
@@ -3452,7 +3607,7 @@
     </w:p>
     <w:p>
       <w:pPr>
-        <w:pStyle w:val="10"/>
+        <w:pStyle w:val="12"/>
         <w:spacing w:line="240" w:lineRule="auto"/>
         <w:ind w:left="0" w:leftChars="0" w:firstLine="0" w:firstLineChars="0"/>
         <w:jc w:val="center"/>
@@ -3488,7 +3643,7 @@
                     </pic:cNvPicPr>
                   </pic:nvPicPr>
                   <pic:blipFill>
-                    <a:blip r:embed="rId13"/>
+                    <a:blip r:embed="rId15"/>
                     <a:stretch>
                       <a:fillRect/>
                     </a:stretch>
@@ -3550,7 +3705,7 @@
     </w:p>
     <w:p>
       <w:pPr>
-        <w:pStyle w:val="10"/>
+        <w:pStyle w:val="12"/>
         <w:spacing w:line="400" w:lineRule="exact"/>
         <w:jc w:val="left"/>
         <w:rPr>
@@ -3590,7 +3745,7 @@
     </w:p>
     <w:p>
       <w:pPr>
-        <w:pStyle w:val="10"/>
+        <w:pStyle w:val="12"/>
         <w:spacing w:line="400" w:lineRule="exact"/>
         <w:jc w:val="left"/>
         <w:rPr>
@@ -3612,7 +3767,7 @@
     </w:p>
     <w:p>
       <w:pPr>
-        <w:pStyle w:val="10"/>
+        <w:pStyle w:val="12"/>
         <w:spacing w:line="240" w:lineRule="auto"/>
         <w:ind w:left="0" w:leftChars="0" w:firstLine="0" w:firstLineChars="0"/>
         <w:jc w:val="center"/>
@@ -3648,7 +3803,7 @@
                     </pic:cNvPicPr>
                   </pic:nvPicPr>
                   <pic:blipFill>
-                    <a:blip r:embed="rId14"/>
+                    <a:blip r:embed="rId16"/>
                     <a:stretch>
                       <a:fillRect/>
                     </a:stretch>
@@ -3709,7 +3864,7 @@
     </w:p>
     <w:p>
       <w:pPr>
-        <w:pStyle w:val="10"/>
+        <w:pStyle w:val="12"/>
         <w:numPr>
           <w:ilvl w:val="0"/>
           <w:numId w:val="5"/>
@@ -3735,8 +3890,9 @@
     </w:p>
     <w:p>
       <w:pPr>
-        <w:pStyle w:val="10"/>
+        <w:pStyle w:val="12"/>
         <w:numPr>
+          <w:ilvl w:val="0"/>
           <w:numId w:val="0"/>
         </w:numPr>
         <w:spacing w:line="400" w:lineRule="exact"/>
@@ -3779,8 +3935,9 @@
     </w:p>
     <w:p>
       <w:pPr>
-        <w:pStyle w:val="10"/>
+        <w:pStyle w:val="12"/>
         <w:numPr>
+          <w:ilvl w:val="0"/>
           <w:numId w:val="0"/>
         </w:numPr>
         <w:spacing w:line="240" w:lineRule="auto"/>
@@ -3817,7 +3974,7 @@
                     </pic:cNvPicPr>
                   </pic:nvPicPr>
                   <pic:blipFill>
-                    <a:blip r:embed="rId15"/>
+                    <a:blip r:embed="rId17"/>
                     <a:stretch>
                       <a:fillRect/>
                     </a:stretch>
@@ -3842,6 +3999,7 @@
       <w:pPr>
         <w:pStyle w:val="2"/>
         <w:numPr>
+          <w:ilvl w:val="0"/>
           <w:numId w:val="0"/>
         </w:numPr>
         <w:spacing w:line="240" w:lineRule="auto"/>
@@ -3881,8 +4039,9 @@
     </w:p>
     <w:p>
       <w:pPr>
-        <w:pStyle w:val="10"/>
+        <w:pStyle w:val="12"/>
         <w:numPr>
+          <w:ilvl w:val="0"/>
           <w:numId w:val="0"/>
         </w:numPr>
         <w:spacing w:line="240" w:lineRule="auto"/>
@@ -3919,7 +4078,7 @@
                     </pic:cNvPicPr>
                   </pic:nvPicPr>
                   <pic:blipFill>
-                    <a:blip r:embed="rId16"/>
+                    <a:blip r:embed="rId18"/>
                     <a:stretch>
                       <a:fillRect/>
                     </a:stretch>
@@ -3944,6 +4103,7 @@
       <w:pPr>
         <w:pStyle w:val="2"/>
         <w:numPr>
+          <w:ilvl w:val="0"/>
           <w:numId w:val="0"/>
         </w:numPr>
         <w:spacing w:line="240" w:lineRule="auto"/>
@@ -3983,7 +4143,7 @@
     </w:p>
     <w:p>
       <w:pPr>
-        <w:pStyle w:val="10"/>
+        <w:pStyle w:val="12"/>
         <w:spacing w:line="400" w:lineRule="exact"/>
         <w:jc w:val="left"/>
         <w:rPr>
@@ -4023,7 +4183,7 @@
     </w:p>
     <w:p>
       <w:pPr>
-        <w:pStyle w:val="10"/>
+        <w:pStyle w:val="12"/>
         <w:spacing w:line="400" w:lineRule="exact"/>
         <w:jc w:val="left"/>
         <w:rPr>
@@ -4045,7 +4205,7 @@
     </w:p>
     <w:p>
       <w:pPr>
-        <w:pStyle w:val="10"/>
+        <w:pStyle w:val="12"/>
         <w:spacing w:line="240" w:lineRule="auto"/>
         <w:ind w:left="0" w:leftChars="0" w:firstLine="0" w:firstLineChars="0"/>
         <w:jc w:val="center"/>
@@ -4081,7 +4241,7 @@
                     </pic:cNvPicPr>
                   </pic:nvPicPr>
                   <pic:blipFill>
-                    <a:blip r:embed="rId17"/>
+                    <a:blip r:embed="rId19"/>
                     <a:stretch>
                       <a:fillRect/>
                     </a:stretch>
@@ -4143,7 +4303,7 @@
     </w:p>
     <w:p>
       <w:pPr>
-        <w:pStyle w:val="10"/>
+        <w:pStyle w:val="12"/>
         <w:spacing w:line="240" w:lineRule="auto"/>
         <w:ind w:left="0" w:leftChars="0" w:firstLine="0" w:firstLineChars="0"/>
         <w:jc w:val="center"/>
@@ -4179,7 +4339,7 @@
                     </pic:cNvPicPr>
                   </pic:nvPicPr>
                   <pic:blipFill>
-                    <a:blip r:embed="rId18"/>
+                    <a:blip r:embed="rId20"/>
                     <a:stretch>
                       <a:fillRect/>
                     </a:stretch>
@@ -4240,7 +4400,7 @@
     </w:p>
     <w:p>
       <w:pPr>
-        <w:pStyle w:val="10"/>
+        <w:pStyle w:val="12"/>
         <w:spacing w:line="400" w:lineRule="exact"/>
         <w:jc w:val="left"/>
         <w:rPr>
@@ -4271,7 +4431,7 @@
     </w:p>
     <w:p>
       <w:pPr>
-        <w:pStyle w:val="10"/>
+        <w:pStyle w:val="12"/>
         <w:spacing w:line="400" w:lineRule="exact"/>
         <w:jc w:val="left"/>
         <w:rPr>
@@ -4293,7 +4453,7 @@
     </w:p>
     <w:p>
       <w:pPr>
-        <w:pStyle w:val="10"/>
+        <w:pStyle w:val="12"/>
         <w:spacing w:line="400" w:lineRule="exact"/>
         <w:jc w:val="left"/>
         <w:rPr>
@@ -4315,7 +4475,7 @@
     </w:p>
     <w:p>
       <w:pPr>
-        <w:pStyle w:val="10"/>
+        <w:pStyle w:val="12"/>
         <w:spacing w:line="240" w:lineRule="auto"/>
         <w:ind w:left="0" w:leftChars="0" w:firstLine="0" w:firstLineChars="0"/>
         <w:jc w:val="center"/>
@@ -4351,7 +4511,7 @@
                     </pic:cNvPicPr>
                   </pic:nvPicPr>
                   <pic:blipFill>
-                    <a:blip r:embed="rId19"/>
+                    <a:blip r:embed="rId21"/>
                     <a:stretch>
                       <a:fillRect/>
                     </a:stretch>
@@ -4413,7 +4573,7 @@
     </w:p>
     <w:p>
       <w:pPr>
-        <w:pStyle w:val="10"/>
+        <w:pStyle w:val="12"/>
         <w:spacing w:line="240" w:lineRule="auto"/>
         <w:ind w:left="0" w:leftChars="0" w:firstLine="0" w:firstLineChars="0"/>
         <w:jc w:val="center"/>
@@ -4449,7 +4609,7 @@
                     </pic:cNvPicPr>
                   </pic:nvPicPr>
                   <pic:blipFill>
-                    <a:blip r:embed="rId20"/>
+                    <a:blip r:embed="rId22"/>
                     <a:stretch>
                       <a:fillRect/>
                     </a:stretch>
@@ -4511,7 +4671,301 @@
     </w:p>
     <w:p>
       <w:pPr>
-        <w:pStyle w:val="10"/>
+        <w:pStyle w:val="12"/>
+        <w:numPr>
+          <w:ilvl w:val="0"/>
+          <w:numId w:val="0"/>
+        </w:numPr>
+        <w:spacing w:line="400" w:lineRule="exact"/>
+        <w:ind w:left="420" w:leftChars="0"/>
+        <w:jc w:val="left"/>
+        <w:rPr>
+          <w:rFonts w:hint="default" w:ascii="Times New Roman" w:hAnsi="Times New Roman" w:cs="Times New Roman" w:eastAsiaTheme="minorEastAsia"/>
+          <w:sz w:val="24"/>
+          <w:szCs w:val="24"/>
+          <w:lang w:val="zh-CN"/>
+        </w:rPr>
+      </w:pPr>
+      <w:r>
+        <w:rPr>
+          <w:rFonts w:hint="eastAsia" w:ascii="Times New Roman" w:hAnsi="Times New Roman" w:cs="Times New Roman" w:eastAsiaTheme="minorEastAsia"/>
+          <w:sz w:val="24"/>
+          <w:szCs w:val="24"/>
+          <w:lang w:val="zh-CN"/>
+        </w:rPr>
+        <w:t>观察图像发现测试误差产生大幅度抖动，说明产生了过拟合。</w:t>
+      </w:r>
+    </w:p>
+    <w:p>
+      <w:pPr>
+        <w:pStyle w:val="12"/>
+        <w:numPr>
+          <w:ilvl w:val="0"/>
+          <w:numId w:val="5"/>
+        </w:numPr>
+        <w:spacing w:line="400" w:lineRule="exact"/>
+        <w:jc w:val="left"/>
+        <w:rPr>
+          <w:rFonts w:hint="default" w:ascii="Times New Roman" w:hAnsi="Times New Roman" w:cs="Times New Roman" w:eastAsiaTheme="minorEastAsia"/>
+          <w:sz w:val="24"/>
+          <w:szCs w:val="24"/>
+          <w:lang w:val="zh-CN"/>
+        </w:rPr>
+      </w:pPr>
+      <w:r>
+        <w:rPr>
+          <w:rFonts w:hint="default" w:ascii="Times New Roman" w:hAnsi="Times New Roman" w:cs="Times New Roman" w:eastAsiaTheme="minorEastAsia"/>
+          <w:sz w:val="24"/>
+          <w:szCs w:val="24"/>
+          <w:lang w:val="zh-CN"/>
+        </w:rPr>
+        <w:t>问题和实验感想：</w:t>
+      </w:r>
+    </w:p>
+    <w:p>
+      <w:pPr>
+        <w:pStyle w:val="12"/>
+        <w:spacing w:line="400" w:lineRule="exact"/>
+        <w:jc w:val="left"/>
+        <w:rPr>
+          <w:rFonts w:hint="eastAsia" w:ascii="Times New Roman" w:hAnsi="Times New Roman" w:cs="Times New Roman" w:eastAsiaTheme="minorEastAsia"/>
+          <w:sz w:val="24"/>
+          <w:szCs w:val="24"/>
+          <w:lang w:val="zh-TW" w:eastAsia="zh-CN"/>
+        </w:rPr>
+      </w:pPr>
+      <w:r>
+        <w:rPr>
+          <w:rFonts w:hint="eastAsia" w:ascii="Times New Roman" w:hAnsi="Times New Roman" w:cs="Times New Roman" w:eastAsiaTheme="minorEastAsia"/>
+          <w:sz w:val="24"/>
+          <w:szCs w:val="24"/>
+          <w:lang w:val="zh-TW" w:eastAsia="zh-CN"/>
+        </w:rPr>
+        <w:t>（</w:t>
+      </w:r>
+      <w:r>
+        <w:rPr>
+          <w:rFonts w:hint="eastAsia" w:ascii="Times New Roman" w:hAnsi="Times New Roman" w:cs="Times New Roman" w:eastAsiaTheme="minorEastAsia"/>
+          <w:sz w:val="24"/>
+          <w:szCs w:val="24"/>
+          <w:lang w:val="en-US" w:eastAsia="zh-CN"/>
+        </w:rPr>
+        <w:t>1</w:t>
+      </w:r>
+      <w:r>
+        <w:rPr>
+          <w:rFonts w:hint="eastAsia" w:ascii="Times New Roman" w:hAnsi="Times New Roman" w:cs="Times New Roman" w:eastAsiaTheme="minorEastAsia"/>
+          <w:sz w:val="24"/>
+          <w:szCs w:val="24"/>
+          <w:lang w:val="zh-TW" w:eastAsia="zh-CN"/>
+        </w:rPr>
+        <w:t>）原测试代码中加载数据集是从网络上加载，因为网络原因加载失败，需要将数据集下载到本地后进行加载。</w:t>
+      </w:r>
+    </w:p>
+    <w:p>
+      <w:pPr>
+        <w:pStyle w:val="12"/>
+        <w:spacing w:line="400" w:lineRule="exact"/>
+        <w:jc w:val="left"/>
+        <w:rPr>
+          <w:rFonts w:hint="eastAsia" w:ascii="Times New Roman" w:hAnsi="Times New Roman" w:cs="Times New Roman" w:eastAsiaTheme="minorEastAsia"/>
+          <w:sz w:val="24"/>
+          <w:szCs w:val="24"/>
+          <w:lang w:val="zh-TW" w:eastAsia="zh-CN"/>
+        </w:rPr>
+      </w:pPr>
+      <w:r>
+        <w:rPr>
+          <w:rFonts w:hint="eastAsia" w:ascii="Times New Roman" w:hAnsi="Times New Roman" w:cs="Times New Roman" w:eastAsiaTheme="minorEastAsia"/>
+          <w:sz w:val="24"/>
+          <w:szCs w:val="24"/>
+          <w:lang w:val="zh-TW" w:eastAsia="zh-CN"/>
+        </w:rPr>
+        <w:t>（</w:t>
+      </w:r>
+      <w:r>
+        <w:rPr>
+          <w:rFonts w:hint="eastAsia" w:ascii="Times New Roman" w:hAnsi="Times New Roman" w:cs="Times New Roman" w:eastAsiaTheme="minorEastAsia"/>
+          <w:sz w:val="24"/>
+          <w:szCs w:val="24"/>
+          <w:lang w:val="en-US" w:eastAsia="zh-CN"/>
+        </w:rPr>
+        <w:t>2</w:t>
+      </w:r>
+      <w:r>
+        <w:rPr>
+          <w:rFonts w:hint="eastAsia" w:ascii="Times New Roman" w:hAnsi="Times New Roman" w:cs="Times New Roman" w:eastAsiaTheme="minorEastAsia"/>
+          <w:sz w:val="24"/>
+          <w:szCs w:val="24"/>
+          <w:lang w:val="zh-TW" w:eastAsia="zh-CN"/>
+        </w:rPr>
+        <w:t>）调整深度神经网络参数能够改变神经网络的准确度，调整的方向要保证能提升准确率，同时减少过拟合的影响。</w:t>
+      </w:r>
+    </w:p>
+    <w:p>
+      <w:pPr>
+        <w:rPr>
+          <w:rFonts w:eastAsiaTheme="minorEastAsia"/>
+          <w:sz w:val="24"/>
+          <w:szCs w:val="24"/>
+          <w:lang w:val="zh-TW" w:eastAsia="zh-TW"/>
+        </w:rPr>
+      </w:pPr>
+    </w:p>
+    <w:p>
+      <w:pPr>
+        <w:rPr>
+          <w:rFonts w:eastAsiaTheme="minorEastAsia"/>
+          <w:sz w:val="24"/>
+          <w:szCs w:val="24"/>
+          <w:lang w:val="zh-TW" w:eastAsia="zh-TW"/>
+        </w:rPr>
+      </w:pPr>
+    </w:p>
+    <w:p>
+      <w:pPr>
+        <w:rPr>
+          <w:rFonts w:eastAsiaTheme="minorEastAsia"/>
+          <w:sz w:val="24"/>
+          <w:szCs w:val="24"/>
+          <w:lang w:val="zh-TW" w:eastAsia="zh-TW"/>
+        </w:rPr>
+      </w:pPr>
+    </w:p>
+    <w:p>
+      <w:pPr>
+        <w:rPr>
+          <w:rFonts w:eastAsiaTheme="minorEastAsia"/>
+          <w:sz w:val="24"/>
+          <w:szCs w:val="24"/>
+          <w:lang w:val="zh-TW" w:eastAsia="zh-TW"/>
+        </w:rPr>
+      </w:pPr>
+    </w:p>
+    <w:p>
+      <w:pPr>
+        <w:pStyle w:val="12"/>
+        <w:spacing w:line="400" w:lineRule="exact"/>
+        <w:jc w:val="left"/>
+        <w:rPr>
+          <w:rFonts w:hint="default" w:ascii="Times New Roman" w:hAnsi="Times New Roman" w:cs="Times New Roman" w:eastAsiaTheme="minorEastAsia"/>
+        </w:rPr>
+      </w:pPr>
+      <w:r>
+        <w:rPr>
+          <w:rFonts w:hint="default" w:ascii="Times New Roman" w:hAnsi="Times New Roman" w:cs="Times New Roman" w:eastAsiaTheme="minorEastAsia"/>
+          <w:sz w:val="24"/>
+          <w:szCs w:val="24"/>
+          <w:lang w:val="zh-TW" w:eastAsia="zh-TW"/>
+        </w:rPr>
+        <w:br w:type="page"/>
+      </w:r>
+    </w:p>
+    <w:p>
+      <w:pPr>
+        <w:pStyle w:val="12"/>
+        <w:spacing w:line="400" w:lineRule="exact"/>
+        <w:jc w:val="left"/>
+        <w:rPr>
+          <w:rFonts w:hint="default" w:ascii="Times New Roman" w:hAnsi="Times New Roman" w:cs="Times New Roman" w:eastAsiaTheme="minorEastAsia"/>
+          <w:sz w:val="24"/>
+          <w:szCs w:val="24"/>
+          <w:lang w:val="zh-TW" w:eastAsia="zh-TW"/>
+        </w:rPr>
+      </w:pPr>
+      <w:r>
+        <w:rPr>
+          <w:rFonts w:hint="default" w:ascii="Times New Roman" w:hAnsi="Times New Roman" w:cs="Times New Roman" w:eastAsiaTheme="minorEastAsia"/>
+          <w:sz w:val="24"/>
+          <w:szCs w:val="24"/>
+          <w:lang w:val="zh-CN"/>
+        </w:rPr>
+        <w:t>保存应用</w:t>
+      </w:r>
+      <w:r>
+        <w:rPr>
+          <w:rFonts w:hint="default" w:ascii="Times New Roman" w:hAnsi="Times New Roman" w:cs="Times New Roman" w:eastAsiaTheme="minorEastAsia"/>
+          <w:sz w:val="24"/>
+          <w:szCs w:val="24"/>
+          <w:lang w:val="zh-TW" w:eastAsia="zh-TW"/>
+        </w:rPr>
+        <w:t>训练</w:t>
+      </w:r>
+      <w:r>
+        <w:rPr>
+          <w:rFonts w:hint="default" w:ascii="Times New Roman" w:hAnsi="Times New Roman" w:cs="Times New Roman" w:eastAsiaTheme="minorEastAsia"/>
+          <w:sz w:val="24"/>
+          <w:szCs w:val="24"/>
+          <w:lang w:val="zh-CN"/>
+        </w:rPr>
+        <w:t>好的</w:t>
+      </w:r>
+      <w:r>
+        <w:rPr>
+          <w:rFonts w:hint="default" w:ascii="Times New Roman" w:hAnsi="Times New Roman" w:cs="Times New Roman" w:eastAsiaTheme="minorEastAsia"/>
+          <w:sz w:val="24"/>
+          <w:szCs w:val="24"/>
+          <w:lang w:val="zh-TW" w:eastAsia="zh-TW"/>
+        </w:rPr>
+        <w:t>的深度神经网络</w:t>
+      </w:r>
+      <w:r>
+        <w:rPr>
+          <w:rFonts w:hint="default" w:ascii="Times New Roman" w:hAnsi="Times New Roman" w:cs="Times New Roman" w:eastAsiaTheme="minorEastAsia"/>
+          <w:sz w:val="24"/>
+          <w:szCs w:val="24"/>
+          <w:lang w:val="zh-CN"/>
+        </w:rPr>
+        <w:t>，用于</w:t>
+      </w:r>
+      <w:r>
+        <w:rPr>
+          <w:rFonts w:hint="default" w:ascii="Times New Roman" w:hAnsi="Times New Roman" w:cs="Times New Roman" w:eastAsiaTheme="minorEastAsia"/>
+          <w:sz w:val="24"/>
+          <w:szCs w:val="24"/>
+          <w:lang w:val="zh-TW" w:eastAsia="zh-TW"/>
+        </w:rPr>
+        <w:t>识别新的手写数字</w:t>
+      </w:r>
+      <w:r>
+        <w:rPr>
+          <w:rFonts w:hint="default" w:ascii="Times New Roman" w:hAnsi="Times New Roman" w:cs="Times New Roman" w:eastAsiaTheme="minorEastAsia"/>
+          <w:sz w:val="24"/>
+          <w:szCs w:val="24"/>
+          <w:lang w:val="zh-CN"/>
+        </w:rPr>
+        <w:t>。</w:t>
+      </w:r>
+    </w:p>
+    <w:p>
+      <w:pPr>
+        <w:pStyle w:val="12"/>
+        <w:numPr>
+          <w:ilvl w:val="0"/>
+          <w:numId w:val="7"/>
+        </w:numPr>
+        <w:spacing w:line="400" w:lineRule="exact"/>
+        <w:jc w:val="left"/>
+        <w:rPr>
+          <w:rFonts w:hint="default" w:ascii="Times New Roman" w:hAnsi="Times New Roman" w:cs="Times New Roman" w:eastAsiaTheme="minorEastAsia"/>
+          <w:sz w:val="24"/>
+          <w:szCs w:val="24"/>
+          <w:lang w:val="zh-CN"/>
+        </w:rPr>
+      </w:pPr>
+      <w:r>
+        <w:rPr>
+          <w:rFonts w:hint="default" w:ascii="Times New Roman" w:hAnsi="Times New Roman" w:cs="Times New Roman" w:eastAsiaTheme="minorEastAsia"/>
+          <w:sz w:val="24"/>
+          <w:szCs w:val="24"/>
+          <w:lang w:val="zh-CN"/>
+        </w:rPr>
+        <w:t>读取图片的代码和过程：</w:t>
+      </w:r>
+    </w:p>
+    <w:p>
+      <w:pPr>
+        <w:pStyle w:val="12"/>
         <w:numPr>
           <w:numId w:val="0"/>
         </w:numPr>
@@ -4519,27 +4973,936 @@
         <w:ind w:left="420" w:leftChars="0"/>
         <w:jc w:val="left"/>
         <w:rPr>
+          <w:rFonts w:hint="eastAsia" w:ascii="Times New Roman" w:hAnsi="Times New Roman" w:cs="Times New Roman" w:eastAsiaTheme="minorEastAsia"/>
+          <w:sz w:val="24"/>
+          <w:szCs w:val="24"/>
+          <w:lang w:val="en-US" w:eastAsia="zh-CN"/>
+        </w:rPr>
+      </w:pPr>
+      <w:r>
+        <w:rPr>
+          <w:rFonts w:hint="eastAsia" w:ascii="Times New Roman" w:hAnsi="Times New Roman" w:cs="Times New Roman" w:eastAsiaTheme="minorEastAsia"/>
+          <w:sz w:val="24"/>
+          <w:szCs w:val="24"/>
+          <w:lang w:val="en-US" w:eastAsia="zh-CN"/>
+        </w:rPr>
+        <w:t>（1）代码</w:t>
+      </w:r>
+    </w:p>
+    <w:p>
+      <w:pPr>
+        <w:pStyle w:val="6"/>
+        <w:keepNext w:val="0"/>
+        <w:keepLines w:val="0"/>
+        <w:widowControl/>
+        <w:suppressLineNumbers w:val="0"/>
+        <w:pBdr>
+          <w:top w:val="none" w:color="auto" w:sz="0" w:space="0"/>
+          <w:left w:val="none" w:color="auto" w:sz="0" w:space="0"/>
+          <w:bottom w:val="none" w:color="auto" w:sz="0" w:space="0"/>
+          <w:right w:val="none" w:color="auto" w:sz="0" w:space="0"/>
+        </w:pBdr>
+        <w:shd w:val="clear" w:fill="494949"/>
+        <w:spacing w:before="210" w:beforeAutospacing="0" w:after="210" w:afterAutospacing="0"/>
+        <w:ind w:left="0" w:right="0" w:firstLine="420" w:firstLineChars="0"/>
+        <w:jc w:val="left"/>
+        <w:rPr>
+          <w:rFonts w:hint="default" w:ascii="Andale Mono" w:hAnsi="Andale Mono" w:eastAsia="Andale Mono" w:cs="Andale Mono"/>
+          <w:i w:val="0"/>
+          <w:caps w:val="0"/>
+          <w:color w:val="DCDCCC"/>
+          <w:spacing w:val="0"/>
+          <w:sz w:val="21"/>
+          <w:szCs w:val="21"/>
+          <w:shd w:val="clear" w:fill="494949"/>
+          <w:lang w:val="en-US" w:eastAsia="zh-CN"/>
+        </w:rPr>
+      </w:pPr>
+      <w:r>
+        <w:rPr>
+          <w:rFonts w:hint="default" w:ascii="Andale Mono" w:hAnsi="Andale Mono" w:eastAsia="Andale Mono" w:cs="Andale Mono"/>
+          <w:i w:val="0"/>
+          <w:caps w:val="0"/>
+          <w:color w:val="DCDCCC"/>
+          <w:spacing w:val="0"/>
+          <w:sz w:val="21"/>
+          <w:szCs w:val="21"/>
+          <w:shd w:val="clear" w:fill="494949"/>
+          <w:lang w:val="en-US" w:eastAsia="zh-CN"/>
+        </w:rPr>
+        <w:t>#读取图片并转换为数组</w:t>
+      </w:r>
+    </w:p>
+    <w:p>
+      <w:pPr>
+        <w:pStyle w:val="6"/>
+        <w:keepNext w:val="0"/>
+        <w:keepLines w:val="0"/>
+        <w:widowControl/>
+        <w:suppressLineNumbers w:val="0"/>
+        <w:pBdr>
+          <w:top w:val="none" w:color="auto" w:sz="0" w:space="0"/>
+          <w:left w:val="none" w:color="auto" w:sz="0" w:space="0"/>
+          <w:bottom w:val="none" w:color="auto" w:sz="0" w:space="0"/>
+          <w:right w:val="none" w:color="auto" w:sz="0" w:space="0"/>
+        </w:pBdr>
+        <w:shd w:val="clear" w:fill="494949"/>
+        <w:spacing w:before="210" w:beforeAutospacing="0" w:after="210" w:afterAutospacing="0"/>
+        <w:ind w:left="0" w:right="0" w:firstLine="420" w:firstLineChars="0"/>
+        <w:jc w:val="left"/>
+        <w:rPr>
+          <w:rFonts w:hint="default" w:ascii="Andale Mono" w:hAnsi="Andale Mono" w:eastAsia="Andale Mono" w:cs="Andale Mono"/>
+          <w:i w:val="0"/>
+          <w:caps w:val="0"/>
+          <w:color w:val="DCDCCC"/>
+          <w:spacing w:val="0"/>
+          <w:sz w:val="21"/>
+          <w:szCs w:val="21"/>
+          <w:shd w:val="clear" w:fill="494949"/>
+          <w:lang w:val="en-US" w:eastAsia="zh-CN"/>
+        </w:rPr>
+      </w:pPr>
+      <w:r>
+        <w:rPr>
+          <w:rFonts w:hint="default" w:ascii="Andale Mono" w:hAnsi="Andale Mono" w:eastAsia="Andale Mono" w:cs="Andale Mono"/>
+          <w:i w:val="0"/>
+          <w:caps w:val="0"/>
+          <w:color w:val="DCDCCC"/>
+          <w:spacing w:val="0"/>
+          <w:sz w:val="21"/>
+          <w:szCs w:val="21"/>
+          <w:shd w:val="clear" w:fill="494949"/>
+          <w:lang w:val="en-US" w:eastAsia="zh-CN"/>
+        </w:rPr>
+        <w:t xml:space="preserve">img </w:t>
+      </w:r>
+      <w:r>
+        <w:rPr>
+          <w:rFonts w:hint="default" w:ascii="Andale Mono" w:hAnsi="Andale Mono" w:eastAsia="Andale Mono" w:cs="Andale Mono"/>
+          <w:i w:val="0"/>
+          <w:caps w:val="0"/>
+          <w:color w:val="FF0000"/>
+          <w:spacing w:val="0"/>
+          <w:sz w:val="21"/>
+          <w:szCs w:val="21"/>
+          <w:shd w:val="clear" w:fill="494949"/>
+          <w:lang w:val="en-US" w:eastAsia="zh-CN"/>
+        </w:rPr>
+        <w:t>=</w:t>
+      </w:r>
+      <w:r>
+        <w:rPr>
+          <w:rFonts w:hint="default" w:ascii="Andale Mono" w:hAnsi="Andale Mono" w:eastAsia="Andale Mono" w:cs="Andale Mono"/>
+          <w:i w:val="0"/>
+          <w:caps w:val="0"/>
+          <w:color w:val="DCDCCC"/>
+          <w:spacing w:val="0"/>
+          <w:sz w:val="21"/>
+          <w:szCs w:val="21"/>
+          <w:shd w:val="clear" w:fill="494949"/>
+          <w:lang w:val="en-US" w:eastAsia="zh-CN"/>
+        </w:rPr>
+        <w:t xml:space="preserve"> Image.</w:t>
+      </w:r>
+      <w:r>
+        <w:rPr>
+          <w:rFonts w:hint="default" w:ascii="Andale Mono" w:hAnsi="Andale Mono" w:eastAsia="Andale Mono" w:cs="Andale Mono"/>
+          <w:i w:val="0"/>
+          <w:caps w:val="0"/>
+          <w:color w:val="00B0F0"/>
+          <w:spacing w:val="0"/>
+          <w:sz w:val="21"/>
+          <w:szCs w:val="21"/>
+          <w:shd w:val="clear" w:fill="494949"/>
+          <w:lang w:val="en-US" w:eastAsia="zh-CN"/>
+        </w:rPr>
+        <w:t>open</w:t>
+      </w:r>
+      <w:r>
+        <w:rPr>
+          <w:rFonts w:hint="default" w:ascii="Andale Mono" w:hAnsi="Andale Mono" w:eastAsia="Andale Mono" w:cs="Andale Mono"/>
+          <w:i w:val="0"/>
+          <w:caps w:val="0"/>
+          <w:color w:val="DCDCCC"/>
+          <w:spacing w:val="0"/>
+          <w:sz w:val="21"/>
+          <w:szCs w:val="21"/>
+          <w:shd w:val="clear" w:fill="494949"/>
+          <w:lang w:val="en-US" w:eastAsia="zh-CN"/>
+        </w:rPr>
+        <w:t>(</w:t>
+      </w:r>
+      <w:r>
+        <w:rPr>
+          <w:rFonts w:hint="default" w:ascii="Andale Mono" w:hAnsi="Andale Mono" w:eastAsia="Andale Mono" w:cs="Andale Mono"/>
+          <w:i w:val="0"/>
+          <w:caps w:val="0"/>
+          <w:color w:val="FDCE93"/>
+          <w:spacing w:val="0"/>
+          <w:sz w:val="21"/>
+          <w:szCs w:val="21"/>
+          <w:shd w:val="clear" w:fill="494949"/>
+          <w:lang w:val="en-US" w:eastAsia="zh-CN"/>
+        </w:rPr>
+        <w:t>'./dataset/number6.png'</w:t>
+      </w:r>
+      <w:r>
+        <w:rPr>
+          <w:rFonts w:hint="default" w:ascii="Andale Mono" w:hAnsi="Andale Mono" w:eastAsia="Andale Mono" w:cs="Andale Mono"/>
+          <w:i w:val="0"/>
+          <w:caps w:val="0"/>
+          <w:color w:val="DCDCCC"/>
+          <w:spacing w:val="0"/>
+          <w:sz w:val="21"/>
+          <w:szCs w:val="21"/>
+          <w:shd w:val="clear" w:fill="494949"/>
+          <w:lang w:val="en-US" w:eastAsia="zh-CN"/>
+        </w:rPr>
+        <w:t>)</w:t>
+      </w:r>
+    </w:p>
+    <w:p>
+      <w:pPr>
+        <w:pStyle w:val="6"/>
+        <w:keepNext w:val="0"/>
+        <w:keepLines w:val="0"/>
+        <w:widowControl/>
+        <w:suppressLineNumbers w:val="0"/>
+        <w:pBdr>
+          <w:top w:val="none" w:color="auto" w:sz="0" w:space="0"/>
+          <w:left w:val="none" w:color="auto" w:sz="0" w:space="0"/>
+          <w:bottom w:val="none" w:color="auto" w:sz="0" w:space="0"/>
+          <w:right w:val="none" w:color="auto" w:sz="0" w:space="0"/>
+        </w:pBdr>
+        <w:shd w:val="clear" w:fill="494949"/>
+        <w:spacing w:before="210" w:beforeAutospacing="0" w:after="210" w:afterAutospacing="0"/>
+        <w:ind w:left="0" w:right="0" w:firstLine="420" w:firstLineChars="0"/>
+        <w:jc w:val="left"/>
+        <w:rPr>
+          <w:rFonts w:hint="default" w:ascii="Andale Mono" w:hAnsi="Andale Mono" w:eastAsia="Andale Mono" w:cs="Andale Mono"/>
+          <w:i w:val="0"/>
+          <w:caps w:val="0"/>
+          <w:color w:val="DCDCCC"/>
+          <w:spacing w:val="0"/>
+          <w:sz w:val="21"/>
+          <w:szCs w:val="21"/>
+          <w:shd w:val="clear" w:fill="494949"/>
+          <w:lang w:val="en-US" w:eastAsia="zh-CN"/>
+        </w:rPr>
+      </w:pPr>
+      <w:r>
+        <w:rPr>
+          <w:rFonts w:hint="default" w:ascii="Andale Mono" w:hAnsi="Andale Mono" w:eastAsia="Andale Mono" w:cs="Andale Mono"/>
+          <w:i w:val="0"/>
+          <w:caps w:val="0"/>
+          <w:color w:val="DCDCCC"/>
+          <w:spacing w:val="0"/>
+          <w:sz w:val="21"/>
+          <w:szCs w:val="21"/>
+          <w:shd w:val="clear" w:fill="494949"/>
+          <w:lang w:val="en-US" w:eastAsia="zh-CN"/>
+        </w:rPr>
+        <w:t xml:space="preserve">img_1 </w:t>
+      </w:r>
+      <w:r>
+        <w:rPr>
+          <w:rFonts w:hint="default" w:ascii="Andale Mono" w:hAnsi="Andale Mono" w:eastAsia="Andale Mono" w:cs="Andale Mono"/>
+          <w:i w:val="0"/>
+          <w:caps w:val="0"/>
+          <w:color w:val="FF0000"/>
+          <w:spacing w:val="0"/>
+          <w:sz w:val="21"/>
+          <w:szCs w:val="21"/>
+          <w:shd w:val="clear" w:fill="494949"/>
+          <w:lang w:val="en-US" w:eastAsia="zh-CN"/>
+        </w:rPr>
+        <w:t>=</w:t>
+      </w:r>
+      <w:r>
+        <w:rPr>
+          <w:rFonts w:hint="default" w:ascii="Andale Mono" w:hAnsi="Andale Mono" w:eastAsia="Andale Mono" w:cs="Andale Mono"/>
+          <w:i w:val="0"/>
+          <w:caps w:val="0"/>
+          <w:color w:val="DCDCCC"/>
+          <w:spacing w:val="0"/>
+          <w:sz w:val="21"/>
+          <w:szCs w:val="21"/>
+          <w:shd w:val="clear" w:fill="494949"/>
+          <w:lang w:val="en-US" w:eastAsia="zh-CN"/>
+        </w:rPr>
+        <w:t xml:space="preserve"> img.</w:t>
+      </w:r>
+      <w:r>
+        <w:rPr>
+          <w:rFonts w:hint="default" w:ascii="Andale Mono" w:hAnsi="Andale Mono" w:eastAsia="Andale Mono" w:cs="Andale Mono"/>
+          <w:i w:val="0"/>
+          <w:caps w:val="0"/>
+          <w:color w:val="00B0F0"/>
+          <w:spacing w:val="0"/>
+          <w:sz w:val="21"/>
+          <w:szCs w:val="21"/>
+          <w:shd w:val="clear" w:fill="494949"/>
+          <w:lang w:val="en-US" w:eastAsia="zh-CN"/>
+        </w:rPr>
+        <w:t>convert</w:t>
+      </w:r>
+      <w:r>
+        <w:rPr>
+          <w:rFonts w:hint="default" w:ascii="Andale Mono" w:hAnsi="Andale Mono" w:eastAsia="Andale Mono" w:cs="Andale Mono"/>
+          <w:i w:val="0"/>
+          <w:caps w:val="0"/>
+          <w:color w:val="DCDCCC"/>
+          <w:spacing w:val="0"/>
+          <w:sz w:val="21"/>
+          <w:szCs w:val="21"/>
+          <w:shd w:val="clear" w:fill="494949"/>
+          <w:lang w:val="en-US" w:eastAsia="zh-CN"/>
+        </w:rPr>
+        <w:t>(</w:t>
+      </w:r>
+      <w:r>
+        <w:rPr>
+          <w:rFonts w:hint="default" w:ascii="Andale Mono" w:hAnsi="Andale Mono" w:eastAsia="Andale Mono" w:cs="Andale Mono"/>
+          <w:i w:val="0"/>
+          <w:caps w:val="0"/>
+          <w:color w:val="FDCE93"/>
+          <w:spacing w:val="0"/>
+          <w:sz w:val="21"/>
+          <w:szCs w:val="21"/>
+          <w:shd w:val="clear" w:fill="494949"/>
+          <w:lang w:val="en-US" w:eastAsia="zh-CN"/>
+        </w:rPr>
+        <w:t>'L'</w:t>
+      </w:r>
+      <w:r>
+        <w:rPr>
+          <w:rFonts w:hint="default" w:ascii="Andale Mono" w:hAnsi="Andale Mono" w:eastAsia="Andale Mono" w:cs="Andale Mono"/>
+          <w:i w:val="0"/>
+          <w:caps w:val="0"/>
+          <w:color w:val="DCDCCC"/>
+          <w:spacing w:val="0"/>
+          <w:sz w:val="21"/>
+          <w:szCs w:val="21"/>
+          <w:shd w:val="clear" w:fill="494949"/>
+          <w:lang w:val="en-US" w:eastAsia="zh-CN"/>
+        </w:rPr>
+        <w:t>)</w:t>
+      </w:r>
+    </w:p>
+    <w:p>
+      <w:pPr>
+        <w:pStyle w:val="6"/>
+        <w:keepNext w:val="0"/>
+        <w:keepLines w:val="0"/>
+        <w:widowControl/>
+        <w:suppressLineNumbers w:val="0"/>
+        <w:pBdr>
+          <w:top w:val="none" w:color="auto" w:sz="0" w:space="0"/>
+          <w:left w:val="none" w:color="auto" w:sz="0" w:space="0"/>
+          <w:bottom w:val="none" w:color="auto" w:sz="0" w:space="0"/>
+          <w:right w:val="none" w:color="auto" w:sz="0" w:space="0"/>
+        </w:pBdr>
+        <w:shd w:val="clear" w:fill="494949"/>
+        <w:spacing w:before="210" w:beforeAutospacing="0" w:after="210" w:afterAutospacing="0"/>
+        <w:ind w:left="0" w:right="0" w:firstLine="420" w:firstLineChars="0"/>
+        <w:jc w:val="left"/>
+        <w:rPr>
+          <w:rFonts w:hint="default" w:ascii="Andale Mono" w:hAnsi="Andale Mono" w:eastAsia="Andale Mono" w:cs="Andale Mono"/>
+          <w:i w:val="0"/>
+          <w:caps w:val="0"/>
+          <w:color w:val="DCDCCC"/>
+          <w:spacing w:val="0"/>
+          <w:sz w:val="21"/>
+          <w:szCs w:val="21"/>
+          <w:shd w:val="clear" w:fill="494949"/>
+          <w:lang w:val="en-US" w:eastAsia="zh-CN"/>
+        </w:rPr>
+      </w:pPr>
+      <w:r>
+        <w:rPr>
+          <w:rFonts w:hint="default" w:ascii="Andale Mono" w:hAnsi="Andale Mono" w:eastAsia="Andale Mono" w:cs="Andale Mono"/>
+          <w:i w:val="0"/>
+          <w:caps w:val="0"/>
+          <w:color w:val="DCDCCC"/>
+          <w:spacing w:val="0"/>
+          <w:sz w:val="21"/>
+          <w:szCs w:val="21"/>
+          <w:shd w:val="clear" w:fill="494949"/>
+          <w:lang w:val="en-US" w:eastAsia="zh-CN"/>
+        </w:rPr>
+        <w:t xml:space="preserve">array_img </w:t>
+      </w:r>
+      <w:r>
+        <w:rPr>
+          <w:rFonts w:hint="default" w:ascii="Andale Mono" w:hAnsi="Andale Mono" w:eastAsia="Andale Mono" w:cs="Andale Mono"/>
+          <w:i w:val="0"/>
+          <w:caps w:val="0"/>
+          <w:color w:val="FF0000"/>
+          <w:spacing w:val="0"/>
+          <w:sz w:val="21"/>
+          <w:szCs w:val="21"/>
+          <w:shd w:val="clear" w:fill="494949"/>
+          <w:lang w:val="en-US" w:eastAsia="zh-CN"/>
+        </w:rPr>
+        <w:t>=</w:t>
+      </w:r>
+      <w:r>
+        <w:rPr>
+          <w:rFonts w:hint="default" w:ascii="Andale Mono" w:hAnsi="Andale Mono" w:eastAsia="Andale Mono" w:cs="Andale Mono"/>
+          <w:i w:val="0"/>
+          <w:caps w:val="0"/>
+          <w:color w:val="DCDCCC"/>
+          <w:spacing w:val="0"/>
+          <w:sz w:val="21"/>
+          <w:szCs w:val="21"/>
+          <w:shd w:val="clear" w:fill="494949"/>
+          <w:lang w:val="en-US" w:eastAsia="zh-CN"/>
+        </w:rPr>
+        <w:t xml:space="preserve"> np.</w:t>
+      </w:r>
+      <w:r>
+        <w:rPr>
+          <w:rFonts w:hint="default" w:ascii="Andale Mono" w:hAnsi="Andale Mono" w:eastAsia="Andale Mono" w:cs="Andale Mono"/>
+          <w:i w:val="0"/>
+          <w:caps w:val="0"/>
+          <w:color w:val="00B0F0"/>
+          <w:spacing w:val="0"/>
+          <w:sz w:val="21"/>
+          <w:szCs w:val="21"/>
+          <w:shd w:val="clear" w:fill="494949"/>
+          <w:lang w:val="en-US" w:eastAsia="zh-CN"/>
+        </w:rPr>
+        <w:t>array</w:t>
+      </w:r>
+      <w:r>
+        <w:rPr>
+          <w:rFonts w:hint="default" w:ascii="Andale Mono" w:hAnsi="Andale Mono" w:eastAsia="Andale Mono" w:cs="Andale Mono"/>
+          <w:i w:val="0"/>
+          <w:caps w:val="0"/>
+          <w:color w:val="DCDCCC"/>
+          <w:spacing w:val="0"/>
+          <w:sz w:val="21"/>
+          <w:szCs w:val="21"/>
+          <w:shd w:val="clear" w:fill="494949"/>
+          <w:lang w:val="en-US" w:eastAsia="zh-CN"/>
+        </w:rPr>
+        <w:t>(img_1)</w:t>
+      </w:r>
+    </w:p>
+    <w:p>
+      <w:pPr>
+        <w:pStyle w:val="6"/>
+        <w:keepNext w:val="0"/>
+        <w:keepLines w:val="0"/>
+        <w:widowControl/>
+        <w:suppressLineNumbers w:val="0"/>
+        <w:pBdr>
+          <w:top w:val="none" w:color="auto" w:sz="0" w:space="0"/>
+          <w:left w:val="none" w:color="auto" w:sz="0" w:space="0"/>
+          <w:bottom w:val="none" w:color="auto" w:sz="0" w:space="0"/>
+          <w:right w:val="none" w:color="auto" w:sz="0" w:space="0"/>
+        </w:pBdr>
+        <w:shd w:val="clear" w:fill="494949"/>
+        <w:spacing w:before="210" w:beforeAutospacing="0" w:after="210" w:afterAutospacing="0"/>
+        <w:ind w:left="0" w:right="0" w:firstLine="420" w:firstLineChars="0"/>
+        <w:jc w:val="left"/>
+        <w:rPr>
+          <w:rFonts w:hint="default" w:ascii="Andale Mono" w:hAnsi="Andale Mono" w:eastAsia="Andale Mono" w:cs="Andale Mono"/>
+          <w:i w:val="0"/>
+          <w:caps w:val="0"/>
+          <w:color w:val="DCDCCC"/>
+          <w:spacing w:val="0"/>
+          <w:sz w:val="21"/>
+          <w:szCs w:val="21"/>
+          <w:shd w:val="clear" w:fill="494949"/>
+          <w:lang w:val="en-US" w:eastAsia="zh-CN"/>
+        </w:rPr>
+      </w:pPr>
+      <w:r>
+        <w:rPr>
+          <w:rFonts w:hint="default" w:ascii="Andale Mono" w:hAnsi="Andale Mono" w:eastAsia="Andale Mono" w:cs="Andale Mono"/>
+          <w:i w:val="0"/>
+          <w:caps w:val="0"/>
+          <w:color w:val="DCDCCC"/>
+          <w:spacing w:val="0"/>
+          <w:sz w:val="21"/>
+          <w:szCs w:val="21"/>
+          <w:shd w:val="clear" w:fill="494949"/>
+          <w:lang w:val="en-US" w:eastAsia="zh-CN"/>
+        </w:rPr>
+        <w:t xml:space="preserve">array_img </w:t>
+      </w:r>
+      <w:r>
+        <w:rPr>
+          <w:rFonts w:hint="default" w:ascii="Andale Mono" w:hAnsi="Andale Mono" w:eastAsia="Andale Mono" w:cs="Andale Mono"/>
+          <w:i w:val="0"/>
+          <w:caps w:val="0"/>
+          <w:color w:val="FF0000"/>
+          <w:spacing w:val="0"/>
+          <w:sz w:val="21"/>
+          <w:szCs w:val="21"/>
+          <w:shd w:val="clear" w:fill="494949"/>
+          <w:lang w:val="en-US" w:eastAsia="zh-CN"/>
+        </w:rPr>
+        <w:t>=</w:t>
+      </w:r>
+      <w:r>
+        <w:rPr>
+          <w:rFonts w:hint="default" w:ascii="Andale Mono" w:hAnsi="Andale Mono" w:eastAsia="Andale Mono" w:cs="Andale Mono"/>
+          <w:i w:val="0"/>
+          <w:caps w:val="0"/>
+          <w:color w:val="DCDCCC"/>
+          <w:spacing w:val="0"/>
+          <w:sz w:val="21"/>
+          <w:szCs w:val="21"/>
+          <w:shd w:val="clear" w:fill="494949"/>
+          <w:lang w:val="en-US" w:eastAsia="zh-CN"/>
+        </w:rPr>
+        <w:t xml:space="preserve"> array_img.</w:t>
+      </w:r>
+      <w:r>
+        <w:rPr>
+          <w:rFonts w:hint="default" w:ascii="Andale Mono" w:hAnsi="Andale Mono" w:eastAsia="Andale Mono" w:cs="Andale Mono"/>
+          <w:i w:val="0"/>
+          <w:caps w:val="0"/>
+          <w:color w:val="00B0F0"/>
+          <w:spacing w:val="0"/>
+          <w:sz w:val="21"/>
+          <w:szCs w:val="21"/>
+          <w:shd w:val="clear" w:fill="494949"/>
+          <w:lang w:val="en-US" w:eastAsia="zh-CN"/>
+        </w:rPr>
+        <w:t>reshape</w:t>
+      </w:r>
+      <w:r>
+        <w:rPr>
+          <w:rFonts w:hint="default" w:ascii="Andale Mono" w:hAnsi="Andale Mono" w:eastAsia="Andale Mono" w:cs="Andale Mono"/>
+          <w:i w:val="0"/>
+          <w:caps w:val="0"/>
+          <w:color w:val="DCDCCC"/>
+          <w:spacing w:val="0"/>
+          <w:sz w:val="21"/>
+          <w:szCs w:val="21"/>
+          <w:shd w:val="clear" w:fill="494949"/>
+          <w:lang w:val="en-US" w:eastAsia="zh-CN"/>
+        </w:rPr>
+        <w:t>(1, 784)</w:t>
+      </w:r>
+    </w:p>
+    <w:p>
+      <w:pPr>
+        <w:pStyle w:val="6"/>
+        <w:keepNext w:val="0"/>
+        <w:keepLines w:val="0"/>
+        <w:widowControl/>
+        <w:suppressLineNumbers w:val="0"/>
+        <w:pBdr>
+          <w:top w:val="none" w:color="auto" w:sz="0" w:space="0"/>
+          <w:left w:val="none" w:color="auto" w:sz="0" w:space="0"/>
+          <w:bottom w:val="none" w:color="auto" w:sz="0" w:space="0"/>
+          <w:right w:val="none" w:color="auto" w:sz="0" w:space="0"/>
+        </w:pBdr>
+        <w:shd w:val="clear" w:fill="494949"/>
+        <w:spacing w:before="210" w:beforeAutospacing="0" w:after="210" w:afterAutospacing="0"/>
+        <w:ind w:left="0" w:right="0" w:firstLine="420" w:firstLineChars="0"/>
+        <w:jc w:val="left"/>
+        <w:rPr>
+          <w:rFonts w:hint="default" w:ascii="Andale Mono" w:hAnsi="Andale Mono" w:eastAsia="Andale Mono" w:cs="Andale Mono"/>
+          <w:i w:val="0"/>
+          <w:caps w:val="0"/>
+          <w:color w:val="DCDCCC"/>
+          <w:spacing w:val="0"/>
+          <w:sz w:val="21"/>
+          <w:szCs w:val="21"/>
+          <w:shd w:val="clear" w:fill="494949"/>
+          <w:lang w:val="en-US" w:eastAsia="zh-CN"/>
+        </w:rPr>
+      </w:pPr>
+      <w:r>
+        <w:rPr>
+          <w:rFonts w:hint="default" w:ascii="Andale Mono" w:hAnsi="Andale Mono" w:eastAsia="Andale Mono" w:cs="Andale Mono"/>
+          <w:i w:val="0"/>
+          <w:caps w:val="0"/>
+          <w:color w:val="00B0F0"/>
+          <w:spacing w:val="0"/>
+          <w:sz w:val="21"/>
+          <w:szCs w:val="21"/>
+          <w:shd w:val="clear" w:fill="494949"/>
+          <w:lang w:val="en-US" w:eastAsia="zh-CN"/>
+        </w:rPr>
+        <w:t>print</w:t>
+      </w:r>
+      <w:r>
+        <w:rPr>
+          <w:rFonts w:hint="default" w:ascii="Andale Mono" w:hAnsi="Andale Mono" w:eastAsia="Andale Mono" w:cs="Andale Mono"/>
+          <w:i w:val="0"/>
+          <w:caps w:val="0"/>
+          <w:color w:val="DCDCCC"/>
+          <w:spacing w:val="0"/>
+          <w:sz w:val="21"/>
+          <w:szCs w:val="21"/>
+          <w:shd w:val="clear" w:fill="494949"/>
+          <w:lang w:val="en-US" w:eastAsia="zh-CN"/>
+        </w:rPr>
+        <w:t>(array_img)</w:t>
+      </w:r>
+    </w:p>
+    <w:p>
+      <w:pPr>
+        <w:pStyle w:val="6"/>
+        <w:keepNext w:val="0"/>
+        <w:keepLines w:val="0"/>
+        <w:widowControl/>
+        <w:suppressLineNumbers w:val="0"/>
+        <w:pBdr>
+          <w:top w:val="none" w:color="auto" w:sz="0" w:space="0"/>
+          <w:left w:val="none" w:color="auto" w:sz="0" w:space="0"/>
+          <w:bottom w:val="none" w:color="auto" w:sz="0" w:space="0"/>
+          <w:right w:val="none" w:color="auto" w:sz="0" w:space="0"/>
+        </w:pBdr>
+        <w:shd w:val="clear" w:fill="494949"/>
+        <w:spacing w:before="210" w:beforeAutospacing="0" w:after="210" w:afterAutospacing="0"/>
+        <w:ind w:left="0" w:right="0" w:firstLine="420" w:firstLineChars="0"/>
+        <w:jc w:val="left"/>
+        <w:rPr>
+          <w:rFonts w:hint="default" w:ascii="Andale Mono" w:hAnsi="Andale Mono" w:eastAsia="Andale Mono" w:cs="Andale Mono"/>
+          <w:i w:val="0"/>
+          <w:caps w:val="0"/>
+          <w:color w:val="DCDCCC"/>
+          <w:spacing w:val="0"/>
+          <w:sz w:val="17"/>
+          <w:szCs w:val="17"/>
+          <w:shd w:val="clear" w:fill="494949"/>
+          <w:lang w:val="en-US" w:eastAsia="zh-CN"/>
+        </w:rPr>
+      </w:pPr>
+      <w:r>
+        <w:rPr>
+          <w:rFonts w:hint="default" w:ascii="Andale Mono" w:hAnsi="Andale Mono" w:eastAsia="Andale Mono" w:cs="Andale Mono"/>
+          <w:i w:val="0"/>
+          <w:caps w:val="0"/>
+          <w:color w:val="00B0F0"/>
+          <w:spacing w:val="0"/>
+          <w:sz w:val="21"/>
+          <w:szCs w:val="21"/>
+          <w:shd w:val="clear" w:fill="494949"/>
+          <w:lang w:val="en-US" w:eastAsia="zh-CN"/>
+        </w:rPr>
+        <w:t>print</w:t>
+      </w:r>
+      <w:r>
+        <w:rPr>
+          <w:rFonts w:hint="default" w:ascii="Andale Mono" w:hAnsi="Andale Mono" w:eastAsia="Andale Mono" w:cs="Andale Mono"/>
+          <w:i w:val="0"/>
+          <w:caps w:val="0"/>
+          <w:color w:val="DCDCCC"/>
+          <w:spacing w:val="0"/>
+          <w:sz w:val="21"/>
+          <w:szCs w:val="21"/>
+          <w:shd w:val="clear" w:fill="494949"/>
+          <w:lang w:val="en-US" w:eastAsia="zh-CN"/>
+        </w:rPr>
+        <w:t>(</w:t>
+      </w:r>
+      <w:r>
+        <w:rPr>
+          <w:rFonts w:hint="default" w:ascii="Andale Mono" w:hAnsi="Andale Mono" w:eastAsia="Andale Mono" w:cs="Andale Mono"/>
+          <w:i w:val="0"/>
+          <w:caps w:val="0"/>
+          <w:color w:val="FDCE93"/>
+          <w:spacing w:val="0"/>
+          <w:sz w:val="21"/>
+          <w:szCs w:val="21"/>
+          <w:shd w:val="clear" w:fill="494949"/>
+          <w:lang w:val="en-US" w:eastAsia="zh-CN"/>
+        </w:rPr>
+        <w:t>'\n'</w:t>
+      </w:r>
+      <w:r>
+        <w:rPr>
+          <w:rFonts w:hint="default" w:ascii="Andale Mono" w:hAnsi="Andale Mono" w:eastAsia="Andale Mono" w:cs="Andale Mono"/>
+          <w:i w:val="0"/>
+          <w:caps w:val="0"/>
+          <w:color w:val="DCDCCC"/>
+          <w:spacing w:val="0"/>
+          <w:sz w:val="17"/>
+          <w:szCs w:val="17"/>
+          <w:shd w:val="clear" w:fill="494949"/>
+          <w:lang w:val="en-US" w:eastAsia="zh-CN"/>
+        </w:rPr>
+        <w:t>)</w:t>
+      </w:r>
+    </w:p>
+    <w:p>
+      <w:pPr>
+        <w:pStyle w:val="12"/>
+        <w:spacing w:line="400" w:lineRule="exact"/>
+        <w:jc w:val="left"/>
+        <w:rPr>
+          <w:rFonts w:hint="eastAsia" w:ascii="Times New Roman" w:hAnsi="Times New Roman" w:cs="Times New Roman" w:eastAsiaTheme="minorEastAsia"/>
+          <w:sz w:val="24"/>
+          <w:szCs w:val="24"/>
+          <w:lang w:val="en-US" w:eastAsia="zh-CN"/>
+        </w:rPr>
+      </w:pPr>
+      <w:r>
+        <w:rPr>
+          <w:rFonts w:hint="eastAsia" w:ascii="Times New Roman" w:hAnsi="Times New Roman" w:cs="Times New Roman" w:eastAsiaTheme="minorEastAsia"/>
+          <w:sz w:val="24"/>
+          <w:szCs w:val="24"/>
+          <w:lang w:eastAsia="zh-CN"/>
+        </w:rPr>
+        <w:t>（</w:t>
+      </w:r>
+      <w:r>
+        <w:rPr>
+          <w:rFonts w:hint="eastAsia" w:ascii="Times New Roman" w:hAnsi="Times New Roman" w:cs="Times New Roman" w:eastAsiaTheme="minorEastAsia"/>
+          <w:sz w:val="24"/>
+          <w:szCs w:val="24"/>
+          <w:lang w:val="en-US" w:eastAsia="zh-CN"/>
+        </w:rPr>
+        <w:t>2</w:t>
+      </w:r>
+      <w:r>
+        <w:rPr>
+          <w:rFonts w:hint="eastAsia" w:ascii="Times New Roman" w:hAnsi="Times New Roman" w:cs="Times New Roman" w:eastAsiaTheme="minorEastAsia"/>
+          <w:sz w:val="24"/>
+          <w:szCs w:val="24"/>
+          <w:lang w:eastAsia="zh-CN"/>
+        </w:rPr>
+        <w:t>）加载</w:t>
+      </w:r>
+      <w:r>
+        <w:rPr>
+          <w:rFonts w:hint="eastAsia" w:ascii="Times New Roman" w:hAnsi="Times New Roman" w:cs="Times New Roman" w:eastAsiaTheme="minorEastAsia"/>
+          <w:sz w:val="24"/>
+          <w:szCs w:val="24"/>
+          <w:lang w:val="en-US" w:eastAsia="zh-CN"/>
+        </w:rPr>
+        <w:t>png格式图片，图片内容为数字6：</w:t>
+      </w:r>
+    </w:p>
+    <w:p>
+      <w:pPr>
+        <w:pStyle w:val="12"/>
+        <w:spacing w:line="240" w:lineRule="auto"/>
+        <w:ind w:left="0" w:leftChars="0" w:firstLine="0" w:firstLineChars="0"/>
+        <w:jc w:val="center"/>
+        <w:rPr>
+          <w:rFonts w:hint="eastAsia" w:ascii="Times New Roman" w:hAnsi="Times New Roman" w:cs="Times New Roman" w:eastAsiaTheme="minorEastAsia"/>
+          <w:sz w:val="24"/>
+          <w:szCs w:val="24"/>
+          <w:lang w:val="en-US" w:eastAsia="zh-CN"/>
+        </w:rPr>
+      </w:pPr>
+      <w:r>
+        <w:rPr>
+          <w:rFonts w:hint="eastAsia" w:ascii="Times New Roman" w:hAnsi="Times New Roman" w:cs="Times New Roman" w:eastAsiaTheme="minorEastAsia"/>
+          <w:sz w:val="24"/>
+          <w:szCs w:val="24"/>
+          <w:lang w:val="en-US" w:eastAsia="zh-CN"/>
+        </w:rPr>
+        <w:drawing>
+          <wp:inline distT="0" distB="0" distL="114300" distR="114300">
+            <wp:extent cx="428625" cy="428625"/>
+            <wp:effectExtent l="0" t="0" r="9525" b="9525"/>
+            <wp:docPr id="16" name="图片 16" descr="number6"/>
+            <wp:cNvGraphicFramePr>
+              <a:graphicFrameLocks xmlns:a="http://schemas.openxmlformats.org/drawingml/2006/main" noChangeAspect="1"/>
+            </wp:cNvGraphicFramePr>
+            <a:graphic xmlns:a="http://schemas.openxmlformats.org/drawingml/2006/main">
+              <a:graphicData uri="http://schemas.openxmlformats.org/drawingml/2006/picture">
+                <pic:pic xmlns:pic="http://schemas.openxmlformats.org/drawingml/2006/picture">
+                  <pic:nvPicPr>
+                    <pic:cNvPr id="16" name="图片 16" descr="number6"/>
+                    <pic:cNvPicPr>
+                      <a:picLocks noChangeAspect="1"/>
+                    </pic:cNvPicPr>
+                  </pic:nvPicPr>
+                  <pic:blipFill>
+                    <a:blip r:embed="rId23"/>
+                    <a:stretch>
+                      <a:fillRect/>
+                    </a:stretch>
+                  </pic:blipFill>
+                  <pic:spPr>
+                    <a:xfrm>
+                      <a:off x="0" y="0"/>
+                      <a:ext cx="428625" cy="428625"/>
+                    </a:xfrm>
+                    <a:prstGeom prst="rect">
+                      <a:avLst/>
+                    </a:prstGeom>
+                  </pic:spPr>
+                </pic:pic>
+              </a:graphicData>
+            </a:graphic>
+          </wp:inline>
+        </w:drawing>
+      </w:r>
+    </w:p>
+    <w:p>
+      <w:pPr>
+        <w:pStyle w:val="2"/>
+        <w:spacing w:line="240" w:lineRule="auto"/>
+        <w:ind w:left="0" w:leftChars="0" w:firstLine="0" w:firstLineChars="0"/>
+        <w:jc w:val="center"/>
+        <w:rPr>
+          <w:rFonts w:hint="eastAsia" w:ascii="Times New Roman" w:hAnsi="Times New Roman" w:eastAsia="黑体" w:cs="Times New Roman"/>
+          <w:sz w:val="24"/>
+          <w:szCs w:val="24"/>
+          <w:lang w:val="en-US" w:eastAsia="zh-CN"/>
+        </w:rPr>
+      </w:pPr>
+      <w:r>
+        <w:t xml:space="preserve">图 </w:t>
+      </w:r>
+      <w:r>
+        <w:fldChar w:fldCharType="begin"/>
+      </w:r>
+      <w:r>
+        <w:instrText xml:space="preserve"> SEQ 图 \* ARABIC </w:instrText>
+      </w:r>
+      <w:r>
+        <w:fldChar w:fldCharType="separate"/>
+      </w:r>
+      <w:r>
+        <w:t>13</w:t>
+      </w:r>
+      <w:r>
+        <w:fldChar w:fldCharType="end"/>
+      </w:r>
+      <w:r>
+        <w:rPr>
+          <w:rFonts w:hint="eastAsia"/>
+          <w:lang w:val="en-US" w:eastAsia="zh-CN"/>
+        </w:rPr>
+        <w:t xml:space="preserve"> 数字内容</w:t>
+      </w:r>
+    </w:p>
+    <w:p>
+      <w:pPr>
+        <w:pStyle w:val="12"/>
+        <w:spacing w:line="400" w:lineRule="exact"/>
+        <w:jc w:val="left"/>
+        <w:rPr>
+          <w:rFonts w:hint="eastAsia" w:ascii="Times New Roman" w:hAnsi="Times New Roman" w:cs="Times New Roman" w:eastAsiaTheme="minorEastAsia"/>
+          <w:sz w:val="24"/>
+          <w:szCs w:val="24"/>
+          <w:lang w:val="en-US" w:eastAsia="zh-CN"/>
+        </w:rPr>
+      </w:pPr>
+      <w:r>
+        <w:rPr>
+          <w:rFonts w:hint="eastAsia" w:ascii="Times New Roman" w:hAnsi="Times New Roman" w:cs="Times New Roman" w:eastAsiaTheme="minorEastAsia"/>
+          <w:sz w:val="24"/>
+          <w:szCs w:val="24"/>
+          <w:lang w:val="en-US" w:eastAsia="zh-CN"/>
+        </w:rPr>
+        <w:t>由于图片为RGB三通道，所以需要转为灰度图像，之后将灰度图像转换为numpy数组，将数组展成784维，转换后的数组为：</w:t>
+      </w:r>
+    </w:p>
+    <w:p>
+      <w:pPr>
+        <w:pStyle w:val="12"/>
+        <w:spacing w:line="240" w:lineRule="auto"/>
+        <w:ind w:left="0" w:leftChars="0" w:firstLine="0" w:firstLineChars="0"/>
+        <w:jc w:val="center"/>
+        <w:rPr>
           <w:rFonts w:hint="default" w:ascii="Times New Roman" w:hAnsi="Times New Roman" w:cs="Times New Roman" w:eastAsiaTheme="minorEastAsia"/>
           <w:sz w:val="24"/>
           <w:szCs w:val="24"/>
-          <w:lang w:val="zh-CN"/>
-        </w:rPr>
-      </w:pPr>
-      <w:r>
-        <w:rPr>
-          <w:rFonts w:hint="eastAsia" w:ascii="Times New Roman" w:hAnsi="Times New Roman" w:cs="Times New Roman" w:eastAsiaTheme="minorEastAsia"/>
-          <w:sz w:val="24"/>
-          <w:szCs w:val="24"/>
-          <w:lang w:val="zh-CN"/>
-        </w:rPr>
-        <w:t>观察图像发现测试误差产生大幅度抖动，说明产生了过拟合。</w:t>
-      </w:r>
-      <w:bookmarkStart w:id="0" w:name="_GoBack"/>
-      <w:bookmarkEnd w:id="0"/>
-    </w:p>
-    <w:p>
-      <w:pPr>
-        <w:pStyle w:val="10"/>
+          <w:lang w:val="en-US" w:eastAsia="zh-CN"/>
+        </w:rPr>
+      </w:pPr>
+      <w:r>
+        <w:rPr>
+          <w:rFonts w:hint="default" w:ascii="Times New Roman" w:hAnsi="Times New Roman" w:cs="Times New Roman" w:eastAsiaTheme="minorEastAsia"/>
+          <w:sz w:val="24"/>
+          <w:szCs w:val="24"/>
+          <w:lang w:val="en-US" w:eastAsia="zh-CN"/>
+        </w:rPr>
+        <w:drawing>
+          <wp:inline distT="0" distB="0" distL="114300" distR="114300">
+            <wp:extent cx="2667635" cy="3218180"/>
+            <wp:effectExtent l="0" t="0" r="18415" b="1270"/>
+            <wp:docPr id="18" name="图片 18" descr="array6"/>
+            <wp:cNvGraphicFramePr>
+              <a:graphicFrameLocks xmlns:a="http://schemas.openxmlformats.org/drawingml/2006/main" noChangeAspect="1"/>
+            </wp:cNvGraphicFramePr>
+            <a:graphic xmlns:a="http://schemas.openxmlformats.org/drawingml/2006/main">
+              <a:graphicData uri="http://schemas.openxmlformats.org/drawingml/2006/picture">
+                <pic:pic xmlns:pic="http://schemas.openxmlformats.org/drawingml/2006/picture">
+                  <pic:nvPicPr>
+                    <pic:cNvPr id="18" name="图片 18" descr="array6"/>
+                    <pic:cNvPicPr>
+                      <a:picLocks noChangeAspect="1"/>
+                    </pic:cNvPicPr>
+                  </pic:nvPicPr>
+                  <pic:blipFill>
+                    <a:blip r:embed="rId24"/>
+                    <a:srcRect b="7617"/>
+                    <a:stretch>
+                      <a:fillRect/>
+                    </a:stretch>
+                  </pic:blipFill>
+                  <pic:spPr>
+                    <a:xfrm>
+                      <a:off x="0" y="0"/>
+                      <a:ext cx="2667635" cy="3218180"/>
+                    </a:xfrm>
+                    <a:prstGeom prst="rect">
+                      <a:avLst/>
+                    </a:prstGeom>
+                  </pic:spPr>
+                </pic:pic>
+              </a:graphicData>
+            </a:graphic>
+          </wp:inline>
+        </w:drawing>
+      </w:r>
+    </w:p>
+    <w:p>
+      <w:pPr>
+        <w:pStyle w:val="2"/>
+        <w:spacing w:line="240" w:lineRule="auto"/>
+        <w:ind w:left="0" w:leftChars="0" w:firstLine="0" w:firstLineChars="0"/>
+        <w:jc w:val="center"/>
+        <w:rPr>
+          <w:rFonts w:hint="default" w:ascii="Times New Roman" w:hAnsi="Times New Roman" w:cs="Times New Roman" w:eastAsiaTheme="minorEastAsia"/>
+          <w:sz w:val="24"/>
+          <w:szCs w:val="24"/>
+        </w:rPr>
+      </w:pPr>
+      <w:r>
+        <w:t xml:space="preserve">图 </w:t>
+      </w:r>
+      <w:r>
+        <w:fldChar w:fldCharType="begin"/>
+      </w:r>
+      <w:r>
+        <w:instrText xml:space="preserve"> SEQ 图 \* ARABIC </w:instrText>
+      </w:r>
+      <w:r>
+        <w:fldChar w:fldCharType="separate"/>
+      </w:r>
+      <w:r>
+        <w:t>14</w:t>
+      </w:r>
+      <w:r>
+        <w:fldChar w:fldCharType="end"/>
+      </w:r>
+      <w:r>
+        <w:rPr>
+          <w:rFonts w:hint="eastAsia"/>
+          <w:lang w:val="en-US" w:eastAsia="zh-CN"/>
+        </w:rPr>
+        <w:t xml:space="preserve"> 图像转换数组</w:t>
+      </w:r>
+    </w:p>
+    <w:p>
+      <w:pPr>
+        <w:pStyle w:val="12"/>
         <w:numPr>
           <w:ilvl w:val="0"/>
           <w:numId w:val="5"/>
@@ -4550,407 +5913,516 @@
           <w:rFonts w:hint="default" w:ascii="Times New Roman" w:hAnsi="Times New Roman" w:cs="Times New Roman" w:eastAsiaTheme="minorEastAsia"/>
           <w:sz w:val="24"/>
           <w:szCs w:val="24"/>
+          <w:lang w:val="zh-TW" w:eastAsia="zh-TW"/>
+        </w:rPr>
+      </w:pPr>
+      <w:r>
+        <w:rPr>
+          <w:rFonts w:hint="default" w:ascii="Times New Roman" w:hAnsi="Times New Roman" w:cs="Times New Roman" w:eastAsiaTheme="minorEastAsia"/>
+          <w:sz w:val="24"/>
+          <w:szCs w:val="24"/>
+          <w:lang w:val="zh-TW" w:eastAsia="zh-TW"/>
+        </w:rPr>
+        <w:t>保存训练好的的深度神经网络</w:t>
+      </w:r>
+      <w:r>
+        <w:rPr>
+          <w:rFonts w:hint="default" w:ascii="Times New Roman" w:hAnsi="Times New Roman" w:cs="Times New Roman" w:eastAsiaTheme="minorEastAsia"/>
+          <w:sz w:val="24"/>
+          <w:szCs w:val="24"/>
           <w:lang w:val="zh-CN"/>
         </w:rPr>
-      </w:pPr>
-      <w:r>
-        <w:rPr>
-          <w:rFonts w:hint="default" w:ascii="Times New Roman" w:hAnsi="Times New Roman" w:cs="Times New Roman" w:eastAsiaTheme="minorEastAsia"/>
-          <w:sz w:val="24"/>
-          <w:szCs w:val="24"/>
-          <w:lang w:val="zh-CN"/>
-        </w:rPr>
-        <w:t>问题和实验感想：</w:t>
-      </w:r>
-    </w:p>
-    <w:p>
-      <w:pPr>
-        <w:pStyle w:val="10"/>
+        <w:t>的代码和过程：</w:t>
+      </w:r>
+    </w:p>
+    <w:p>
+      <w:pPr>
+        <w:pStyle w:val="12"/>
         <w:spacing w:line="400" w:lineRule="exact"/>
         <w:jc w:val="left"/>
         <w:rPr>
           <w:rFonts w:hint="eastAsia" w:ascii="Times New Roman" w:hAnsi="Times New Roman" w:cs="Times New Roman" w:eastAsiaTheme="minorEastAsia"/>
           <w:sz w:val="24"/>
           <w:szCs w:val="24"/>
-          <w:lang w:val="zh-TW" w:eastAsia="zh-CN"/>
-        </w:rPr>
-      </w:pPr>
-      <w:r>
-        <w:rPr>
-          <w:rFonts w:hint="eastAsia" w:ascii="Times New Roman" w:hAnsi="Times New Roman" w:cs="Times New Roman" w:eastAsiaTheme="minorEastAsia"/>
-          <w:sz w:val="24"/>
-          <w:szCs w:val="24"/>
-          <w:lang w:val="zh-TW" w:eastAsia="zh-CN"/>
-        </w:rPr>
-        <w:t>（</w:t>
-      </w:r>
-      <w:r>
-        <w:rPr>
-          <w:rFonts w:hint="eastAsia" w:ascii="Times New Roman" w:hAnsi="Times New Roman" w:cs="Times New Roman" w:eastAsiaTheme="minorEastAsia"/>
-          <w:sz w:val="24"/>
-          <w:szCs w:val="24"/>
-          <w:lang w:val="en-US" w:eastAsia="zh-CN"/>
-        </w:rPr>
-        <w:t>1</w:t>
-      </w:r>
-      <w:r>
-        <w:rPr>
-          <w:rFonts w:hint="eastAsia" w:ascii="Times New Roman" w:hAnsi="Times New Roman" w:cs="Times New Roman" w:eastAsiaTheme="minorEastAsia"/>
-          <w:sz w:val="24"/>
-          <w:szCs w:val="24"/>
-          <w:lang w:val="zh-TW" w:eastAsia="zh-CN"/>
-        </w:rPr>
-        <w:t>）原测试代码中加载数据集是从网络上加载，因为网络原因加载失败，需要将数据集下载到本地后进行加载。</w:t>
-      </w:r>
-    </w:p>
-    <w:p>
-      <w:pPr>
-        <w:pStyle w:val="10"/>
+          <w:lang w:val="en-US" w:eastAsia="zh-CN"/>
+        </w:rPr>
+      </w:pPr>
+      <w:r>
+        <w:rPr>
+          <w:rFonts w:hint="eastAsia" w:ascii="Times New Roman" w:hAnsi="Times New Roman" w:cs="Times New Roman" w:eastAsiaTheme="minorEastAsia"/>
+          <w:sz w:val="24"/>
+          <w:szCs w:val="24"/>
+          <w:lang w:val="en-US" w:eastAsia="zh-CN"/>
+        </w:rPr>
+        <w:t>（1）利用HDF5模块保存和加载模型。</w:t>
+      </w:r>
+    </w:p>
+    <w:p>
+      <w:pPr>
+        <w:pStyle w:val="12"/>
         <w:spacing w:line="400" w:lineRule="exact"/>
         <w:jc w:val="left"/>
         <w:rPr>
           <w:rFonts w:hint="eastAsia" w:ascii="Times New Roman" w:hAnsi="Times New Roman" w:cs="Times New Roman" w:eastAsiaTheme="minorEastAsia"/>
           <w:sz w:val="24"/>
           <w:szCs w:val="24"/>
-          <w:lang w:val="zh-TW" w:eastAsia="zh-CN"/>
-        </w:rPr>
-      </w:pPr>
-      <w:r>
-        <w:rPr>
-          <w:rFonts w:hint="eastAsia" w:ascii="Times New Roman" w:hAnsi="Times New Roman" w:cs="Times New Roman" w:eastAsiaTheme="minorEastAsia"/>
-          <w:sz w:val="24"/>
-          <w:szCs w:val="24"/>
-          <w:lang w:val="zh-TW" w:eastAsia="zh-CN"/>
-        </w:rPr>
-        <w:t>（</w:t>
-      </w:r>
-      <w:r>
-        <w:rPr>
-          <w:rFonts w:hint="eastAsia" w:ascii="Times New Roman" w:hAnsi="Times New Roman" w:cs="Times New Roman" w:eastAsiaTheme="minorEastAsia"/>
-          <w:sz w:val="24"/>
-          <w:szCs w:val="24"/>
-          <w:lang w:val="en-US" w:eastAsia="zh-CN"/>
-        </w:rPr>
-        <w:t>2</w:t>
-      </w:r>
-      <w:r>
-        <w:rPr>
-          <w:rFonts w:hint="eastAsia" w:ascii="Times New Roman" w:hAnsi="Times New Roman" w:cs="Times New Roman" w:eastAsiaTheme="minorEastAsia"/>
-          <w:sz w:val="24"/>
-          <w:szCs w:val="24"/>
-          <w:lang w:val="zh-TW" w:eastAsia="zh-CN"/>
-        </w:rPr>
-        <w:t>）调整深度神经网络参数能够改变神经网络的准确度，调整的方向要保证能提升准确率，同时减少过拟合的影响。</w:t>
-      </w:r>
-    </w:p>
-    <w:p>
-      <w:pPr>
-        <w:rPr>
-          <w:rFonts w:eastAsiaTheme="minorEastAsia"/>
-          <w:sz w:val="24"/>
-          <w:szCs w:val="24"/>
-          <w:lang w:val="zh-TW" w:eastAsia="zh-TW"/>
-        </w:rPr>
-      </w:pPr>
-    </w:p>
-    <w:p>
-      <w:pPr>
-        <w:rPr>
-          <w:rFonts w:eastAsiaTheme="minorEastAsia"/>
-          <w:sz w:val="24"/>
-          <w:szCs w:val="24"/>
-          <w:lang w:val="zh-TW" w:eastAsia="zh-TW"/>
-        </w:rPr>
-      </w:pPr>
-    </w:p>
-    <w:p>
-      <w:pPr>
-        <w:rPr>
-          <w:rFonts w:eastAsiaTheme="minorEastAsia"/>
-          <w:sz w:val="24"/>
-          <w:szCs w:val="24"/>
-          <w:lang w:val="zh-TW" w:eastAsia="zh-TW"/>
-        </w:rPr>
-      </w:pPr>
-    </w:p>
-    <w:p>
-      <w:pPr>
-        <w:rPr>
-          <w:rFonts w:eastAsiaTheme="minorEastAsia"/>
-          <w:sz w:val="24"/>
-          <w:szCs w:val="24"/>
-          <w:lang w:val="zh-TW" w:eastAsia="zh-TW"/>
-        </w:rPr>
-      </w:pPr>
-    </w:p>
-    <w:p>
-      <w:pPr>
-        <w:pStyle w:val="10"/>
+          <w:lang w:val="en-US" w:eastAsia="zh-CN"/>
+        </w:rPr>
+      </w:pPr>
+      <w:r>
+        <w:rPr>
+          <w:rFonts w:hint="eastAsia" w:ascii="Times New Roman" w:hAnsi="Times New Roman" w:cs="Times New Roman" w:eastAsiaTheme="minorEastAsia"/>
+          <w:sz w:val="24"/>
+          <w:szCs w:val="24"/>
+          <w:lang w:val="en-US" w:eastAsia="zh-CN"/>
+        </w:rPr>
+        <w:t>保存模型：</w:t>
+      </w:r>
+    </w:p>
+    <w:p>
+      <w:pPr>
+        <w:pStyle w:val="6"/>
+        <w:keepNext w:val="0"/>
+        <w:keepLines w:val="0"/>
+        <w:widowControl/>
+        <w:suppressLineNumbers w:val="0"/>
+        <w:pBdr>
+          <w:top w:val="none" w:color="auto" w:sz="0" w:space="0"/>
+          <w:left w:val="none" w:color="auto" w:sz="0" w:space="0"/>
+          <w:bottom w:val="none" w:color="auto" w:sz="0" w:space="0"/>
+          <w:right w:val="none" w:color="auto" w:sz="0" w:space="0"/>
+        </w:pBdr>
+        <w:shd w:val="clear" w:fill="494949"/>
+        <w:spacing w:before="210" w:beforeAutospacing="0" w:after="210" w:afterAutospacing="0"/>
+        <w:ind w:left="0" w:right="0" w:firstLine="0"/>
+        <w:jc w:val="left"/>
+        <w:rPr>
+          <w:rFonts w:hint="default" w:ascii="Andale Mono" w:hAnsi="Andale Mono" w:eastAsia="Andale Mono" w:cs="Andale Mono"/>
+          <w:i w:val="0"/>
+          <w:caps w:val="0"/>
+          <w:color w:val="DCDCCC"/>
+          <w:spacing w:val="0"/>
+          <w:sz w:val="17"/>
+          <w:szCs w:val="17"/>
+          <w:shd w:val="clear" w:fill="494949"/>
+          <w:lang w:val="en-US" w:eastAsia="zh-CN"/>
+        </w:rPr>
+      </w:pPr>
+      <w:r>
+        <w:rPr>
+          <w:rFonts w:hint="eastAsia" w:ascii="Andale Mono" w:hAnsi="Andale Mono" w:eastAsia="Andale Mono" w:cs="Andale Mono"/>
+          <w:i w:val="0"/>
+          <w:caps w:val="0"/>
+          <w:color w:val="DCDCCC"/>
+          <w:spacing w:val="0"/>
+          <w:sz w:val="17"/>
+          <w:szCs w:val="17"/>
+          <w:shd w:val="clear" w:fill="494949"/>
+          <w:lang w:val="en-US" w:eastAsia="zh-CN"/>
+        </w:rPr>
+        <w:tab/>
+      </w:r>
+      <w:r>
+        <w:rPr>
+          <w:rFonts w:hint="default" w:ascii="Andale Mono" w:hAnsi="Andale Mono" w:eastAsia="Andale Mono" w:cs="Andale Mono"/>
+          <w:i w:val="0"/>
+          <w:caps w:val="0"/>
+          <w:color w:val="DCDCCC"/>
+          <w:spacing w:val="0"/>
+          <w:sz w:val="21"/>
+          <w:szCs w:val="21"/>
+          <w:shd w:val="clear" w:fill="494949"/>
+          <w:lang w:val="en-US" w:eastAsia="zh-CN"/>
+        </w:rPr>
+        <w:t>model.</w:t>
+      </w:r>
+      <w:r>
+        <w:rPr>
+          <w:rFonts w:hint="default" w:ascii="Andale Mono" w:hAnsi="Andale Mono" w:eastAsia="Andale Mono" w:cs="Andale Mono"/>
+          <w:i w:val="0"/>
+          <w:caps w:val="0"/>
+          <w:color w:val="00B0F0"/>
+          <w:spacing w:val="0"/>
+          <w:sz w:val="21"/>
+          <w:szCs w:val="21"/>
+          <w:shd w:val="clear" w:fill="494949"/>
+          <w:lang w:val="en-US" w:eastAsia="zh-CN"/>
+        </w:rPr>
+        <w:t>save</w:t>
+      </w:r>
+      <w:r>
+        <w:rPr>
+          <w:rFonts w:hint="default" w:ascii="Andale Mono" w:hAnsi="Andale Mono" w:eastAsia="Andale Mono" w:cs="Andale Mono"/>
+          <w:i w:val="0"/>
+          <w:caps w:val="0"/>
+          <w:color w:val="DCDCCC"/>
+          <w:spacing w:val="0"/>
+          <w:sz w:val="21"/>
+          <w:szCs w:val="21"/>
+          <w:shd w:val="clear" w:fill="494949"/>
+          <w:lang w:val="en-US" w:eastAsia="zh-CN"/>
+        </w:rPr>
+        <w:t>(</w:t>
+      </w:r>
+      <w:r>
+        <w:rPr>
+          <w:rFonts w:hint="default" w:ascii="Andale Mono" w:hAnsi="Andale Mono" w:eastAsia="Andale Mono" w:cs="Andale Mono"/>
+          <w:i w:val="0"/>
+          <w:caps w:val="0"/>
+          <w:color w:val="FDCE93"/>
+          <w:spacing w:val="0"/>
+          <w:sz w:val="21"/>
+          <w:szCs w:val="21"/>
+          <w:shd w:val="clear" w:fill="494949"/>
+          <w:lang w:val="en-US" w:eastAsia="zh-CN"/>
+        </w:rPr>
+        <w:t>'my_model.h5'</w:t>
+      </w:r>
+      <w:r>
+        <w:rPr>
+          <w:rFonts w:hint="default" w:ascii="Andale Mono" w:hAnsi="Andale Mono" w:eastAsia="Andale Mono" w:cs="Andale Mono"/>
+          <w:i w:val="0"/>
+          <w:caps w:val="0"/>
+          <w:color w:val="DCDCCC"/>
+          <w:spacing w:val="0"/>
+          <w:sz w:val="21"/>
+          <w:szCs w:val="21"/>
+          <w:shd w:val="clear" w:fill="494949"/>
+          <w:lang w:val="en-US" w:eastAsia="zh-CN"/>
+        </w:rPr>
+        <w:t>)</w:t>
+      </w:r>
+    </w:p>
+    <w:p>
+      <w:pPr>
+        <w:pStyle w:val="12"/>
         <w:spacing w:line="400" w:lineRule="exact"/>
         <w:jc w:val="left"/>
         <w:rPr>
-          <w:rFonts w:hint="default" w:ascii="Times New Roman" w:hAnsi="Times New Roman" w:cs="Times New Roman" w:eastAsiaTheme="minorEastAsia"/>
-        </w:rPr>
-      </w:pPr>
-      <w:r>
-        <w:rPr>
-          <w:rFonts w:hint="default" w:ascii="Times New Roman" w:hAnsi="Times New Roman" w:cs="Times New Roman" w:eastAsiaTheme="minorEastAsia"/>
-          <w:sz w:val="24"/>
-          <w:szCs w:val="24"/>
-          <w:lang w:val="zh-TW" w:eastAsia="zh-TW"/>
-        </w:rPr>
-        <w:br w:type="page"/>
-      </w:r>
-    </w:p>
-    <w:p>
-      <w:pPr>
-        <w:pStyle w:val="10"/>
+          <w:rFonts w:hint="eastAsia" w:ascii="Times New Roman" w:hAnsi="Times New Roman" w:cs="Times New Roman" w:eastAsiaTheme="minorEastAsia"/>
+          <w:sz w:val="24"/>
+          <w:szCs w:val="24"/>
+          <w:lang w:eastAsia="zh-CN"/>
+        </w:rPr>
+      </w:pPr>
+      <w:r>
+        <w:rPr>
+          <w:rFonts w:hint="eastAsia" w:ascii="Times New Roman" w:hAnsi="Times New Roman" w:cs="Times New Roman" w:eastAsiaTheme="minorEastAsia"/>
+          <w:sz w:val="24"/>
+          <w:szCs w:val="24"/>
+          <w:lang w:eastAsia="zh-CN"/>
+        </w:rPr>
+        <w:t>加载模型：</w:t>
+      </w:r>
+    </w:p>
+    <w:p>
+      <w:pPr>
+        <w:pStyle w:val="6"/>
+        <w:keepNext w:val="0"/>
+        <w:keepLines w:val="0"/>
+        <w:widowControl/>
+        <w:suppressLineNumbers w:val="0"/>
+        <w:pBdr>
+          <w:top w:val="none" w:color="auto" w:sz="0" w:space="0"/>
+          <w:left w:val="none" w:color="auto" w:sz="0" w:space="0"/>
+          <w:bottom w:val="none" w:color="auto" w:sz="0" w:space="0"/>
+          <w:right w:val="none" w:color="auto" w:sz="0" w:space="0"/>
+        </w:pBdr>
+        <w:shd w:val="clear" w:fill="494949"/>
+        <w:spacing w:before="210" w:beforeAutospacing="0" w:after="210" w:afterAutospacing="0"/>
+        <w:ind w:left="0" w:right="0" w:firstLine="0"/>
+        <w:jc w:val="left"/>
+        <w:rPr>
+          <w:rFonts w:ascii="Andale Mono" w:hAnsi="Andale Mono" w:eastAsia="Andale Mono" w:cs="Andale Mono"/>
+          <w:i w:val="0"/>
+          <w:caps w:val="0"/>
+          <w:color w:val="FDCE93"/>
+          <w:spacing w:val="0"/>
+          <w:sz w:val="17"/>
+          <w:szCs w:val="17"/>
+        </w:rPr>
+      </w:pPr>
+      <w:r>
+        <w:rPr>
+          <w:rFonts w:hint="eastAsia" w:ascii="Andale Mono" w:hAnsi="Andale Mono" w:eastAsia="宋体" w:cs="Andale Mono"/>
+          <w:i w:val="0"/>
+          <w:caps w:val="0"/>
+          <w:color w:val="DCDCCC"/>
+          <w:spacing w:val="0"/>
+          <w:sz w:val="17"/>
+          <w:szCs w:val="17"/>
+          <w:bdr w:val="none" w:color="auto" w:sz="0" w:space="0"/>
+          <w:shd w:val="clear" w:fill="494949"/>
+          <w:lang w:val="en-US" w:eastAsia="zh-CN"/>
+        </w:rPr>
+        <w:tab/>
+      </w:r>
+      <w:r>
+        <w:rPr>
+          <w:rFonts w:hint="default" w:ascii="Andale Mono" w:hAnsi="Andale Mono" w:eastAsia="Andale Mono" w:cs="Andale Mono"/>
+          <w:i w:val="0"/>
+          <w:caps w:val="0"/>
+          <w:color w:val="DCDCCC"/>
+          <w:spacing w:val="0"/>
+          <w:sz w:val="21"/>
+          <w:szCs w:val="21"/>
+          <w:bdr w:val="none" w:color="auto" w:sz="0" w:space="0"/>
+          <w:shd w:val="clear" w:fill="494949"/>
+        </w:rPr>
+        <w:t>model</w:t>
+      </w:r>
+      <w:r>
+        <w:rPr>
+          <w:rStyle w:val="10"/>
+          <w:rFonts w:hint="default" w:ascii="Andale Mono" w:hAnsi="Andale Mono" w:eastAsia="Andale Mono" w:cs="Andale Mono"/>
+          <w:i w:val="0"/>
+          <w:caps w:val="0"/>
+          <w:color w:val="FDCE93"/>
+          <w:spacing w:val="0"/>
+          <w:sz w:val="21"/>
+          <w:szCs w:val="21"/>
+          <w:bdr w:val="none" w:color="auto" w:sz="0" w:space="0"/>
+          <w:shd w:val="clear" w:fill="494949"/>
+        </w:rPr>
+        <w:t xml:space="preserve"> </w:t>
+      </w:r>
+      <w:r>
+        <w:rPr>
+          <w:rFonts w:hint="default" w:ascii="Andale Mono" w:hAnsi="Andale Mono" w:eastAsia="Andale Mono" w:cs="Andale Mono"/>
+          <w:i w:val="0"/>
+          <w:caps w:val="0"/>
+          <w:color w:val="FF0000"/>
+          <w:spacing w:val="0"/>
+          <w:sz w:val="21"/>
+          <w:szCs w:val="21"/>
+          <w:bdr w:val="none" w:color="auto" w:sz="0" w:space="0"/>
+          <w:shd w:val="clear" w:fill="494949"/>
+        </w:rPr>
+        <w:t>=</w:t>
+      </w:r>
+      <w:r>
+        <w:rPr>
+          <w:rStyle w:val="10"/>
+          <w:rFonts w:hint="default" w:ascii="Andale Mono" w:hAnsi="Andale Mono" w:eastAsia="Andale Mono" w:cs="Andale Mono"/>
+          <w:i w:val="0"/>
+          <w:caps w:val="0"/>
+          <w:color w:val="FDCE93"/>
+          <w:spacing w:val="0"/>
+          <w:sz w:val="21"/>
+          <w:szCs w:val="21"/>
+          <w:bdr w:val="none" w:color="auto" w:sz="0" w:space="0"/>
+          <w:shd w:val="clear" w:fill="494949"/>
+        </w:rPr>
+        <w:t xml:space="preserve"> </w:t>
+      </w:r>
+      <w:r>
+        <w:rPr>
+          <w:rFonts w:hint="default" w:ascii="Andale Mono" w:hAnsi="Andale Mono" w:eastAsia="Andale Mono" w:cs="Andale Mono"/>
+          <w:i w:val="0"/>
+          <w:caps w:val="0"/>
+          <w:color w:val="00B0F0"/>
+          <w:spacing w:val="0"/>
+          <w:sz w:val="21"/>
+          <w:szCs w:val="21"/>
+          <w:bdr w:val="none" w:color="auto" w:sz="0" w:space="0"/>
+          <w:shd w:val="clear" w:fill="494949"/>
+        </w:rPr>
+        <w:t>load_model</w:t>
+      </w:r>
+      <w:r>
+        <w:rPr>
+          <w:rFonts w:hint="default" w:ascii="Andale Mono" w:hAnsi="Andale Mono" w:eastAsia="Andale Mono" w:cs="Andale Mono"/>
+          <w:i w:val="0"/>
+          <w:caps w:val="0"/>
+          <w:color w:val="B1CCFA"/>
+          <w:spacing w:val="0"/>
+          <w:sz w:val="21"/>
+          <w:szCs w:val="21"/>
+          <w:bdr w:val="none" w:color="auto" w:sz="0" w:space="0"/>
+          <w:shd w:val="clear" w:fill="494949"/>
+        </w:rPr>
+        <w:t>(</w:t>
+      </w:r>
+      <w:r>
+        <w:rPr>
+          <w:rFonts w:hint="default" w:ascii="Andale Mono" w:hAnsi="Andale Mono" w:eastAsia="Andale Mono" w:cs="Andale Mono"/>
+          <w:i w:val="0"/>
+          <w:caps w:val="0"/>
+          <w:color w:val="FDCE93"/>
+          <w:spacing w:val="0"/>
+          <w:sz w:val="21"/>
+          <w:szCs w:val="21"/>
+          <w:bdr w:val="none" w:color="auto" w:sz="0" w:space="0"/>
+          <w:shd w:val="clear" w:fill="494949"/>
+        </w:rPr>
+        <w:t>'my_model.h5'</w:t>
+      </w:r>
+      <w:r>
+        <w:rPr>
+          <w:rFonts w:hint="default" w:ascii="Andale Mono" w:hAnsi="Andale Mono" w:eastAsia="Andale Mono" w:cs="Andale Mono"/>
+          <w:i w:val="0"/>
+          <w:caps w:val="0"/>
+          <w:color w:val="B1CCFA"/>
+          <w:spacing w:val="0"/>
+          <w:sz w:val="21"/>
+          <w:szCs w:val="21"/>
+          <w:bdr w:val="none" w:color="auto" w:sz="0" w:space="0"/>
+          <w:shd w:val="clear" w:fill="494949"/>
+        </w:rPr>
+        <w:t>)</w:t>
+      </w:r>
+    </w:p>
+    <w:p>
+      <w:pPr>
+        <w:pStyle w:val="12"/>
         <w:spacing w:line="400" w:lineRule="exact"/>
         <w:jc w:val="left"/>
         <w:rPr>
+          <w:rFonts w:hint="eastAsia" w:ascii="Times New Roman" w:hAnsi="Times New Roman" w:cs="Times New Roman" w:eastAsiaTheme="minorEastAsia"/>
+          <w:sz w:val="24"/>
+          <w:szCs w:val="24"/>
+          <w:lang w:eastAsia="zh-CN"/>
+        </w:rPr>
+      </w:pPr>
+      <w:r>
+        <w:rPr>
+          <w:rFonts w:hint="eastAsia" w:ascii="Times New Roman" w:hAnsi="Times New Roman" w:cs="Times New Roman" w:eastAsiaTheme="minorEastAsia"/>
+          <w:sz w:val="24"/>
+          <w:szCs w:val="24"/>
+          <w:lang w:eastAsia="zh-CN"/>
+        </w:rPr>
+        <w:t>（</w:t>
+      </w:r>
+      <w:r>
+        <w:rPr>
+          <w:rFonts w:hint="eastAsia" w:ascii="Times New Roman" w:hAnsi="Times New Roman" w:cs="Times New Roman" w:eastAsiaTheme="minorEastAsia"/>
+          <w:sz w:val="24"/>
+          <w:szCs w:val="24"/>
+          <w:lang w:val="en-US" w:eastAsia="zh-CN"/>
+        </w:rPr>
+        <w:t>2</w:t>
+      </w:r>
+      <w:r>
+        <w:rPr>
+          <w:rFonts w:hint="eastAsia" w:ascii="Times New Roman" w:hAnsi="Times New Roman" w:cs="Times New Roman" w:eastAsiaTheme="minorEastAsia"/>
+          <w:sz w:val="24"/>
+          <w:szCs w:val="24"/>
+          <w:lang w:eastAsia="zh-CN"/>
+        </w:rPr>
+        <w:t>）保存模型截图</w:t>
+      </w:r>
+    </w:p>
+    <w:p>
+      <w:pPr>
+        <w:pStyle w:val="12"/>
+        <w:spacing w:line="240" w:lineRule="auto"/>
+        <w:ind w:left="0" w:leftChars="0" w:firstLine="0" w:firstLineChars="0"/>
+        <w:jc w:val="center"/>
+        <w:rPr>
+          <w:rFonts w:hint="eastAsia" w:ascii="Times New Roman" w:hAnsi="Times New Roman" w:cs="Times New Roman" w:eastAsiaTheme="minorEastAsia"/>
+          <w:sz w:val="24"/>
+          <w:szCs w:val="24"/>
+          <w:lang w:eastAsia="zh-CN"/>
+        </w:rPr>
+      </w:pPr>
+      <w:r>
+        <w:rPr>
+          <w:rFonts w:hint="eastAsia" w:ascii="Times New Roman" w:hAnsi="Times New Roman" w:cs="Times New Roman" w:eastAsiaTheme="minorEastAsia"/>
+          <w:sz w:val="24"/>
+          <w:szCs w:val="24"/>
+          <w:lang w:eastAsia="zh-CN"/>
+        </w:rPr>
+        <w:drawing>
+          <wp:inline distT="0" distB="0" distL="114300" distR="114300">
+            <wp:extent cx="3732530" cy="2007235"/>
+            <wp:effectExtent l="0" t="0" r="1270" b="12065"/>
+            <wp:docPr id="4" name="图片 4" descr="savemodel"/>
+            <wp:cNvGraphicFramePr>
+              <a:graphicFrameLocks xmlns:a="http://schemas.openxmlformats.org/drawingml/2006/main" noChangeAspect="1"/>
+            </wp:cNvGraphicFramePr>
+            <a:graphic xmlns:a="http://schemas.openxmlformats.org/drawingml/2006/main">
+              <a:graphicData uri="http://schemas.openxmlformats.org/drawingml/2006/picture">
+                <pic:pic xmlns:pic="http://schemas.openxmlformats.org/drawingml/2006/picture">
+                  <pic:nvPicPr>
+                    <pic:cNvPr id="4" name="图片 4" descr="savemodel"/>
+                    <pic:cNvPicPr>
+                      <a:picLocks noChangeAspect="1"/>
+                    </pic:cNvPicPr>
+                  </pic:nvPicPr>
+                  <pic:blipFill>
+                    <a:blip r:embed="rId25"/>
+                    <a:stretch>
+                      <a:fillRect/>
+                    </a:stretch>
+                  </pic:blipFill>
+                  <pic:spPr>
+                    <a:xfrm>
+                      <a:off x="0" y="0"/>
+                      <a:ext cx="3732530" cy="2007235"/>
+                    </a:xfrm>
+                    <a:prstGeom prst="rect">
+                      <a:avLst/>
+                    </a:prstGeom>
+                  </pic:spPr>
+                </pic:pic>
+              </a:graphicData>
+            </a:graphic>
+          </wp:inline>
+        </w:drawing>
+      </w:r>
+    </w:p>
+    <w:p>
+      <w:pPr>
+        <w:pStyle w:val="2"/>
+        <w:spacing w:line="240" w:lineRule="auto"/>
+        <w:ind w:left="0" w:leftChars="0" w:firstLine="0" w:firstLineChars="0"/>
+        <w:jc w:val="center"/>
+        <w:rPr>
           <w:rFonts w:hint="default" w:ascii="Times New Roman" w:hAnsi="Times New Roman" w:cs="Times New Roman" w:eastAsiaTheme="minorEastAsia"/>
           <w:sz w:val="24"/>
           <w:szCs w:val="24"/>
-          <w:lang w:val="zh-TW" w:eastAsia="zh-TW"/>
-        </w:rPr>
-      </w:pPr>
-      <w:r>
+        </w:rPr>
+      </w:pPr>
+      <w:r>
+        <w:t xml:space="preserve">图 </w:t>
+      </w:r>
+      <w:r>
+        <w:fldChar w:fldCharType="begin"/>
+      </w:r>
+      <w:r>
+        <w:instrText xml:space="preserve"> SEQ 图 \* ARABIC </w:instrText>
+      </w:r>
+      <w:r>
+        <w:fldChar w:fldCharType="separate"/>
+      </w:r>
+      <w:r>
+        <w:t>15</w:t>
+      </w:r>
+      <w:r>
+        <w:fldChar w:fldCharType="end"/>
+      </w:r>
+      <w:r>
+        <w:rPr>
+          <w:rFonts w:hint="eastAsia"/>
+          <w:lang w:val="en-US" w:eastAsia="zh-CN"/>
+        </w:rPr>
+        <w:t xml:space="preserve"> 保存训练模型</w:t>
+      </w:r>
+    </w:p>
+    <w:p>
+      <w:pPr>
+        <w:pStyle w:val="12"/>
+        <w:spacing w:line="400" w:lineRule="exact"/>
+        <w:ind w:left="0" w:leftChars="0" w:firstLine="0" w:firstLineChars="0"/>
+        <w:jc w:val="left"/>
         <w:rPr>
           <w:rFonts w:hint="default" w:ascii="Times New Roman" w:hAnsi="Times New Roman" w:cs="Times New Roman" w:eastAsiaTheme="minorEastAsia"/>
-          <w:sz w:val="24"/>
-          <w:szCs w:val="24"/>
-          <w:lang w:val="zh-CN"/>
-        </w:rPr>
-        <w:t>保存应用</w:t>
-      </w:r>
-      <w:r>
-        <w:rPr>
-          <w:rFonts w:hint="default" w:ascii="Times New Roman" w:hAnsi="Times New Roman" w:cs="Times New Roman" w:eastAsiaTheme="minorEastAsia"/>
-          <w:sz w:val="24"/>
-          <w:szCs w:val="24"/>
-          <w:lang w:val="zh-TW" w:eastAsia="zh-TW"/>
-        </w:rPr>
-        <w:t>训练</w:t>
-      </w:r>
-      <w:r>
-        <w:rPr>
-          <w:rFonts w:hint="default" w:ascii="Times New Roman" w:hAnsi="Times New Roman" w:cs="Times New Roman" w:eastAsiaTheme="minorEastAsia"/>
-          <w:sz w:val="24"/>
-          <w:szCs w:val="24"/>
-          <w:lang w:val="zh-CN"/>
-        </w:rPr>
-        <w:t>好的</w:t>
-      </w:r>
-      <w:r>
-        <w:rPr>
-          <w:rFonts w:hint="default" w:ascii="Times New Roman" w:hAnsi="Times New Roman" w:cs="Times New Roman" w:eastAsiaTheme="minorEastAsia"/>
-          <w:sz w:val="24"/>
-          <w:szCs w:val="24"/>
-          <w:lang w:val="zh-TW" w:eastAsia="zh-TW"/>
-        </w:rPr>
-        <w:t>的深度神经网络</w:t>
-      </w:r>
-      <w:r>
-        <w:rPr>
-          <w:rFonts w:hint="default" w:ascii="Times New Roman" w:hAnsi="Times New Roman" w:cs="Times New Roman" w:eastAsiaTheme="minorEastAsia"/>
-          <w:sz w:val="24"/>
-          <w:szCs w:val="24"/>
-          <w:lang w:val="zh-CN"/>
-        </w:rPr>
-        <w:t>，用于</w:t>
-      </w:r>
-      <w:r>
-        <w:rPr>
-          <w:rFonts w:hint="default" w:ascii="Times New Roman" w:hAnsi="Times New Roman" w:cs="Times New Roman" w:eastAsiaTheme="minorEastAsia"/>
-          <w:sz w:val="24"/>
-          <w:szCs w:val="24"/>
-          <w:lang w:val="zh-TW" w:eastAsia="zh-TW"/>
-        </w:rPr>
-        <w:t>识别新的手写数字</w:t>
-      </w:r>
-      <w:r>
-        <w:rPr>
-          <w:rFonts w:hint="default" w:ascii="Times New Roman" w:hAnsi="Times New Roman" w:cs="Times New Roman" w:eastAsiaTheme="minorEastAsia"/>
-          <w:sz w:val="24"/>
-          <w:szCs w:val="24"/>
-          <w:lang w:val="zh-CN"/>
-        </w:rPr>
-        <w:t>。</w:t>
-      </w:r>
-    </w:p>
-    <w:p>
-      <w:pPr>
-        <w:pStyle w:val="10"/>
-        <w:numPr>
-          <w:ilvl w:val="0"/>
-          <w:numId w:val="7"/>
-        </w:numPr>
-        <w:spacing w:line="400" w:lineRule="exact"/>
-        <w:jc w:val="left"/>
-        <w:rPr>
-          <w:rFonts w:hint="default" w:ascii="Times New Roman" w:hAnsi="Times New Roman" w:cs="Times New Roman" w:eastAsiaTheme="minorEastAsia"/>
-          <w:sz w:val="24"/>
-          <w:szCs w:val="24"/>
-          <w:lang w:val="zh-CN"/>
-        </w:rPr>
-      </w:pPr>
-      <w:r>
-        <w:rPr>
-          <w:rFonts w:hint="default" w:ascii="Times New Roman" w:hAnsi="Times New Roman" w:cs="Times New Roman" w:eastAsiaTheme="minorEastAsia"/>
-          <w:sz w:val="24"/>
-          <w:szCs w:val="24"/>
-          <w:lang w:val="zh-CN"/>
-        </w:rPr>
-        <w:t>读取图片的代码和过程：</w:t>
-      </w:r>
-    </w:p>
-    <w:p>
-      <w:pPr>
-        <w:pStyle w:val="10"/>
-        <w:spacing w:line="400" w:lineRule="exact"/>
-        <w:jc w:val="left"/>
-        <w:rPr>
-          <w:rFonts w:hint="default" w:ascii="Times New Roman" w:hAnsi="Times New Roman" w:cs="Times New Roman" w:eastAsiaTheme="minorEastAsia"/>
-          <w:sz w:val="24"/>
-          <w:szCs w:val="24"/>
-        </w:rPr>
-      </w:pPr>
-    </w:p>
-    <w:p>
-      <w:pPr>
-        <w:pStyle w:val="10"/>
-        <w:spacing w:line="400" w:lineRule="exact"/>
-        <w:jc w:val="left"/>
-        <w:rPr>
-          <w:rFonts w:hint="default" w:ascii="Times New Roman" w:hAnsi="Times New Roman" w:cs="Times New Roman" w:eastAsiaTheme="minorEastAsia"/>
-          <w:sz w:val="24"/>
-          <w:szCs w:val="24"/>
-        </w:rPr>
-      </w:pPr>
-    </w:p>
-    <w:p>
-      <w:pPr>
-        <w:pStyle w:val="10"/>
-        <w:spacing w:line="400" w:lineRule="exact"/>
-        <w:jc w:val="left"/>
-        <w:rPr>
-          <w:rFonts w:hint="default" w:ascii="Times New Roman" w:hAnsi="Times New Roman" w:cs="Times New Roman" w:eastAsiaTheme="minorEastAsia"/>
-          <w:sz w:val="24"/>
-          <w:szCs w:val="24"/>
-        </w:rPr>
-      </w:pPr>
-    </w:p>
-    <w:p>
-      <w:pPr>
-        <w:pStyle w:val="10"/>
-        <w:spacing w:line="400" w:lineRule="exact"/>
-        <w:jc w:val="left"/>
-        <w:rPr>
-          <w:rFonts w:hint="default" w:ascii="Times New Roman" w:hAnsi="Times New Roman" w:cs="Times New Roman" w:eastAsiaTheme="minorEastAsia"/>
-          <w:sz w:val="24"/>
-          <w:szCs w:val="24"/>
-        </w:rPr>
-      </w:pPr>
-    </w:p>
-    <w:p>
-      <w:pPr>
-        <w:pStyle w:val="10"/>
-        <w:spacing w:line="400" w:lineRule="exact"/>
-        <w:jc w:val="left"/>
-        <w:rPr>
-          <w:rFonts w:hint="default" w:ascii="Times New Roman" w:hAnsi="Times New Roman" w:cs="Times New Roman" w:eastAsiaTheme="minorEastAsia"/>
-          <w:sz w:val="24"/>
-          <w:szCs w:val="24"/>
-        </w:rPr>
-      </w:pPr>
-    </w:p>
-    <w:p>
-      <w:pPr>
-        <w:pStyle w:val="10"/>
-        <w:spacing w:line="400" w:lineRule="exact"/>
-        <w:jc w:val="left"/>
-        <w:rPr>
-          <w:rFonts w:hint="default" w:ascii="Times New Roman" w:hAnsi="Times New Roman" w:cs="Times New Roman" w:eastAsiaTheme="minorEastAsia"/>
-          <w:sz w:val="24"/>
-          <w:szCs w:val="24"/>
-        </w:rPr>
-      </w:pPr>
-    </w:p>
-    <w:p>
-      <w:pPr>
-        <w:pStyle w:val="10"/>
-        <w:spacing w:line="400" w:lineRule="exact"/>
-        <w:jc w:val="left"/>
-        <w:rPr>
-          <w:rFonts w:hint="default" w:ascii="Times New Roman" w:hAnsi="Times New Roman" w:cs="Times New Roman" w:eastAsiaTheme="minorEastAsia"/>
-          <w:sz w:val="24"/>
-          <w:szCs w:val="24"/>
-        </w:rPr>
-      </w:pPr>
-    </w:p>
-    <w:p>
-      <w:pPr>
-        <w:pStyle w:val="10"/>
-        <w:spacing w:line="400" w:lineRule="exact"/>
-        <w:jc w:val="left"/>
-        <w:rPr>
-          <w:rFonts w:hint="default" w:ascii="Times New Roman" w:hAnsi="Times New Roman" w:cs="Times New Roman" w:eastAsiaTheme="minorEastAsia"/>
-          <w:sz w:val="24"/>
-          <w:szCs w:val="24"/>
-        </w:rPr>
-      </w:pPr>
-    </w:p>
-    <w:p>
-      <w:pPr>
-        <w:pStyle w:val="10"/>
-        <w:spacing w:line="400" w:lineRule="exact"/>
-        <w:jc w:val="left"/>
-        <w:rPr>
-          <w:rFonts w:hint="default" w:ascii="Times New Roman" w:hAnsi="Times New Roman" w:cs="Times New Roman" w:eastAsiaTheme="minorEastAsia"/>
-          <w:sz w:val="24"/>
-          <w:szCs w:val="24"/>
-        </w:rPr>
-      </w:pPr>
-    </w:p>
-    <w:p>
-      <w:pPr>
-        <w:pStyle w:val="10"/>
-        <w:spacing w:line="400" w:lineRule="exact"/>
-        <w:jc w:val="left"/>
-        <w:rPr>
-          <w:rFonts w:hint="default" w:ascii="Times New Roman" w:hAnsi="Times New Roman" w:cs="Times New Roman" w:eastAsiaTheme="minorEastAsia"/>
-          <w:sz w:val="24"/>
-          <w:szCs w:val="24"/>
-        </w:rPr>
-      </w:pPr>
-    </w:p>
-    <w:p>
-      <w:pPr>
-        <w:pStyle w:val="10"/>
-        <w:spacing w:line="400" w:lineRule="exact"/>
-        <w:jc w:val="left"/>
-        <w:rPr>
-          <w:rFonts w:hint="default" w:ascii="Times New Roman" w:hAnsi="Times New Roman" w:cs="Times New Roman" w:eastAsiaTheme="minorEastAsia"/>
-          <w:sz w:val="24"/>
-          <w:szCs w:val="24"/>
-        </w:rPr>
-      </w:pPr>
-    </w:p>
-    <w:p>
-      <w:pPr>
-        <w:pStyle w:val="10"/>
-        <w:spacing w:line="400" w:lineRule="exact"/>
-        <w:jc w:val="left"/>
-        <w:rPr>
-          <w:rFonts w:hint="default" w:ascii="Times New Roman" w:hAnsi="Times New Roman" w:cs="Times New Roman" w:eastAsiaTheme="minorEastAsia"/>
-          <w:sz w:val="24"/>
-          <w:szCs w:val="24"/>
-        </w:rPr>
-      </w:pPr>
-    </w:p>
-    <w:p>
-      <w:pPr>
-        <w:pStyle w:val="10"/>
+        </w:rPr>
+      </w:pPr>
+    </w:p>
+    <w:p>
+      <w:pPr>
+        <w:pStyle w:val="12"/>
         <w:numPr>
           <w:ilvl w:val="0"/>
           <w:numId w:val="5"/>
@@ -4961,7 +6433,7 @@
           <w:rFonts w:hint="default" w:ascii="Times New Roman" w:hAnsi="Times New Roman" w:cs="Times New Roman" w:eastAsiaTheme="minorEastAsia"/>
           <w:sz w:val="24"/>
           <w:szCs w:val="24"/>
-          <w:lang w:val="zh-TW" w:eastAsia="zh-TW"/>
+          <w:lang w:val="zh-CN"/>
         </w:rPr>
       </w:pPr>
       <w:r>
@@ -4969,59 +6441,436 @@
           <w:rFonts w:hint="default" w:ascii="Times New Roman" w:hAnsi="Times New Roman" w:cs="Times New Roman" w:eastAsiaTheme="minorEastAsia"/>
           <w:sz w:val="24"/>
           <w:szCs w:val="24"/>
-          <w:lang w:val="zh-TW" w:eastAsia="zh-TW"/>
-        </w:rPr>
-        <w:t>保存训练好的的深度神经网络</w:t>
-      </w:r>
-      <w:r>
-        <w:rPr>
-          <w:rFonts w:hint="default" w:ascii="Times New Roman" w:hAnsi="Times New Roman" w:cs="Times New Roman" w:eastAsiaTheme="minorEastAsia"/>
-          <w:sz w:val="24"/>
-          <w:szCs w:val="24"/>
           <w:lang w:val="zh-CN"/>
         </w:rPr>
-        <w:t>的代码和过程：</w:t>
-      </w:r>
-    </w:p>
-    <w:p>
-      <w:pPr>
-        <w:pStyle w:val="10"/>
+        <w:t>识别新的手写数字的结果：</w:t>
+      </w:r>
+    </w:p>
+    <w:p>
+      <w:pPr>
+        <w:pStyle w:val="12"/>
         <w:spacing w:line="400" w:lineRule="exact"/>
         <w:jc w:val="left"/>
         <w:rPr>
-          <w:rFonts w:hint="default" w:ascii="Times New Roman" w:hAnsi="Times New Roman" w:cs="Times New Roman" w:eastAsiaTheme="minorEastAsia"/>
-          <w:sz w:val="24"/>
-          <w:szCs w:val="24"/>
-        </w:rPr>
-      </w:pPr>
-    </w:p>
-    <w:p>
-      <w:pPr>
-        <w:pStyle w:val="10"/>
+          <w:rFonts w:hint="eastAsia" w:ascii="Times New Roman" w:hAnsi="Times New Roman" w:cs="Times New Roman" w:eastAsiaTheme="minorEastAsia"/>
+          <w:sz w:val="24"/>
+          <w:szCs w:val="24"/>
+          <w:lang w:eastAsia="zh-CN"/>
+        </w:rPr>
+      </w:pPr>
+      <w:r>
+        <w:rPr>
+          <w:rFonts w:hint="eastAsia" w:ascii="Times New Roman" w:hAnsi="Times New Roman" w:cs="Times New Roman" w:eastAsiaTheme="minorEastAsia"/>
+          <w:sz w:val="24"/>
+          <w:szCs w:val="24"/>
+          <w:lang w:eastAsia="zh-CN"/>
+        </w:rPr>
+        <w:t>对需要预测的图像数组进行预测：</w:t>
+      </w:r>
+    </w:p>
+    <w:p>
+      <w:pPr>
+        <w:pStyle w:val="6"/>
+        <w:keepNext w:val="0"/>
+        <w:keepLines w:val="0"/>
+        <w:widowControl/>
+        <w:suppressLineNumbers w:val="0"/>
+        <w:pBdr>
+          <w:top w:val="none" w:color="auto" w:sz="0" w:space="0"/>
+          <w:left w:val="none" w:color="auto" w:sz="0" w:space="0"/>
+          <w:bottom w:val="none" w:color="auto" w:sz="0" w:space="0"/>
+          <w:right w:val="none" w:color="auto" w:sz="0" w:space="0"/>
+        </w:pBdr>
+        <w:shd w:val="clear" w:fill="494949"/>
+        <w:spacing w:before="210" w:beforeAutospacing="0" w:after="210" w:afterAutospacing="0"/>
+        <w:ind w:left="0" w:right="0" w:firstLine="420" w:firstLineChars="0"/>
+        <w:jc w:val="left"/>
+        <w:rPr>
+          <w:rFonts w:hint="eastAsia" w:ascii="Andale Mono" w:hAnsi="Andale Mono" w:eastAsia="宋体" w:cs="Andale Mono"/>
+          <w:i w:val="0"/>
+          <w:caps w:val="0"/>
+          <w:color w:val="DCDCCC"/>
+          <w:spacing w:val="0"/>
+          <w:sz w:val="21"/>
+          <w:szCs w:val="21"/>
+          <w:shd w:val="clear" w:fill="494949"/>
+          <w:lang w:val="en-US" w:eastAsia="zh-CN"/>
+        </w:rPr>
+      </w:pPr>
+      <w:r>
+        <w:rPr>
+          <w:rFonts w:hint="eastAsia" w:ascii="Andale Mono" w:hAnsi="Andale Mono" w:eastAsia="宋体" w:cs="Andale Mono"/>
+          <w:i w:val="0"/>
+          <w:caps w:val="0"/>
+          <w:color w:val="DCDCCC"/>
+          <w:spacing w:val="0"/>
+          <w:sz w:val="21"/>
+          <w:szCs w:val="21"/>
+          <w:shd w:val="clear" w:fill="494949"/>
+          <w:lang w:val="en-US" w:eastAsia="zh-CN"/>
+        </w:rPr>
+        <w:t>#预测图片数字</w:t>
+      </w:r>
+    </w:p>
+    <w:p>
+      <w:pPr>
+        <w:pStyle w:val="6"/>
+        <w:keepNext w:val="0"/>
+        <w:keepLines w:val="0"/>
+        <w:widowControl/>
+        <w:suppressLineNumbers w:val="0"/>
+        <w:pBdr>
+          <w:top w:val="none" w:color="auto" w:sz="0" w:space="0"/>
+          <w:left w:val="none" w:color="auto" w:sz="0" w:space="0"/>
+          <w:bottom w:val="none" w:color="auto" w:sz="0" w:space="0"/>
+          <w:right w:val="none" w:color="auto" w:sz="0" w:space="0"/>
+        </w:pBdr>
+        <w:shd w:val="clear" w:fill="494949"/>
+        <w:spacing w:before="210" w:beforeAutospacing="0" w:after="210" w:afterAutospacing="0"/>
+        <w:ind w:left="0" w:right="0" w:firstLine="420" w:firstLineChars="0"/>
+        <w:jc w:val="left"/>
+        <w:rPr>
+          <w:rFonts w:hint="eastAsia" w:ascii="Andale Mono" w:hAnsi="Andale Mono" w:eastAsia="宋体" w:cs="Andale Mono"/>
+          <w:i w:val="0"/>
+          <w:caps w:val="0"/>
+          <w:color w:val="DCDCCC"/>
+          <w:spacing w:val="0"/>
+          <w:sz w:val="21"/>
+          <w:szCs w:val="21"/>
+          <w:shd w:val="clear" w:fill="494949"/>
+          <w:lang w:val="en-US" w:eastAsia="zh-CN"/>
+        </w:rPr>
+      </w:pPr>
+      <w:r>
+        <w:rPr>
+          <w:rFonts w:hint="eastAsia" w:ascii="Andale Mono" w:hAnsi="Andale Mono" w:eastAsia="宋体" w:cs="Andale Mono"/>
+          <w:i w:val="0"/>
+          <w:caps w:val="0"/>
+          <w:color w:val="DCDCCC"/>
+          <w:spacing w:val="0"/>
+          <w:sz w:val="21"/>
+          <w:szCs w:val="21"/>
+          <w:shd w:val="clear" w:fill="494949"/>
+          <w:lang w:val="en-US" w:eastAsia="zh-CN"/>
+        </w:rPr>
+        <w:t>pred = model.</w:t>
+      </w:r>
+      <w:r>
+        <w:rPr>
+          <w:rFonts w:hint="eastAsia" w:ascii="Andale Mono" w:hAnsi="Andale Mono" w:eastAsia="Andale Mono" w:cs="Andale Mono"/>
+          <w:i w:val="0"/>
+          <w:caps w:val="0"/>
+          <w:color w:val="00B0F0"/>
+          <w:spacing w:val="0"/>
+          <w:sz w:val="21"/>
+          <w:szCs w:val="21"/>
+          <w:shd w:val="clear" w:fill="494949"/>
+          <w:lang w:val="en-US" w:eastAsia="zh-CN"/>
+        </w:rPr>
+        <w:t>predict</w:t>
+      </w:r>
+      <w:r>
+        <w:rPr>
+          <w:rFonts w:hint="eastAsia" w:ascii="Andale Mono" w:hAnsi="Andale Mono" w:eastAsia="宋体" w:cs="Andale Mono"/>
+          <w:i w:val="0"/>
+          <w:caps w:val="0"/>
+          <w:color w:val="DCDCCC"/>
+          <w:spacing w:val="0"/>
+          <w:sz w:val="21"/>
+          <w:szCs w:val="21"/>
+          <w:shd w:val="clear" w:fill="494949"/>
+          <w:lang w:val="en-US" w:eastAsia="zh-CN"/>
+        </w:rPr>
+        <w:t>(array_img)</w:t>
+      </w:r>
+    </w:p>
+    <w:p>
+      <w:pPr>
+        <w:pStyle w:val="6"/>
+        <w:keepNext w:val="0"/>
+        <w:keepLines w:val="0"/>
+        <w:widowControl/>
+        <w:suppressLineNumbers w:val="0"/>
+        <w:pBdr>
+          <w:top w:val="none" w:color="auto" w:sz="0" w:space="0"/>
+          <w:left w:val="none" w:color="auto" w:sz="0" w:space="0"/>
+          <w:bottom w:val="none" w:color="auto" w:sz="0" w:space="0"/>
+          <w:right w:val="none" w:color="auto" w:sz="0" w:space="0"/>
+        </w:pBdr>
+        <w:shd w:val="clear" w:fill="494949"/>
+        <w:spacing w:before="210" w:beforeAutospacing="0" w:after="210" w:afterAutospacing="0"/>
+        <w:ind w:left="0" w:right="0" w:firstLine="420" w:firstLineChars="0"/>
+        <w:jc w:val="left"/>
+        <w:rPr>
+          <w:rFonts w:hint="eastAsia" w:ascii="Andale Mono" w:hAnsi="Andale Mono" w:eastAsia="宋体" w:cs="Andale Mono"/>
+          <w:i w:val="0"/>
+          <w:caps w:val="0"/>
+          <w:color w:val="DCDCCC"/>
+          <w:spacing w:val="0"/>
+          <w:sz w:val="21"/>
+          <w:szCs w:val="21"/>
+          <w:shd w:val="clear" w:fill="494949"/>
+          <w:lang w:val="en-US" w:eastAsia="zh-CN"/>
+        </w:rPr>
+      </w:pPr>
+      <w:r>
+        <w:rPr>
+          <w:rFonts w:hint="eastAsia" w:ascii="Andale Mono" w:hAnsi="Andale Mono" w:eastAsia="宋体" w:cs="Andale Mono"/>
+          <w:i w:val="0"/>
+          <w:caps w:val="0"/>
+          <w:color w:val="DCDCCC"/>
+          <w:spacing w:val="0"/>
+          <w:sz w:val="21"/>
+          <w:szCs w:val="21"/>
+          <w:shd w:val="clear" w:fill="494949"/>
+          <w:lang w:val="en-US" w:eastAsia="zh-CN"/>
+        </w:rPr>
+        <w:t>#输出预测结果</w:t>
+      </w:r>
+    </w:p>
+    <w:p>
+      <w:pPr>
+        <w:pStyle w:val="6"/>
+        <w:keepNext w:val="0"/>
+        <w:keepLines w:val="0"/>
+        <w:widowControl/>
+        <w:suppressLineNumbers w:val="0"/>
+        <w:pBdr>
+          <w:top w:val="none" w:color="auto" w:sz="0" w:space="0"/>
+          <w:left w:val="none" w:color="auto" w:sz="0" w:space="0"/>
+          <w:bottom w:val="none" w:color="auto" w:sz="0" w:space="0"/>
+          <w:right w:val="none" w:color="auto" w:sz="0" w:space="0"/>
+        </w:pBdr>
+        <w:shd w:val="clear" w:fill="494949"/>
+        <w:spacing w:before="210" w:beforeAutospacing="0" w:after="210" w:afterAutospacing="0"/>
+        <w:ind w:left="0" w:right="0" w:firstLine="420" w:firstLineChars="0"/>
+        <w:jc w:val="left"/>
+        <w:rPr>
+          <w:rFonts w:hint="eastAsia" w:ascii="Times New Roman" w:hAnsi="Times New Roman" w:cs="Times New Roman" w:eastAsiaTheme="minorEastAsia"/>
+          <w:sz w:val="24"/>
+          <w:szCs w:val="24"/>
+          <w:lang w:eastAsia="zh-CN"/>
+        </w:rPr>
+      </w:pPr>
+      <w:r>
+        <w:rPr>
+          <w:rFonts w:hint="eastAsia" w:ascii="Andale Mono" w:hAnsi="Andale Mono" w:eastAsia="Andale Mono" w:cs="Andale Mono"/>
+          <w:i w:val="0"/>
+          <w:caps w:val="0"/>
+          <w:color w:val="00B0F0"/>
+          <w:spacing w:val="0"/>
+          <w:sz w:val="21"/>
+          <w:szCs w:val="21"/>
+          <w:shd w:val="clear" w:fill="494949"/>
+          <w:lang w:val="en-US" w:eastAsia="zh-CN"/>
+        </w:rPr>
+        <w:t>print</w:t>
+      </w:r>
+      <w:r>
+        <w:rPr>
+          <w:rFonts w:hint="eastAsia" w:ascii="Andale Mono" w:hAnsi="Andale Mono" w:eastAsia="宋体" w:cs="Andale Mono"/>
+          <w:i w:val="0"/>
+          <w:caps w:val="0"/>
+          <w:color w:val="DCDCCC"/>
+          <w:spacing w:val="0"/>
+          <w:sz w:val="21"/>
+          <w:szCs w:val="21"/>
+          <w:shd w:val="clear" w:fill="494949"/>
+          <w:lang w:val="en-US" w:eastAsia="zh-CN"/>
+        </w:rPr>
+        <w:t>('predicted:', pred)</w:t>
+      </w:r>
+    </w:p>
+    <w:p>
+      <w:pPr>
+        <w:pStyle w:val="12"/>
         <w:spacing w:line="400" w:lineRule="exact"/>
         <w:jc w:val="left"/>
         <w:rPr>
-          <w:rFonts w:hint="default" w:ascii="Times New Roman" w:hAnsi="Times New Roman" w:cs="Times New Roman" w:eastAsiaTheme="minorEastAsia"/>
-          <w:sz w:val="24"/>
-          <w:szCs w:val="24"/>
-        </w:rPr>
-      </w:pPr>
-    </w:p>
-    <w:p>
-      <w:pPr>
-        <w:pStyle w:val="10"/>
+          <w:rFonts w:hint="eastAsia" w:ascii="Times New Roman" w:hAnsi="Times New Roman" w:cs="Times New Roman" w:eastAsiaTheme="minorEastAsia"/>
+          <w:sz w:val="24"/>
+          <w:szCs w:val="24"/>
+          <w:lang w:eastAsia="zh-CN"/>
+        </w:rPr>
+      </w:pPr>
+      <w:r>
+        <w:rPr>
+          <w:rFonts w:hint="eastAsia" w:ascii="Times New Roman" w:hAnsi="Times New Roman" w:cs="Times New Roman" w:eastAsiaTheme="minorEastAsia"/>
+          <w:sz w:val="24"/>
+          <w:szCs w:val="24"/>
+          <w:lang w:eastAsia="zh-CN"/>
+        </w:rPr>
+        <w:t>预测后的结果为：</w:t>
+      </w:r>
+    </w:p>
+    <w:p>
+      <w:pPr>
+        <w:pStyle w:val="12"/>
+        <w:spacing w:line="240" w:lineRule="auto"/>
+        <w:ind w:left="0" w:leftChars="0" w:firstLine="0" w:firstLineChars="0"/>
+        <w:jc w:val="center"/>
+        <w:rPr>
+          <w:rFonts w:hint="eastAsia" w:ascii="Times New Roman" w:hAnsi="Times New Roman" w:cs="Times New Roman" w:eastAsiaTheme="minorEastAsia"/>
+          <w:sz w:val="24"/>
+          <w:szCs w:val="24"/>
+          <w:lang w:eastAsia="zh-CN"/>
+        </w:rPr>
+      </w:pPr>
+      <w:r>
+        <w:rPr>
+          <w:rFonts w:hint="eastAsia" w:ascii="Times New Roman" w:hAnsi="Times New Roman" w:cs="Times New Roman" w:eastAsiaTheme="minorEastAsia"/>
+          <w:sz w:val="24"/>
+          <w:szCs w:val="24"/>
+          <w:lang w:eastAsia="zh-CN"/>
+        </w:rPr>
+        <w:drawing>
+          <wp:inline distT="0" distB="0" distL="114300" distR="114300">
+            <wp:extent cx="3096260" cy="267335"/>
+            <wp:effectExtent l="0" t="0" r="8890" b="18415"/>
+            <wp:docPr id="19" name="图片 19" descr="array6"/>
+            <wp:cNvGraphicFramePr>
+              <a:graphicFrameLocks xmlns:a="http://schemas.openxmlformats.org/drawingml/2006/main" noChangeAspect="1"/>
+            </wp:cNvGraphicFramePr>
+            <a:graphic xmlns:a="http://schemas.openxmlformats.org/drawingml/2006/main">
+              <a:graphicData uri="http://schemas.openxmlformats.org/drawingml/2006/picture">
+                <pic:pic xmlns:pic="http://schemas.openxmlformats.org/drawingml/2006/picture">
+                  <pic:nvPicPr>
+                    <pic:cNvPr id="19" name="图片 19" descr="array6"/>
+                    <pic:cNvPicPr>
+                      <a:picLocks noChangeAspect="1"/>
+                    </pic:cNvPicPr>
+                  </pic:nvPicPr>
+                  <pic:blipFill>
+                    <a:blip r:embed="rId24"/>
+                    <a:srcRect t="96113" r="41225"/>
+                    <a:stretch>
+                      <a:fillRect/>
+                    </a:stretch>
+                  </pic:blipFill>
+                  <pic:spPr>
+                    <a:xfrm>
+                      <a:off x="0" y="0"/>
+                      <a:ext cx="3096260" cy="267335"/>
+                    </a:xfrm>
+                    <a:prstGeom prst="rect">
+                      <a:avLst/>
+                    </a:prstGeom>
+                  </pic:spPr>
+                </pic:pic>
+              </a:graphicData>
+            </a:graphic>
+          </wp:inline>
+        </w:drawing>
+      </w:r>
+    </w:p>
+    <w:p>
+      <w:pPr>
+        <w:pStyle w:val="2"/>
+        <w:spacing w:line="240" w:lineRule="auto"/>
+        <w:ind w:left="0" w:leftChars="0" w:firstLine="0" w:firstLineChars="0"/>
+        <w:jc w:val="center"/>
+        <w:rPr>
+          <w:rFonts w:hint="eastAsia" w:ascii="Times New Roman" w:hAnsi="Times New Roman" w:eastAsia="黑体" w:cs="Times New Roman"/>
+          <w:sz w:val="24"/>
+          <w:szCs w:val="24"/>
+          <w:lang w:val="en-US" w:eastAsia="zh-CN"/>
+        </w:rPr>
+      </w:pPr>
+      <w:r>
+        <w:t xml:space="preserve">图 </w:t>
+      </w:r>
+      <w:r>
+        <w:fldChar w:fldCharType="begin"/>
+      </w:r>
+      <w:r>
+        <w:instrText xml:space="preserve"> SEQ 图 \* ARABIC </w:instrText>
+      </w:r>
+      <w:r>
+        <w:fldChar w:fldCharType="separate"/>
+      </w:r>
+      <w:r>
+        <w:t>16</w:t>
+      </w:r>
+      <w:r>
+        <w:fldChar w:fldCharType="end"/>
+      </w:r>
+      <w:r>
+        <w:rPr>
+          <w:rFonts w:hint="eastAsia"/>
+          <w:lang w:val="en-US" w:eastAsia="zh-CN"/>
+        </w:rPr>
+        <w:t xml:space="preserve"> 预测结果</w:t>
+      </w:r>
+    </w:p>
+    <w:p>
+      <w:pPr>
+        <w:pStyle w:val="12"/>
         <w:spacing w:line="400" w:lineRule="exact"/>
         <w:jc w:val="left"/>
         <w:rPr>
           <w:rFonts w:hint="default" w:ascii="Times New Roman" w:hAnsi="Times New Roman" w:cs="Times New Roman" w:eastAsiaTheme="minorEastAsia"/>
           <w:sz w:val="24"/>
           <w:szCs w:val="24"/>
-        </w:rPr>
-      </w:pPr>
-    </w:p>
-    <w:p>
-      <w:pPr>
-        <w:pStyle w:val="10"/>
+          <w:lang w:val="en-US" w:eastAsia="zh-CN"/>
+        </w:rPr>
+      </w:pPr>
+      <w:r>
+        <w:rPr>
+          <w:rFonts w:hint="eastAsia" w:ascii="Times New Roman" w:hAnsi="Times New Roman" w:cs="Times New Roman" w:eastAsiaTheme="minorEastAsia"/>
+          <w:sz w:val="24"/>
+          <w:szCs w:val="24"/>
+          <w:lang w:eastAsia="zh-CN"/>
+        </w:rPr>
+        <w:t>预测结果内容为是否为对应数字位，列表下标为对应数字，结果</w:t>
+      </w:r>
+    </w:p>
+    <w:p>
+      <w:pPr>
+        <w:pStyle w:val="6"/>
+        <w:keepNext w:val="0"/>
+        <w:keepLines w:val="0"/>
+        <w:widowControl/>
+        <w:suppressLineNumbers w:val="0"/>
+        <w:pBdr>
+          <w:top w:val="none" w:color="auto" w:sz="0" w:space="0"/>
+          <w:left w:val="none" w:color="auto" w:sz="0" w:space="0"/>
+          <w:bottom w:val="none" w:color="auto" w:sz="0" w:space="0"/>
+          <w:right w:val="none" w:color="auto" w:sz="0" w:space="0"/>
+        </w:pBdr>
+        <w:shd w:val="clear" w:fill="494949"/>
+        <w:spacing w:before="210" w:beforeAutospacing="0" w:after="210" w:afterAutospacing="0"/>
+        <w:ind w:left="0" w:right="0" w:firstLine="420" w:firstLineChars="0"/>
+        <w:jc w:val="left"/>
+        <w:rPr>
+          <w:rFonts w:hint="default" w:ascii="Andale Mono" w:hAnsi="Andale Mono" w:eastAsia="宋体" w:cs="Andale Mono"/>
+          <w:i w:val="0"/>
+          <w:caps w:val="0"/>
+          <w:color w:val="DCDCCC"/>
+          <w:spacing w:val="0"/>
+          <w:sz w:val="21"/>
+          <w:szCs w:val="21"/>
+          <w:shd w:val="clear" w:fill="494949"/>
+          <w:lang w:val="en-US" w:eastAsia="zh-CN"/>
+        </w:rPr>
+      </w:pPr>
+      <w:r>
+        <w:rPr>
+          <w:rFonts w:hint="default" w:ascii="Andale Mono" w:hAnsi="Andale Mono" w:eastAsia="宋体" w:cs="Andale Mono"/>
+          <w:i w:val="0"/>
+          <w:caps w:val="0"/>
+          <w:color w:val="DCDCCC"/>
+          <w:spacing w:val="0"/>
+          <w:sz w:val="21"/>
+          <w:szCs w:val="21"/>
+          <w:shd w:val="clear" w:fill="494949"/>
+          <w:lang w:val="en-US" w:eastAsia="zh-CN"/>
+        </w:rPr>
+        <w:t>[0. 0. 0. 0. 0. 0. 1. 0. 0. 0.]</w:t>
+      </w:r>
+    </w:p>
+    <w:p>
+      <w:pPr>
+        <w:pStyle w:val="12"/>
         <w:spacing w:line="400" w:lineRule="exact"/>
         <w:jc w:val="left"/>
         <w:rPr>
@@ -5030,100 +6879,28 @@
           <w:szCs w:val="24"/>
         </w:rPr>
       </w:pPr>
-    </w:p>
-    <w:p>
-      <w:pPr>
-        <w:pStyle w:val="10"/>
-        <w:spacing w:line="400" w:lineRule="exact"/>
-        <w:jc w:val="left"/>
-        <w:rPr>
-          <w:rFonts w:hint="default" w:ascii="Times New Roman" w:hAnsi="Times New Roman" w:cs="Times New Roman" w:eastAsiaTheme="minorEastAsia"/>
-          <w:sz w:val="24"/>
-          <w:szCs w:val="24"/>
-        </w:rPr>
-      </w:pPr>
-    </w:p>
-    <w:p>
-      <w:pPr>
-        <w:pStyle w:val="10"/>
-        <w:spacing w:line="400" w:lineRule="exact"/>
-        <w:jc w:val="left"/>
-        <w:rPr>
-          <w:rFonts w:hint="default" w:ascii="Times New Roman" w:hAnsi="Times New Roman" w:cs="Times New Roman" w:eastAsiaTheme="minorEastAsia"/>
-          <w:sz w:val="24"/>
-          <w:szCs w:val="24"/>
-        </w:rPr>
-      </w:pPr>
-    </w:p>
-    <w:p>
-      <w:pPr>
-        <w:pStyle w:val="10"/>
-        <w:spacing w:line="400" w:lineRule="exact"/>
-        <w:jc w:val="left"/>
-        <w:rPr>
-          <w:rFonts w:hint="default" w:ascii="Times New Roman" w:hAnsi="Times New Roman" w:cs="Times New Roman" w:eastAsiaTheme="minorEastAsia"/>
-          <w:sz w:val="24"/>
-          <w:szCs w:val="24"/>
-        </w:rPr>
-      </w:pPr>
-    </w:p>
-    <w:p>
-      <w:pPr>
-        <w:pStyle w:val="10"/>
-        <w:spacing w:line="400" w:lineRule="exact"/>
-        <w:jc w:val="left"/>
-        <w:rPr>
-          <w:rFonts w:hint="default" w:ascii="Times New Roman" w:hAnsi="Times New Roman" w:cs="Times New Roman" w:eastAsiaTheme="minorEastAsia"/>
-          <w:sz w:val="24"/>
-          <w:szCs w:val="24"/>
-        </w:rPr>
-      </w:pPr>
-    </w:p>
-    <w:p>
-      <w:pPr>
-        <w:pStyle w:val="10"/>
-        <w:spacing w:line="400" w:lineRule="exact"/>
-        <w:jc w:val="left"/>
-        <w:rPr>
-          <w:rFonts w:hint="default" w:ascii="Times New Roman" w:hAnsi="Times New Roman" w:cs="Times New Roman" w:eastAsiaTheme="minorEastAsia"/>
-          <w:sz w:val="24"/>
-          <w:szCs w:val="24"/>
-        </w:rPr>
-      </w:pPr>
-    </w:p>
-    <w:p>
-      <w:pPr>
-        <w:pStyle w:val="10"/>
-        <w:spacing w:line="400" w:lineRule="exact"/>
-        <w:jc w:val="left"/>
-        <w:rPr>
-          <w:rFonts w:hint="default" w:ascii="Times New Roman" w:hAnsi="Times New Roman" w:cs="Times New Roman" w:eastAsiaTheme="minorEastAsia"/>
-          <w:sz w:val="24"/>
-          <w:szCs w:val="24"/>
-        </w:rPr>
-      </w:pPr>
-    </w:p>
-    <w:p>
-      <w:pPr>
-        <w:pStyle w:val="10"/>
-        <w:spacing w:line="400" w:lineRule="exact"/>
-        <w:jc w:val="left"/>
-        <w:rPr>
-          <w:rFonts w:hint="default" w:ascii="Times New Roman" w:hAnsi="Times New Roman" w:cs="Times New Roman" w:eastAsiaTheme="minorEastAsia"/>
-        </w:rPr>
-      </w:pPr>
-      <w:r>
-        <w:rPr>
-          <w:rFonts w:hint="default" w:ascii="Times New Roman" w:hAnsi="Times New Roman" w:cs="Times New Roman" w:eastAsiaTheme="minorEastAsia"/>
-          <w:sz w:val="24"/>
-          <w:szCs w:val="24"/>
-        </w:rPr>
-        <w:br w:type="page"/>
-      </w:r>
-    </w:p>
-    <w:p>
-      <w:pPr>
-        <w:pStyle w:val="10"/>
+      <w:r>
+        <w:rPr>
+          <w:rFonts w:hint="eastAsia" w:ascii="Times New Roman" w:hAnsi="Times New Roman" w:cs="Times New Roman" w:eastAsiaTheme="minorEastAsia"/>
+          <w:sz w:val="24"/>
+          <w:szCs w:val="24"/>
+          <w:lang w:eastAsia="zh-CN"/>
+        </w:rPr>
+        <w:t>代表数字</w:t>
+      </w:r>
+      <w:r>
+        <w:rPr>
+          <w:rFonts w:hint="eastAsia" w:ascii="Times New Roman" w:hAnsi="Times New Roman" w:cs="Times New Roman" w:eastAsiaTheme="minorEastAsia"/>
+          <w:sz w:val="24"/>
+          <w:szCs w:val="24"/>
+          <w:lang w:val="en-US" w:eastAsia="zh-CN"/>
+        </w:rPr>
+        <w:t>6，预测结果与输入数字一致。</w:t>
+      </w:r>
+    </w:p>
+    <w:p>
+      <w:pPr>
+        <w:pStyle w:val="12"/>
         <w:numPr>
           <w:ilvl w:val="0"/>
           <w:numId w:val="5"/>
@@ -5144,222 +6921,108 @@
           <w:szCs w:val="24"/>
           <w:lang w:val="zh-CN"/>
         </w:rPr>
-        <w:t>识别新的手写数字的结果：</w:t>
-      </w:r>
-    </w:p>
-    <w:p>
-      <w:pPr>
-        <w:pStyle w:val="10"/>
+        <w:t>问题和实验感想：</w:t>
+      </w:r>
+    </w:p>
+    <w:p>
+      <w:pPr>
+        <w:pStyle w:val="12"/>
         <w:spacing w:line="400" w:lineRule="exact"/>
         <w:jc w:val="left"/>
         <w:rPr>
-          <w:rFonts w:hint="default" w:ascii="Times New Roman" w:hAnsi="Times New Roman" w:cs="Times New Roman" w:eastAsiaTheme="minorEastAsia"/>
-          <w:sz w:val="24"/>
-          <w:szCs w:val="24"/>
-        </w:rPr>
-      </w:pPr>
-    </w:p>
-    <w:p>
-      <w:pPr>
-        <w:pStyle w:val="10"/>
+          <w:rFonts w:hint="eastAsia" w:ascii="Times New Roman" w:hAnsi="Times New Roman" w:cs="Times New Roman" w:eastAsiaTheme="minorEastAsia"/>
+          <w:sz w:val="24"/>
+          <w:szCs w:val="24"/>
+          <w:lang w:val="en-US" w:eastAsia="zh-CN"/>
+        </w:rPr>
+      </w:pPr>
+      <w:r>
+        <w:rPr>
+          <w:rFonts w:hint="eastAsia" w:ascii="Times New Roman" w:hAnsi="Times New Roman" w:cs="Times New Roman" w:eastAsiaTheme="minorEastAsia"/>
+          <w:sz w:val="24"/>
+          <w:szCs w:val="24"/>
+          <w:lang w:val="zh-TW" w:eastAsia="zh-CN"/>
+        </w:rPr>
+        <w:t>（</w:t>
+      </w:r>
+      <w:r>
+        <w:rPr>
+          <w:rFonts w:hint="eastAsia" w:ascii="Times New Roman" w:hAnsi="Times New Roman" w:cs="Times New Roman" w:eastAsiaTheme="minorEastAsia"/>
+          <w:sz w:val="24"/>
+          <w:szCs w:val="24"/>
+          <w:lang w:val="en-US" w:eastAsia="zh-CN"/>
+        </w:rPr>
+        <w:t>1</w:t>
+      </w:r>
+      <w:r>
+        <w:rPr>
+          <w:rFonts w:hint="eastAsia" w:ascii="Times New Roman" w:hAnsi="Times New Roman" w:cs="Times New Roman" w:eastAsiaTheme="minorEastAsia"/>
+          <w:sz w:val="24"/>
+          <w:szCs w:val="24"/>
+          <w:lang w:val="zh-TW" w:eastAsia="zh-CN"/>
+        </w:rPr>
+        <w:t>）读取到的图片格式需要进行处理，当图片使用非灰度格式保存时，需要将图片格式转为灰度格式，再使用</w:t>
+      </w:r>
+      <w:r>
+        <w:rPr>
+          <w:rFonts w:hint="eastAsia" w:ascii="Times New Roman" w:hAnsi="Times New Roman" w:cs="Times New Roman" w:eastAsiaTheme="minorEastAsia"/>
+          <w:sz w:val="24"/>
+          <w:szCs w:val="24"/>
+          <w:lang w:val="en-US" w:eastAsia="zh-CN"/>
+        </w:rPr>
+        <w:t>numpy模块的函数将灰度图片转为数组。</w:t>
+      </w:r>
+    </w:p>
+    <w:p>
+      <w:pPr>
+        <w:pStyle w:val="12"/>
         <w:spacing w:line="400" w:lineRule="exact"/>
         <w:jc w:val="left"/>
         <w:rPr>
-          <w:rFonts w:hint="default" w:ascii="Times New Roman" w:hAnsi="Times New Roman" w:cs="Times New Roman" w:eastAsiaTheme="minorEastAsia"/>
-          <w:sz w:val="24"/>
-          <w:szCs w:val="24"/>
-        </w:rPr>
-      </w:pPr>
-    </w:p>
-    <w:p>
-      <w:pPr>
-        <w:pStyle w:val="10"/>
+          <w:rFonts w:hint="eastAsia" w:ascii="Times New Roman" w:hAnsi="Times New Roman" w:cs="Times New Roman" w:eastAsiaTheme="minorEastAsia"/>
+          <w:sz w:val="24"/>
+          <w:szCs w:val="24"/>
+          <w:lang w:val="en-US" w:eastAsia="zh-CN"/>
+        </w:rPr>
+      </w:pPr>
+      <w:r>
+        <w:rPr>
+          <w:rFonts w:hint="eastAsia" w:ascii="Times New Roman" w:hAnsi="Times New Roman" w:cs="Times New Roman" w:eastAsiaTheme="minorEastAsia"/>
+          <w:sz w:val="24"/>
+          <w:szCs w:val="24"/>
+          <w:lang w:val="en-US" w:eastAsia="zh-CN"/>
+        </w:rPr>
+        <w:t>（2）深度神经网络的输入为784个神经元，所以需要将灰度图片转化的数组摊平到784维。</w:t>
+      </w:r>
+    </w:p>
+    <w:p>
+      <w:pPr>
+        <w:pStyle w:val="12"/>
         <w:spacing w:line="400" w:lineRule="exact"/>
         <w:jc w:val="left"/>
         <w:rPr>
           <w:rFonts w:hint="default" w:ascii="Times New Roman" w:hAnsi="Times New Roman" w:cs="Times New Roman" w:eastAsiaTheme="minorEastAsia"/>
           <w:sz w:val="24"/>
           <w:szCs w:val="24"/>
-        </w:rPr>
-      </w:pPr>
-    </w:p>
-    <w:p>
-      <w:pPr>
-        <w:pStyle w:val="10"/>
-        <w:spacing w:line="400" w:lineRule="exact"/>
-        <w:jc w:val="left"/>
-        <w:rPr>
-          <w:rFonts w:hint="default" w:ascii="Times New Roman" w:hAnsi="Times New Roman" w:cs="Times New Roman" w:eastAsiaTheme="minorEastAsia"/>
-          <w:sz w:val="24"/>
-          <w:szCs w:val="24"/>
-        </w:rPr>
-      </w:pPr>
-    </w:p>
-    <w:p>
-      <w:pPr>
-        <w:pStyle w:val="10"/>
-        <w:spacing w:line="400" w:lineRule="exact"/>
-        <w:jc w:val="left"/>
-        <w:rPr>
-          <w:rFonts w:hint="default" w:ascii="Times New Roman" w:hAnsi="Times New Roman" w:cs="Times New Roman" w:eastAsiaTheme="minorEastAsia"/>
-          <w:sz w:val="24"/>
-          <w:szCs w:val="24"/>
-        </w:rPr>
-      </w:pPr>
-    </w:p>
-    <w:p>
-      <w:pPr>
-        <w:pStyle w:val="10"/>
-        <w:spacing w:line="400" w:lineRule="exact"/>
-        <w:jc w:val="left"/>
-        <w:rPr>
-          <w:rFonts w:hint="default" w:ascii="Times New Roman" w:hAnsi="Times New Roman" w:cs="Times New Roman" w:eastAsiaTheme="minorEastAsia"/>
-          <w:sz w:val="24"/>
-          <w:szCs w:val="24"/>
-        </w:rPr>
-      </w:pPr>
-    </w:p>
-    <w:p>
-      <w:pPr>
-        <w:pStyle w:val="10"/>
-        <w:spacing w:line="400" w:lineRule="exact"/>
-        <w:jc w:val="left"/>
-        <w:rPr>
-          <w:rFonts w:hint="default" w:ascii="Times New Roman" w:hAnsi="Times New Roman" w:cs="Times New Roman" w:eastAsiaTheme="minorEastAsia"/>
-          <w:sz w:val="24"/>
-          <w:szCs w:val="24"/>
-        </w:rPr>
-      </w:pPr>
-    </w:p>
-    <w:p>
-      <w:pPr>
-        <w:pStyle w:val="10"/>
-        <w:spacing w:line="400" w:lineRule="exact"/>
-        <w:jc w:val="left"/>
-        <w:rPr>
-          <w:rFonts w:hint="default" w:ascii="Times New Roman" w:hAnsi="Times New Roman" w:cs="Times New Roman" w:eastAsiaTheme="minorEastAsia"/>
-          <w:sz w:val="24"/>
-          <w:szCs w:val="24"/>
-        </w:rPr>
-      </w:pPr>
-    </w:p>
-    <w:p>
-      <w:pPr>
-        <w:pStyle w:val="10"/>
-        <w:spacing w:line="400" w:lineRule="exact"/>
-        <w:jc w:val="left"/>
-        <w:rPr>
-          <w:rFonts w:hint="default" w:ascii="Times New Roman" w:hAnsi="Times New Roman" w:cs="Times New Roman" w:eastAsiaTheme="minorEastAsia"/>
-          <w:sz w:val="24"/>
-          <w:szCs w:val="24"/>
-        </w:rPr>
-      </w:pPr>
-    </w:p>
-    <w:p>
-      <w:pPr>
-        <w:pStyle w:val="10"/>
-        <w:spacing w:line="400" w:lineRule="exact"/>
-        <w:jc w:val="left"/>
-        <w:rPr>
-          <w:rFonts w:hint="default" w:ascii="Times New Roman" w:hAnsi="Times New Roman" w:cs="Times New Roman" w:eastAsiaTheme="minorEastAsia"/>
-          <w:sz w:val="24"/>
-          <w:szCs w:val="24"/>
-        </w:rPr>
-      </w:pPr>
-    </w:p>
-    <w:p>
-      <w:pPr>
-        <w:pStyle w:val="10"/>
-        <w:spacing w:line="400" w:lineRule="exact"/>
-        <w:jc w:val="left"/>
-        <w:rPr>
-          <w:rFonts w:hint="default" w:ascii="Times New Roman" w:hAnsi="Times New Roman" w:cs="Times New Roman" w:eastAsiaTheme="minorEastAsia"/>
-          <w:sz w:val="24"/>
-          <w:szCs w:val="24"/>
-        </w:rPr>
-      </w:pPr>
-    </w:p>
-    <w:p>
-      <w:pPr>
-        <w:pStyle w:val="10"/>
-        <w:spacing w:line="400" w:lineRule="exact"/>
-        <w:jc w:val="left"/>
-        <w:rPr>
-          <w:rFonts w:hint="default" w:ascii="Times New Roman" w:hAnsi="Times New Roman" w:cs="Times New Roman" w:eastAsiaTheme="minorEastAsia"/>
-          <w:sz w:val="24"/>
-          <w:szCs w:val="24"/>
-        </w:rPr>
-      </w:pPr>
-    </w:p>
-    <w:p>
-      <w:pPr>
-        <w:pStyle w:val="10"/>
-        <w:spacing w:line="400" w:lineRule="exact"/>
-        <w:jc w:val="left"/>
-        <w:rPr>
-          <w:rFonts w:hint="default" w:ascii="Times New Roman" w:hAnsi="Times New Roman" w:cs="Times New Roman" w:eastAsiaTheme="minorEastAsia"/>
-          <w:sz w:val="24"/>
-          <w:szCs w:val="24"/>
-        </w:rPr>
-      </w:pPr>
-    </w:p>
-    <w:p>
-      <w:pPr>
-        <w:pStyle w:val="10"/>
-        <w:spacing w:line="400" w:lineRule="exact"/>
-        <w:jc w:val="left"/>
-        <w:rPr>
-          <w:rFonts w:hint="default" w:ascii="Times New Roman" w:hAnsi="Times New Roman" w:cs="Times New Roman" w:eastAsiaTheme="minorEastAsia"/>
-          <w:sz w:val="24"/>
-          <w:szCs w:val="24"/>
-        </w:rPr>
-      </w:pPr>
-    </w:p>
-    <w:p>
-      <w:pPr>
-        <w:pStyle w:val="10"/>
-        <w:spacing w:line="400" w:lineRule="exact"/>
-        <w:jc w:val="left"/>
-        <w:rPr>
-          <w:rFonts w:hint="default" w:ascii="Times New Roman" w:hAnsi="Times New Roman" w:cs="Times New Roman" w:eastAsiaTheme="minorEastAsia"/>
-          <w:sz w:val="24"/>
-          <w:szCs w:val="24"/>
-        </w:rPr>
-      </w:pPr>
-    </w:p>
-    <w:p>
-      <w:pPr>
-        <w:pStyle w:val="10"/>
-        <w:numPr>
-          <w:ilvl w:val="0"/>
-          <w:numId w:val="5"/>
-        </w:numPr>
-        <w:spacing w:line="400" w:lineRule="exact"/>
-        <w:jc w:val="left"/>
-        <w:rPr>
-          <w:rFonts w:hint="default" w:ascii="Times New Roman" w:hAnsi="Times New Roman" w:cs="Times New Roman" w:eastAsiaTheme="minorEastAsia"/>
-          <w:sz w:val="24"/>
-          <w:szCs w:val="24"/>
-          <w:lang w:val="zh-CN"/>
-        </w:rPr>
-      </w:pPr>
-      <w:r>
-        <w:rPr>
-          <w:rFonts w:hint="default" w:ascii="Times New Roman" w:hAnsi="Times New Roman" w:cs="Times New Roman" w:eastAsiaTheme="minorEastAsia"/>
-          <w:sz w:val="24"/>
-          <w:szCs w:val="24"/>
-          <w:lang w:val="zh-CN"/>
-        </w:rPr>
-        <w:t>问题和实验感想：</w:t>
-      </w:r>
-    </w:p>
-    <w:p>
-      <w:pPr>
-        <w:pStyle w:val="10"/>
-        <w:spacing w:line="400" w:lineRule="exact"/>
-        <w:jc w:val="left"/>
-        <w:rPr>
-          <w:rFonts w:hint="default" w:ascii="Times New Roman" w:hAnsi="Times New Roman" w:cs="Times New Roman" w:eastAsiaTheme="minorEastAsia"/>
+          <w:lang w:val="en-US" w:eastAsia="zh-CN"/>
+        </w:rPr>
+      </w:pPr>
+      <w:r>
+        <w:rPr>
+          <w:rFonts w:hint="eastAsia" w:ascii="Times New Roman" w:hAnsi="Times New Roman" w:cs="Times New Roman" w:eastAsiaTheme="minorEastAsia"/>
+          <w:sz w:val="24"/>
+          <w:szCs w:val="24"/>
+          <w:lang w:val="en-US" w:eastAsia="zh-CN"/>
+        </w:rPr>
+        <w:t>（3）利用该深度神经网络，可以应用于需要进行图像数字识别的领域，比如识别图片中的车牌号，也可以进一步扩展训练的分类集合，如对英文字母的分类识别，则通过训练好的神经网络，可以应用于图片文本识别（OCR）的领域。</w:t>
+      </w:r>
+      <w:bookmarkStart w:id="0" w:name="_GoBack"/>
+      <w:bookmarkEnd w:id="0"/>
+    </w:p>
+    <w:p>
+      <w:pPr>
+        <w:rPr>
+          <w:rFonts w:eastAsiaTheme="minorEastAsia"/>
           <w:sz w:val="24"/>
           <w:szCs w:val="24"/>
           <w:lang w:val="zh-TW" w:eastAsia="zh-TW"/>
@@ -5380,29 +7043,16 @@
       <w:pPr>
         <w:rPr>
           <w:rFonts w:eastAsiaTheme="minorEastAsia"/>
-          <w:sz w:val="24"/>
-          <w:szCs w:val="24"/>
-          <w:lang w:val="zh-TW" w:eastAsia="zh-TW"/>
-        </w:rPr>
-      </w:pPr>
-    </w:p>
-    <w:p>
-      <w:pPr>
-        <w:rPr>
-          <w:rFonts w:eastAsiaTheme="minorEastAsia"/>
         </w:rPr>
       </w:pPr>
     </w:p>
     <w:sectPr>
-      <w:headerReference r:id="rId4" w:type="first"/>
-      <w:footerReference r:id="rId6" w:type="first"/>
-      <w:headerReference r:id="rId3" w:type="default"/>
-      <w:footerReference r:id="rId5" w:type="default"/>
+      <w:footerReference r:id="rId8" w:type="first"/>
+      <w:footerReference r:id="rId7" w:type="default"/>
       <w:pgSz w:w="11900" w:h="16840"/>
       <w:pgMar w:top="1440" w:right="1800" w:bottom="1440" w:left="1800" w:header="851" w:footer="992" w:gutter="0"/>
-      <w:pgNumType w:start="1"/>
+      <w:pgNumType w:fmt="decimal" w:start="1"/>
       <w:cols w:space="720" w:num="1"/>
-      <w:titlePg/>
     </w:sectPr>
   </w:body>
 </w:document>
@@ -5427,62 +7077,217 @@
         <w:tab w:val="right" w:pos="8280"/>
         <w:tab w:val="clear" w:pos="8306"/>
       </w:tabs>
-      <w:jc w:val="center"/>
     </w:pPr>
-    <w:r>
-      <w:rPr>
-        <w:rFonts w:ascii="宋体" w:hAnsi="宋体" w:eastAsia="宋体" w:cs="宋体"/>
-        <w:lang w:val="zh-TW" w:eastAsia="zh-TW"/>
-      </w:rPr>
-      <w:t>第</w:t>
-    </w:r>
-    <w:r>
-      <w:fldChar w:fldCharType="begin"/>
-    </w:r>
-    <w:r>
-      <w:instrText xml:space="preserve"> PAGE </w:instrText>
-    </w:r>
-    <w:r>
-      <w:fldChar w:fldCharType="separate"/>
-    </w:r>
-    <w:r>
-      <w:t>8</w:t>
-    </w:r>
-    <w:r>
-      <w:fldChar w:fldCharType="end"/>
-    </w:r>
-    <w:r>
-      <w:rPr>
-        <w:rFonts w:ascii="宋体" w:hAnsi="宋体" w:eastAsia="宋体" w:cs="宋体"/>
-        <w:lang w:val="zh-TW" w:eastAsia="zh-TW"/>
-      </w:rPr>
-      <w:t>页</w:t>
-    </w:r>
-    <w:r>
-      <w:t xml:space="preserve"> </w:t>
-    </w:r>
-    <w:r>
-      <w:rPr>
-        <w:rFonts w:ascii="宋体" w:hAnsi="宋体" w:eastAsia="宋体" w:cs="宋体"/>
-        <w:lang w:val="zh-TW" w:eastAsia="zh-TW"/>
-      </w:rPr>
-      <w:t>共</w:t>
-    </w:r>
-    <w:r>
-      <w:t>[   ]</w:t>
-    </w:r>
-    <w:r>
-      <w:rPr>
-        <w:rFonts w:ascii="宋体" w:hAnsi="宋体" w:eastAsia="宋体" w:cs="宋体"/>
-        <w:lang w:val="zh-TW" w:eastAsia="zh-TW"/>
-      </w:rPr>
-      <w:t>页</w:t>
-    </w:r>
   </w:p>
 </w:ftr>
 </file>
 
 <file path=word/footer2.xml><?xml version="1.0" encoding="utf-8"?>
+<w:ftr xmlns:wpc="http://schemas.microsoft.com/office/word/2010/wordprocessingCanvas" xmlns:mc="http://schemas.openxmlformats.org/markup-compatibility/2006" xmlns:o="urn:schemas-microsoft-com:office:office" xmlns:r="http://schemas.openxmlformats.org/officeDocument/2006/relationships" xmlns:m="http://schemas.openxmlformats.org/officeDocument/2006/math" xmlns:v="urn:schemas-microsoft-com:vml" xmlns:wp14="http://schemas.microsoft.com/office/word/2010/wordprocessingDrawing" xmlns:wp="http://schemas.openxmlformats.org/drawingml/2006/wordprocessingDrawing" xmlns:w10="urn:schemas-microsoft-com:office:word" xmlns:w="http://schemas.openxmlformats.org/wordprocessingml/2006/main" xmlns:w14="http://schemas.microsoft.com/office/word/2010/wordml" xmlns:w15="http://schemas.microsoft.com/office/word/2012/wordml" xmlns:wpg="http://schemas.microsoft.com/office/word/2010/wordprocessingGroup" xmlns:wpi="http://schemas.microsoft.com/office/word/2010/wordprocessingInk" xmlns:wne="http://schemas.microsoft.com/office/word/2006/wordml" xmlns:wps="http://schemas.microsoft.com/office/word/2010/wordprocessingShape" xmlns:wpsCustomData="http://www.wps.cn/officeDocument/2013/wpsCustomData" mc:Ignorable="w14 w15 wp14">
+  <w:p>
+    <w:pPr>
+      <w:pStyle w:val="3"/>
+      <w:tabs>
+        <w:tab w:val="right" w:pos="8280"/>
+        <w:tab w:val="clear" w:pos="8306"/>
+      </w:tabs>
+    </w:pPr>
+  </w:p>
+</w:ftr>
+</file>
+
+<file path=word/footer3.xml><?xml version="1.0" encoding="utf-8"?>
+<w:ftr xmlns:wpc="http://schemas.microsoft.com/office/word/2010/wordprocessingCanvas" xmlns:mc="http://schemas.openxmlformats.org/markup-compatibility/2006" xmlns:o="urn:schemas-microsoft-com:office:office" xmlns:r="http://schemas.openxmlformats.org/officeDocument/2006/relationships" xmlns:m="http://schemas.openxmlformats.org/officeDocument/2006/math" xmlns:v="urn:schemas-microsoft-com:vml" xmlns:wp14="http://schemas.microsoft.com/office/word/2010/wordprocessingDrawing" xmlns:wp="http://schemas.openxmlformats.org/drawingml/2006/wordprocessingDrawing" xmlns:w10="urn:schemas-microsoft-com:office:word" xmlns:w="http://schemas.openxmlformats.org/wordprocessingml/2006/main" xmlns:w14="http://schemas.microsoft.com/office/word/2010/wordml" xmlns:w15="http://schemas.microsoft.com/office/word/2012/wordml" xmlns:wpg="http://schemas.microsoft.com/office/word/2010/wordprocessingGroup" xmlns:wpi="http://schemas.microsoft.com/office/word/2010/wordprocessingInk" xmlns:wne="http://schemas.microsoft.com/office/word/2006/wordml" xmlns:wps="http://schemas.microsoft.com/office/word/2010/wordprocessingShape" xmlns:wpsCustomData="http://www.wps.cn/officeDocument/2013/wpsCustomData" mc:Ignorable="w14 w15 wp14">
+  <w:p>
+    <w:pPr>
+      <w:pStyle w:val="3"/>
+      <w:tabs>
+        <w:tab w:val="right" w:pos="8280"/>
+        <w:tab w:val="clear" w:pos="8306"/>
+      </w:tabs>
+      <w:jc w:val="center"/>
+    </w:pPr>
+    <w:r>
+      <w:rPr>
+        <w:sz w:val="18"/>
+      </w:rPr>
+      <mc:AlternateContent>
+        <mc:Choice Requires="wps">
+          <w:drawing>
+            <wp:anchor distT="0" distB="0" distL="114300" distR="114300" simplePos="0" relativeHeight="251659264" behindDoc="0" locked="0" layoutInCell="1" allowOverlap="1">
+              <wp:simplePos x="0" y="0"/>
+              <wp:positionH relativeFrom="margin">
+                <wp:align>center</wp:align>
+              </wp:positionH>
+              <wp:positionV relativeFrom="paragraph">
+                <wp:posOffset>0</wp:posOffset>
+              </wp:positionV>
+              <wp:extent cx="1828800" cy="1828800"/>
+              <wp:effectExtent l="0" t="0" r="0" b="0"/>
+              <wp:wrapNone/>
+              <wp:docPr id="20" name="文本框 20"/>
+              <wp:cNvGraphicFramePr/>
+              <a:graphic xmlns:a="http://schemas.openxmlformats.org/drawingml/2006/main">
+                <a:graphicData uri="http://schemas.microsoft.com/office/word/2010/wordprocessingShape">
+                  <wps:wsp>
+                    <wps:cNvSpPr txBox="1"/>
+                    <wps:spPr>
+                      <a:xfrm>
+                        <a:off x="0" y="0"/>
+                        <a:ext cx="1828800" cy="1828800"/>
+                      </a:xfrm>
+                      <a:prstGeom prst="rect">
+                        <a:avLst/>
+                      </a:prstGeom>
+                      <a:noFill/>
+                      <a:ln w="12700" cap="flat">
+                        <a:noFill/>
+                        <a:miter lim="400000"/>
+                      </a:ln>
+                    </wps:spPr>
+                    <wps:style>
+                      <a:lnRef idx="0">
+                        <a:scrgbClr r="0" g="0" b="0"/>
+                      </a:lnRef>
+                      <a:fillRef idx="0">
+                        <a:scrgbClr r="0" g="0" b="0"/>
+                      </a:fillRef>
+                      <a:effectRef idx="0">
+                        <a:scrgbClr r="0" g="0" b="0"/>
+                      </a:effectRef>
+                      <a:fontRef idx="none"/>
+                    </wps:style>
+                    <wps:txbx>
+                      <w:txbxContent>
+                        <w:p>
+                          <w:pPr>
+                            <w:pStyle w:val="3"/>
+                          </w:pPr>
+                          <w:r>
+                            <w:t xml:space="preserve">第 </w:t>
+                          </w:r>
+                          <w:r>
+                            <w:fldChar w:fldCharType="begin"/>
+                          </w:r>
+                          <w:r>
+                            <w:instrText xml:space="preserve"> PAGE  \* MERGEFORMAT </w:instrText>
+                          </w:r>
+                          <w:r>
+                            <w:fldChar w:fldCharType="separate"/>
+                          </w:r>
+                          <w:r>
+                            <w:t>1</w:t>
+                          </w:r>
+                          <w:r>
+                            <w:fldChar w:fldCharType="end"/>
+                          </w:r>
+                          <w:r>
+                            <w:t xml:space="preserve"> 页 共 </w:t>
+                          </w:r>
+                          <w:r>
+                            <w:fldChar w:fldCharType="begin"/>
+                          </w:r>
+                          <w:r>
+                            <w:instrText xml:space="preserve"> NUMPAGES  \* MERGEFORMAT </w:instrText>
+                          </w:r>
+                          <w:r>
+                            <w:fldChar w:fldCharType="separate"/>
+                          </w:r>
+                          <w:r>
+                            <w:t>12</w:t>
+                          </w:r>
+                          <w:r>
+                            <w:fldChar w:fldCharType="end"/>
+                          </w:r>
+                          <w:r>
+                            <w:t xml:space="preserve"> 页</w:t>
+                          </w:r>
+                        </w:p>
+                      </w:txbxContent>
+                    </wps:txbx>
+                    <wps:bodyPr rot="0" spcFirstLastPara="0" vertOverflow="overflow" horzOverflow="overflow" vert="horz" wrap="none" lIns="0" tIns="0" rIns="0" bIns="0" numCol="1" spcCol="38100" rtlCol="0" fromWordArt="0" anchor="t" anchorCtr="0" forceAA="0" upright="0" compatLnSpc="1">
+                      <a:spAutoFit/>
+                    </wps:bodyPr>
+                  </wps:wsp>
+                </a:graphicData>
+              </a:graphic>
+            </wp:anchor>
+          </w:drawing>
+        </mc:Choice>
+        <mc:Fallback>
+          <w:pict>
+            <v:shape id="_x0000_s1026" o:spid="_x0000_s1026" o:spt="202" type="#_x0000_t202" style="position:absolute;left:0pt;margin-top:0pt;height:144pt;width:144pt;mso-position-horizontal:center;mso-position-horizontal-relative:margin;mso-wrap-style:none;z-index:251659264;mso-width-relative:page;mso-height-relative:page;" filled="f" stroked="f" coordsize="21600,21600" o:gfxdata="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">
+              <v:fill on="f" focussize="0,0"/>
+              <v:stroke on="f" weight="1pt" miterlimit="4" joinstyle="miter"/>
+              <v:imagedata o:title=""/>
+              <o:lock v:ext="edit" aspectratio="f"/>
+              <v:textbox inset="0mm,0mm,0mm,0mm" style="mso-fit-shape-to-text:t;">
+                <w:txbxContent>
+                  <w:p>
+                    <w:pPr>
+                      <w:pStyle w:val="3"/>
+                    </w:pPr>
+                    <w:r>
+                      <w:t xml:space="preserve">第 </w:t>
+                    </w:r>
+                    <w:r>
+                      <w:fldChar w:fldCharType="begin"/>
+                    </w:r>
+                    <w:r>
+                      <w:instrText xml:space="preserve"> PAGE  \* MERGEFORMAT </w:instrText>
+                    </w:r>
+                    <w:r>
+                      <w:fldChar w:fldCharType="separate"/>
+                    </w:r>
+                    <w:r>
+                      <w:t>1</w:t>
+                    </w:r>
+                    <w:r>
+                      <w:fldChar w:fldCharType="end"/>
+                    </w:r>
+                    <w:r>
+                      <w:t xml:space="preserve"> 页 共 </w:t>
+                    </w:r>
+                    <w:r>
+                      <w:fldChar w:fldCharType="begin"/>
+                    </w:r>
+                    <w:r>
+                      <w:instrText xml:space="preserve"> NUMPAGES  \* MERGEFORMAT </w:instrText>
+                    </w:r>
+                    <w:r>
+                      <w:fldChar w:fldCharType="separate"/>
+                    </w:r>
+                    <w:r>
+                      <w:t>12</w:t>
+                    </w:r>
+                    <w:r>
+                      <w:fldChar w:fldCharType="end"/>
+                    </w:r>
+                    <w:r>
+                      <w:t xml:space="preserve"> 页</w:t>
+                    </w:r>
+                  </w:p>
+                </w:txbxContent>
+              </v:textbox>
+            </v:shape>
+          </w:pict>
+        </mc:Fallback>
+      </mc:AlternateContent>
+    </w:r>
+  </w:p>
+  <w:p>
+    <w:pPr>
+      <w:pStyle w:val="3"/>
+      <w:tabs>
+        <w:tab w:val="right" w:pos="8280"/>
+        <w:tab w:val="clear" w:pos="8306"/>
+      </w:tabs>
+    </w:pPr>
+  </w:p>
+</w:ftr>
+</file>
+
+<file path=word/footer4.xml><?xml version="1.0" encoding="utf-8"?>
 <w:ftr xmlns:wpc="http://schemas.microsoft.com/office/word/2010/wordprocessingCanvas" xmlns:mc="http://schemas.openxmlformats.org/markup-compatibility/2006" xmlns:o="urn:schemas-microsoft-com:office:office" xmlns:r="http://schemas.openxmlformats.org/officeDocument/2006/relationships" xmlns:m="http://schemas.openxmlformats.org/officeDocument/2006/math" xmlns:v="urn:schemas-microsoft-com:vml" xmlns:wp14="http://schemas.microsoft.com/office/word/2010/wordprocessingDrawing" xmlns:wp="http://schemas.openxmlformats.org/drawingml/2006/wordprocessingDrawing" xmlns:w10="urn:schemas-microsoft-com:office:word" xmlns:w="http://schemas.openxmlformats.org/wordprocessingml/2006/main" xmlns:w14="http://schemas.microsoft.com/office/word/2010/wordml" xmlns:w15="http://schemas.microsoft.com/office/word/2012/wordml" xmlns:wpg="http://schemas.microsoft.com/office/word/2010/wordprocessingGroup" xmlns:wpi="http://schemas.microsoft.com/office/word/2010/wordprocessingInk" xmlns:wne="http://schemas.microsoft.com/office/word/2006/wordml" xmlns:wps="http://schemas.microsoft.com/office/word/2010/wordprocessingShape" xmlns:wpsCustomData="http://www.wps.cn/officeDocument/2013/wpsCustomData" mc:Ignorable="w14 w15 wp14">
   <w:p>
     <w:pPr>
@@ -7587,7 +9392,7 @@
   <w:docDefaults>
     <w:rPrDefault>
       <w:rPr>
-        <w:rFonts w:ascii="Times New Roman" w:hAnsi="Times New Roman" w:eastAsiaTheme="minorEastAsia" w:cs="Times New Roman"/>
+        <w:rFonts w:ascii="Times New Roman" w:hAnsi="Times New Roman" w:eastAsia="宋体" w:cs="Times New Roman"/>
       </w:rPr>
     </w:rPrDefault>
   </w:docDefaults>
@@ -7866,13 +9671,13 @@
       <w:lang w:val="en-US" w:eastAsia="zh-CN" w:bidi="ar-SA"/>
     </w:rPr>
   </w:style>
-  <w:style w:type="character" w:default="1" w:styleId="7">
+  <w:style w:type="character" w:default="1" w:styleId="8">
     <w:name w:val="Default Paragraph Font"/>
     <w:unhideWhenUsed/>
     <w:qFormat/>
     <w:uiPriority w:val="1"/>
   </w:style>
-  <w:style w:type="table" w:default="1" w:styleId="6">
+  <w:style w:type="table" w:default="1" w:styleId="7">
     <w:name w:val="Normal Table"/>
     <w:unhideWhenUsed/>
     <w:qFormat/>
@@ -7986,7 +9791,42 @@
       <w:lang w:val="en-US" w:eastAsia="zh-CN" w:bidi="ar-SA"/>
     </w:rPr>
   </w:style>
-  <w:style w:type="character" w:styleId="8">
+  <w:style w:type="paragraph" w:styleId="6">
+    <w:name w:val="HTML Preformatted"/>
+    <w:basedOn w:val="1"/>
+    <w:semiHidden/>
+    <w:unhideWhenUsed/>
+    <w:uiPriority w:val="99"/>
+    <w:pPr>
+      <w:tabs>
+        <w:tab w:val="left" w:pos="916"/>
+        <w:tab w:val="left" w:pos="1832"/>
+        <w:tab w:val="left" w:pos="2748"/>
+        <w:tab w:val="left" w:pos="3664"/>
+        <w:tab w:val="left" w:pos="4580"/>
+        <w:tab w:val="left" w:pos="5496"/>
+        <w:tab w:val="left" w:pos="6412"/>
+        <w:tab w:val="left" w:pos="7328"/>
+        <w:tab w:val="left" w:pos="8244"/>
+        <w:tab w:val="left" w:pos="9160"/>
+        <w:tab w:val="left" w:pos="10076"/>
+        <w:tab w:val="left" w:pos="10992"/>
+        <w:tab w:val="left" w:pos="11908"/>
+        <w:tab w:val="left" w:pos="12824"/>
+        <w:tab w:val="left" w:pos="13740"/>
+        <w:tab w:val="left" w:pos="14656"/>
+      </w:tabs>
+      <w:jc w:val="left"/>
+    </w:pPr>
+    <w:rPr>
+      <w:rFonts w:hint="eastAsia" w:ascii="宋体" w:hAnsi="宋体" w:eastAsia="宋体" w:cs="宋体"/>
+      <w:kern w:val="0"/>
+      <w:sz w:val="24"/>
+      <w:szCs w:val="24"/>
+      <w:lang w:val="en-US" w:eastAsia="zh-CN" w:bidi="ar"/>
+    </w:rPr>
+  </w:style>
+  <w:style w:type="character" w:styleId="9">
     <w:name w:val="Hyperlink"/>
     <w:qFormat/>
     <w:uiPriority w:val="0"/>
@@ -7994,7 +9834,18 @@
       <w:u w:val="single"/>
     </w:rPr>
   </w:style>
-  <w:style w:type="table" w:customStyle="1" w:styleId="9">
+  <w:style w:type="character" w:styleId="10">
+    <w:name w:val="HTML Code"/>
+    <w:basedOn w:val="8"/>
+    <w:semiHidden/>
+    <w:unhideWhenUsed/>
+    <w:uiPriority w:val="99"/>
+    <w:rPr>
+      <w:rFonts w:ascii="Courier New" w:hAnsi="Courier New"/>
+      <w:sz w:val="20"/>
+    </w:rPr>
+  </w:style>
+  <w:style w:type="table" w:customStyle="1" w:styleId="11">
     <w:name w:val="Table Normal"/>
     <w:qFormat/>
     <w:uiPriority w:val="0"/>
@@ -8007,7 +9858,7 @@
       </w:tblCellMar>
     </w:tblPr>
   </w:style>
-  <w:style w:type="paragraph" w:customStyle="1" w:styleId="10">
+  <w:style w:type="paragraph" w:customStyle="1" w:styleId="12">
     <w:name w:val="列出段落2"/>
     <w:qFormat/>
     <w:uiPriority w:val="0"/>
@@ -8033,7 +9884,7 @@
       <w:lang w:val="en-US" w:eastAsia="zh-CN" w:bidi="ar-SA"/>
     </w:rPr>
   </w:style>
-  <w:style w:type="paragraph" w:customStyle="1" w:styleId="11">
+  <w:style w:type="paragraph" w:customStyle="1" w:styleId="13">
     <w:name w:val="List Paragraph"/>
     <w:qFormat/>
     <w:uiPriority w:val="0"/>
@@ -8373,6 +10224,7 @@
 <s:customData xmlns="http://www.wps.cn/officeDocument/2013/wpsCustomData" xmlns:s="http://www.wps.cn/officeDocument/2013/wpsCustomData">
   <customSectProps>
     <customSectPr/>
+    <customSectPr/>
   </customSectProps>
   <customShpExts>
     <customShpInfo spid="_x0000_s1026" textRotate="1"/>

</xml_diff>